<commit_message>
visao de negocio alteracao v1
</commit_message>
<xml_diff>
--- a/negocio/visao_negocio.docx
+++ b/negocio/visao_negocio.docx
@@ -14,7 +14,7 @@
         <w:rPr>
           <w:lang w:val="pt-BR"/>
         </w:rPr>
-        <w:t>Integração de Sistemas HOPE</w:t>
+        <w:t>HOPE</w:t>
       </w:r>
     </w:p>
     <w:p>
@@ -1623,32 +1623,149 @@
     <w:p>
       <w:pPr>
         <w:pStyle w:val="Ttulo1"/>
-        <w:rPr>
-          <w:lang w:val="pt-BR"/>
-        </w:rPr>
       </w:pPr>
       <w:bookmarkStart w:id="0" w:name="__RefHeading___Toc18206461"/>
       <w:bookmarkEnd w:id="0"/>
-      <w:r>
-        <w:rPr>
-          <w:lang w:val="pt-BR"/>
-        </w:rPr>
+      <w:proofErr w:type="spellStart"/>
+      <w:r>
         <w:t>Introdução</w:t>
       </w:r>
+      <w:proofErr w:type="spellEnd"/>
+    </w:p>
+    <w:p>
+      <w:pPr>
+        <w:pStyle w:val="Ttulo2"/>
+        <w:rPr>
+          <w:lang w:val="pt-BR"/>
+        </w:rPr>
+      </w:pPr>
+      <w:r>
+        <w:rPr>
+          <w:lang w:val="pt-BR"/>
+        </w:rPr>
+        <w:t>Finalidade</w:t>
+      </w:r>
+    </w:p>
+    <w:p>
+      <w:pPr>
+        <w:pStyle w:val="Body"/>
+        <w:rPr>
+          <w:lang w:val="pt-BR"/>
+        </w:rPr>
+      </w:pPr>
+      <w:bookmarkStart w:id="1" w:name="__RefHeading___Toc18206463"/>
+      <w:bookmarkEnd w:id="1"/>
+      <w:r>
+        <w:rPr>
+          <w:lang w:val="pt-BR"/>
+        </w:rPr>
+        <w:t>O presente documento tem como objetivo apresentar as informações necessárias para a compreensão do sistema “HOPE”, que é o objeto de desenvolvimento.</w:t>
+      </w:r>
+    </w:p>
+    <w:p>
+      <w:pPr>
+        <w:pStyle w:val="Ttulo2"/>
+        <w:rPr>
+          <w:lang w:val="pt-BR"/>
+        </w:rPr>
+      </w:pPr>
+      <w:r>
+        <w:rPr>
+          <w:lang w:val="pt-BR"/>
+        </w:rPr>
+        <w:t>Escopo</w:t>
+      </w:r>
+    </w:p>
+    <w:p>
+      <w:pPr>
+        <w:pStyle w:val="Body"/>
+        <w:rPr>
+          <w:lang w:val="pt-BR"/>
+        </w:rPr>
+      </w:pPr>
+      <w:bookmarkStart w:id="2" w:name="__RefHeading___Toc18206465"/>
+      <w:bookmarkEnd w:id="2"/>
+      <w:r>
+        <w:rPr>
+          <w:lang w:val="pt-BR"/>
+        </w:rPr>
+        <w:t xml:space="preserve">O Documento Visão de Negócio, contém </w:t>
+      </w:r>
+      <w:r>
+        <w:rPr>
+          <w:lang w:val="pt-BR"/>
+        </w:rPr>
+        <w:t>uma exploração detalhada do negócio, das regras que se aplicam a ele ou à que ele estará submetido. O objeto de desenvolvimento é a Plataforma HOPE.</w:t>
+      </w:r>
+    </w:p>
+    <w:p>
+      <w:pPr>
+        <w:pStyle w:val="Body"/>
+        <w:rPr>
+          <w:lang w:val="pt-BR"/>
+        </w:rPr>
+      </w:pPr>
+      <w:r>
+        <w:rPr>
+          <w:lang w:val="pt-BR"/>
+        </w:rPr>
+        <w:t xml:space="preserve">A Plataforma HOPE permitirá que </w:t>
+      </w:r>
+      <w:proofErr w:type="spellStart"/>
+      <w:r>
+        <w:rPr>
+          <w:lang w:val="pt-BR"/>
+        </w:rPr>
+        <w:t>ONG’s</w:t>
+      </w:r>
+      <w:proofErr w:type="spellEnd"/>
+      <w:r>
+        <w:rPr>
+          <w:lang w:val="pt-BR"/>
+        </w:rPr>
+        <w:t xml:space="preserve"> cadastrem os seus animais em um sistema único de divulgação e promoção da adoção. A plataforma oferece à essas organizações uma solução gratuita de divulgação, através do seu canal especializado.</w:t>
+      </w:r>
+    </w:p>
+    <w:p>
+      <w:pPr>
+        <w:pStyle w:val="Body"/>
+        <w:rPr>
+          <w:lang w:val="pt-BR"/>
+        </w:rPr>
+      </w:pPr>
+      <w:r>
+        <w:rPr>
+          <w:lang w:val="pt-BR"/>
+        </w:rPr>
+        <w:t>A Plataforma HOPE não participa do processo de adoção, sendo responsável somente pela disponibilidade dos animais, bem como das informações relacionadas a eles e ao contato da organização que o disponibiliza, na plataforma.</w:t>
+      </w:r>
+    </w:p>
+    <w:p>
+      <w:pPr>
+        <w:pStyle w:val="Ttulo2"/>
+        <w:rPr>
+          <w:lang w:val="pt-BR"/>
+        </w:rPr>
+      </w:pPr>
+      <w:r>
+        <w:rPr>
+          <w:lang w:val="pt-BR"/>
+        </w:rPr>
+        <w:t>Referências</w:t>
+      </w:r>
     </w:p>
     <w:p>
       <w:pPr>
         <w:pStyle w:val="InfoBlue"/>
         <w:rPr>
-          <w:color w:val="000000"/>
-          <w:lang w:val="pt-BR"/>
-        </w:rPr>
-      </w:pPr>
-      <w:r>
-        <w:rPr>
-          <w:lang w:val="pt-BR"/>
-        </w:rPr>
-        <w:t xml:space="preserve">A introdução da </w:t>
+          <w:lang w:val="pt-BR"/>
+        </w:rPr>
+      </w:pPr>
+      <w:r>
+        <w:rPr>
+          <w:lang w:val="pt-BR"/>
+        </w:rPr>
+        <w:t xml:space="preserve">[Esta subseção fornece uma lista completa dos documentos mencionados em outra parte da </w:t>
       </w:r>
       <w:r>
         <w:rPr>
@@ -1662,7 +1779,7 @@
         <w:rPr>
           <w:lang w:val="pt-BR"/>
         </w:rPr>
-        <w:t xml:space="preserve"> fornece uma visão geral do documento inteiro. Ela deve incluir a finalidade, o escopo, as definições, os acrônimos, as abreviações, as referências e a visão geral da </w:t>
+        <w:t>.</w:t>
       </w:r>
       <w:r>
         <w:rPr>
@@ -1670,13 +1787,13 @@
           <w:bCs/>
           <w:lang w:val="pt-BR"/>
         </w:rPr>
-        <w:t>Visão do Negócio</w:t>
-      </w:r>
-      <w:r>
-        <w:rPr>
-          <w:lang w:val="pt-BR"/>
-        </w:rPr>
-        <w:t>.]</w:t>
+        <w:t xml:space="preserve"> </w:t>
+      </w:r>
+      <w:r>
+        <w:rPr>
+          <w:lang w:val="pt-BR"/>
+        </w:rPr>
+        <w:t>Identifique cada documento por título, número do relatório (se aplicável), data e organização de publicação. Especifique as fontes a partir das quais as referências podem ser obtidas. Essas informações podem ser fornecidas por um anexo ou outro documento.]</w:t>
       </w:r>
     </w:p>
     <w:p>
@@ -1686,13 +1803,13 @@
           <w:lang w:val="pt-BR"/>
         </w:rPr>
       </w:pPr>
-      <w:bookmarkStart w:id="1" w:name="__RefHeading___Toc18206462"/>
-      <w:bookmarkEnd w:id="1"/>
-      <w:r>
-        <w:rPr>
-          <w:lang w:val="pt-BR"/>
-        </w:rPr>
-        <w:t>Finalidade</w:t>
+      <w:bookmarkStart w:id="3" w:name="__RefHeading___Toc18206466"/>
+      <w:bookmarkEnd w:id="3"/>
+      <w:r>
+        <w:rPr>
+          <w:lang w:val="pt-BR"/>
+        </w:rPr>
+        <w:t>Visão Geral</w:t>
       </w:r>
     </w:p>
     <w:p>
@@ -1706,7 +1823,7 @@
         <w:rPr>
           <w:lang w:val="pt-BR"/>
         </w:rPr>
-        <w:t xml:space="preserve">[Especifique a finalidade deste documento </w:t>
+        <w:t xml:space="preserve">[Esta subseção descreve o que o restante da </w:t>
       </w:r>
       <w:r>
         <w:rPr>
@@ -1714,14 +1831,62 @@
           <w:bCs/>
           <w:lang w:val="pt-BR"/>
         </w:rPr>
-        <w:t>Visão do Negócio</w:t>
-      </w:r>
-      <w:r>
-        <w:rPr>
-          <w:lang w:val="pt-BR"/>
-        </w:rPr>
-        <w:t>.]</w:t>
-      </w:r>
+        <w:t xml:space="preserve">Visão do Negócio </w:t>
+      </w:r>
+      <w:r>
+        <w:rPr>
+          <w:lang w:val="pt-BR"/>
+        </w:rPr>
+        <w:t>contém e explica como o documento está organizado.]</w:t>
+      </w:r>
+    </w:p>
+    <w:p>
+      <w:pPr>
+        <w:widowControl/>
+        <w:autoSpaceDE/>
+        <w:spacing w:line="240" w:lineRule="auto"/>
+        <w:rPr>
+          <w:i/>
+          <w:iCs/>
+          <w:color w:val="0000FF"/>
+          <w:lang w:val="pt-BR"/>
+        </w:rPr>
+      </w:pPr>
+      <w:r>
+        <w:rPr>
+          <w:lang w:val="pt-BR"/>
+        </w:rPr>
+        <w:br w:type="page"/>
+      </w:r>
+    </w:p>
+    <w:p>
+      <w:pPr>
+        <w:pStyle w:val="Ttulo1"/>
+      </w:pPr>
+      <w:bookmarkStart w:id="4" w:name="__RefHeading___Toc103_3690376769"/>
+      <w:bookmarkEnd w:id="4"/>
+      <w:proofErr w:type="spellStart"/>
+      <w:r>
+        <w:lastRenderedPageBreak/>
+        <w:t>Objetivos</w:t>
+      </w:r>
+      <w:proofErr w:type="spellEnd"/>
+      <w:r>
+        <w:t xml:space="preserve"> da </w:t>
+      </w:r>
+      <w:proofErr w:type="spellStart"/>
+      <w:r>
+        <w:t>Modelagem</w:t>
+      </w:r>
+      <w:proofErr w:type="spellEnd"/>
+      <w:r>
+        <w:t xml:space="preserve"> de </w:t>
+      </w:r>
+      <w:proofErr w:type="spellStart"/>
+      <w:r>
+        <w:t>Negócios</w:t>
+      </w:r>
+      <w:proofErr w:type="spellEnd"/>
     </w:p>
     <w:p>
       <w:pPr>
@@ -1730,41 +1895,38 @@
           <w:lang w:val="pt-BR"/>
         </w:rPr>
       </w:pPr>
-      <w:bookmarkStart w:id="2" w:name="__RefHeading___Toc18206463"/>
-      <w:bookmarkEnd w:id="2"/>
-      <w:r>
-        <w:rPr>
-          <w:lang w:val="pt-BR"/>
-        </w:rPr>
-        <w:t>Escopo</w:t>
+      <w:bookmarkStart w:id="5" w:name="__RefHeading___Toc105_3690376769"/>
+      <w:bookmarkEnd w:id="5"/>
+      <w:r>
+        <w:rPr>
+          <w:lang w:val="pt-BR"/>
+        </w:rPr>
+        <w:t>&lt;</w:t>
+      </w:r>
+      <w:proofErr w:type="spellStart"/>
+      <w:r>
+        <w:rPr>
+          <w:lang w:val="pt-BR"/>
+        </w:rPr>
+        <w:t>umObjetivo</w:t>
+      </w:r>
+      <w:proofErr w:type="spellEnd"/>
+      <w:r>
+        <w:rPr>
+          <w:lang w:val="pt-BR"/>
+        </w:rPr>
+        <w:t>&gt;</w:t>
       </w:r>
     </w:p>
     <w:p>
       <w:pPr>
         <w:pStyle w:val="InfoBlue"/>
-        <w:rPr>
-          <w:lang w:val="pt-BR"/>
-        </w:rPr>
-      </w:pPr>
-      <w:r>
-        <w:rPr>
-          <w:lang w:val="pt-BR"/>
-        </w:rPr>
-        <w:t xml:space="preserve">[Uma breve descrição do escopo deste documento </w:t>
-      </w:r>
-      <w:r>
-        <w:rPr>
-          <w:b/>
-          <w:bCs/>
-          <w:lang w:val="pt-BR"/>
-        </w:rPr>
-        <w:t>Visão do Negócio</w:t>
-      </w:r>
-      <w:r>
-        <w:rPr>
-          <w:lang w:val="pt-BR"/>
-        </w:rPr>
-        <w:t>: a quais projetos está associado e tudo o mais que for afetado ou influenciado por este documento.]</w:t>
+      </w:pPr>
+      <w:r>
+        <w:rPr>
+          <w:lang w:val="pt-BR"/>
+        </w:rPr>
+        <w:t>[Qual será o escopo da modelagem de negócio? O que ela envolverá? Pesquisa de mercado? Mais informações sobre atividades/processos de negócio...]</w:t>
       </w:r>
     </w:p>
     <w:p>
@@ -1774,56 +1936,47 @@
           <w:lang w:val="pt-BR"/>
         </w:rPr>
       </w:pPr>
-      <w:bookmarkStart w:id="3" w:name="__RefHeading___Toc18206465"/>
-      <w:bookmarkEnd w:id="3"/>
-      <w:r>
-        <w:rPr>
-          <w:lang w:val="pt-BR"/>
-        </w:rPr>
-        <w:t>Referências</w:t>
-      </w:r>
-    </w:p>
-    <w:p>
-      <w:pPr>
-        <w:pStyle w:val="InfoBlue"/>
-        <w:rPr>
-          <w:lang w:val="pt-BR"/>
-        </w:rPr>
-      </w:pPr>
-      <w:r>
-        <w:rPr>
-          <w:lang w:val="pt-BR"/>
-        </w:rPr>
-        <w:t xml:space="preserve">[Esta subseção fornece uma lista completa dos documentos mencionados em outra parte da </w:t>
-      </w:r>
-      <w:r>
-        <w:rPr>
-          <w:b/>
-          <w:bCs/>
-          <w:lang w:val="pt-BR"/>
-        </w:rPr>
-        <w:t>Visão do Negócio</w:t>
-      </w:r>
-      <w:r>
-        <w:rPr>
-          <w:lang w:val="pt-BR"/>
-        </w:rPr>
-        <w:t>.</w:t>
-      </w:r>
-      <w:r>
-        <w:rPr>
-          <w:b/>
-          <w:bCs/>
-          <w:lang w:val="pt-BR"/>
-        </w:rPr>
-        <w:t xml:space="preserve"> </w:t>
-      </w:r>
-      <w:r>
-        <w:rPr>
-          <w:lang w:val="pt-BR"/>
-        </w:rPr>
-        <w:t>Identifique cada documento por título, número do relatório (se aplicável), data e organização de publicação. Especifique as fontes a partir das quais as referências podem ser obtidas. Essas informações podem ser fornecidas por um anexo ou outro documento.]</w:t>
-      </w:r>
+      <w:bookmarkStart w:id="6" w:name="__RefHeading___Toc107_3690376769"/>
+      <w:bookmarkEnd w:id="6"/>
+      <w:r>
+        <w:rPr>
+          <w:lang w:val="pt-BR"/>
+        </w:rPr>
+        <w:t>&lt;</w:t>
+      </w:r>
+      <w:proofErr w:type="spellStart"/>
+      <w:r>
+        <w:rPr>
+          <w:lang w:val="pt-BR"/>
+        </w:rPr>
+        <w:t>outroObjetivo</w:t>
+      </w:r>
+      <w:proofErr w:type="spellEnd"/>
+      <w:r>
+        <w:rPr>
+          <w:lang w:val="pt-BR"/>
+        </w:rPr>
+        <w:t>&gt;</w:t>
+      </w:r>
+    </w:p>
+    <w:p>
+      <w:pPr>
+        <w:rPr>
+          <w:lang w:val="pt-BR"/>
+        </w:rPr>
+      </w:pPr>
+    </w:p>
+    <w:p>
+      <w:pPr>
+        <w:pStyle w:val="Ttulo1"/>
+      </w:pPr>
+      <w:bookmarkStart w:id="7" w:name="__RefHeading___Toc18206467"/>
+      <w:bookmarkEnd w:id="7"/>
+      <w:proofErr w:type="spellStart"/>
+      <w:r>
+        <w:t>Posicionamento</w:t>
+      </w:r>
+      <w:proofErr w:type="spellEnd"/>
     </w:p>
     <w:p>
       <w:pPr>
@@ -1832,218 +1985,89 @@
           <w:lang w:val="pt-BR"/>
         </w:rPr>
       </w:pPr>
-      <w:bookmarkStart w:id="4" w:name="__RefHeading___Toc18206466"/>
-      <w:bookmarkEnd w:id="4"/>
-      <w:r>
-        <w:rPr>
-          <w:lang w:val="pt-BR"/>
-        </w:rPr>
-        <w:t>Visão Geral</w:t>
-      </w:r>
-    </w:p>
-    <w:p>
-      <w:pPr>
-        <w:pStyle w:val="InfoBlue"/>
-        <w:rPr>
-          <w:lang w:val="pt-BR"/>
-        </w:rPr>
-      </w:pPr>
-      <w:r>
-        <w:rPr>
-          <w:lang w:val="pt-BR"/>
-        </w:rPr>
-        <w:t xml:space="preserve">[Esta subseção descreve o que o restante da </w:t>
-      </w:r>
-      <w:r>
-        <w:rPr>
-          <w:b/>
-          <w:bCs/>
-          <w:lang w:val="pt-BR"/>
-        </w:rPr>
-        <w:t xml:space="preserve">Visão do Negócio </w:t>
-      </w:r>
-      <w:r>
-        <w:rPr>
-          <w:lang w:val="pt-BR"/>
-        </w:rPr>
-        <w:t>contém e explica como o documento está organizado.]</w:t>
-      </w:r>
-    </w:p>
-    <w:p>
-      <w:pPr>
-        <w:pStyle w:val="Ttulo1"/>
-        <w:ind w:left="1080" w:hanging="360"/>
-        <w:rPr>
-          <w:sz w:val="20"/>
-          <w:szCs w:val="20"/>
-          <w:lang w:val="pt-BR"/>
-        </w:rPr>
-      </w:pPr>
-      <w:bookmarkStart w:id="5" w:name="__RefHeading___Toc103_3690376769"/>
-      <w:bookmarkEnd w:id="5"/>
-      <w:r>
-        <w:rPr>
-          <w:sz w:val="20"/>
-          <w:szCs w:val="20"/>
-          <w:lang w:val="pt-BR"/>
-        </w:rPr>
-        <w:t>Objetivos da Modelagem de Negócios</w:t>
-      </w:r>
-    </w:p>
-    <w:p>
-      <w:pPr>
-        <w:pStyle w:val="Ttulo2"/>
-        <w:rPr>
-          <w:lang w:val="pt-BR"/>
-        </w:rPr>
-      </w:pPr>
-      <w:bookmarkStart w:id="6" w:name="__RefHeading___Toc105_3690376769"/>
-      <w:bookmarkEnd w:id="6"/>
-      <w:r>
-        <w:rPr>
-          <w:lang w:val="pt-BR"/>
-        </w:rPr>
-        <w:t>&lt;</w:t>
+      <w:bookmarkStart w:id="8" w:name="__RefHeading___Toc109_3690376769"/>
+      <w:bookmarkEnd w:id="8"/>
+      <w:r>
+        <w:rPr>
+          <w:lang w:val="pt-BR"/>
+        </w:rPr>
+        <w:t>Atividades de Negócio</w:t>
+      </w:r>
+    </w:p>
+    <w:p>
+      <w:pPr>
+        <w:spacing w:line="360" w:lineRule="auto"/>
+        <w:jc w:val="both"/>
+        <w:rPr>
+          <w:lang w:val="pt-BR"/>
+        </w:rPr>
+      </w:pPr>
+      <w:bookmarkStart w:id="9" w:name="__RefHeading___Toc111_3690376769"/>
+      <w:bookmarkEnd w:id="9"/>
+      <w:r>
+        <w:rPr>
+          <w:lang w:val="pt-BR"/>
+        </w:rPr>
+        <w:t xml:space="preserve">A </w:t>
+      </w:r>
+      <w:r>
+        <w:rPr>
+          <w:lang w:val="pt-BR"/>
+        </w:rPr>
+        <w:t xml:space="preserve">HOPE é uma plataforma web de integração e divulgação de animais. </w:t>
+      </w:r>
+      <w:r>
+        <w:rPr>
+          <w:lang w:val="pt-BR"/>
+        </w:rPr>
+        <w:t>N</w:t>
+      </w:r>
+      <w:r>
+        <w:rPr>
+          <w:lang w:val="pt-BR"/>
+        </w:rPr>
+        <w:t xml:space="preserve">ela, </w:t>
       </w:r>
       <w:proofErr w:type="spellStart"/>
       <w:r>
         <w:rPr>
           <w:lang w:val="pt-BR"/>
         </w:rPr>
-        <w:t>umObjetivo</w:t>
+        <w:t>ONG’s</w:t>
       </w:r>
       <w:proofErr w:type="spellEnd"/>
       <w:r>
         <w:rPr>
           <w:lang w:val="pt-BR"/>
         </w:rPr>
-        <w:t>&gt;</w:t>
-      </w:r>
-    </w:p>
-    <w:p>
-      <w:pPr>
-        <w:pStyle w:val="InfoBlue"/>
-      </w:pPr>
-      <w:r>
-        <w:rPr>
-          <w:lang w:val="pt-BR"/>
-        </w:rPr>
-        <w:t>[Qual será o escopo da modelagem de negócio? O que ela envolverá? Pesquisa de mercado? Mais informações sobre atividades/processos de negócio...]</w:t>
-      </w:r>
-    </w:p>
-    <w:p>
-      <w:pPr>
-        <w:pStyle w:val="Ttulo2"/>
-        <w:rPr>
-          <w:lang w:val="pt-BR"/>
-        </w:rPr>
-      </w:pPr>
-      <w:bookmarkStart w:id="7" w:name="__RefHeading___Toc107_3690376769"/>
-      <w:bookmarkEnd w:id="7"/>
-      <w:r>
-        <w:rPr>
-          <w:lang w:val="pt-BR"/>
-        </w:rPr>
-        <w:t>&lt;</w:t>
-      </w:r>
-      <w:proofErr w:type="spellStart"/>
-      <w:r>
-        <w:rPr>
-          <w:lang w:val="pt-BR"/>
-        </w:rPr>
-        <w:t>outroObjetivo</w:t>
-      </w:r>
-      <w:proofErr w:type="spellEnd"/>
-      <w:r>
-        <w:rPr>
-          <w:lang w:val="pt-BR"/>
-        </w:rPr>
-        <w:t>&gt;</w:t>
-      </w:r>
-    </w:p>
-    <w:p>
-      <w:pPr>
-        <w:pStyle w:val="Ttulo1"/>
-        <w:ind w:left="1080" w:hanging="360"/>
-        <w:rPr>
-          <w:sz w:val="20"/>
-          <w:szCs w:val="20"/>
-          <w:lang w:val="pt-BR"/>
-        </w:rPr>
-      </w:pPr>
-      <w:bookmarkStart w:id="8" w:name="__RefHeading___Toc18206467"/>
-      <w:bookmarkEnd w:id="8"/>
-      <w:r>
-        <w:rPr>
-          <w:sz w:val="20"/>
-          <w:szCs w:val="20"/>
-          <w:lang w:val="pt-BR"/>
-        </w:rPr>
-        <w:t>Posicionamento</w:t>
-      </w:r>
-    </w:p>
-    <w:p>
-      <w:pPr>
-        <w:pStyle w:val="Ttulo2"/>
-        <w:rPr>
-          <w:lang w:val="pt-BR"/>
-        </w:rPr>
-      </w:pPr>
-      <w:bookmarkStart w:id="9" w:name="__RefHeading___Toc109_3690376769"/>
-      <w:bookmarkEnd w:id="9"/>
-      <w:r>
-        <w:rPr>
-          <w:lang w:val="pt-BR"/>
-        </w:rPr>
-        <w:t>Atividades de Negócio</w:t>
+        <w:t xml:space="preserve"> e associações que atuam no resgate de animais em situação de risco e na promoção de campanhas de adoção, podem listar </w:t>
+      </w:r>
+      <w:r>
+        <w:rPr>
+          <w:lang w:val="pt-BR"/>
+        </w:rPr>
+        <w:t>seus</w:t>
+      </w:r>
+      <w:r>
+        <w:rPr>
+          <w:lang w:val="pt-BR"/>
+        </w:rPr>
+        <w:t xml:space="preserve"> animais disponíveis para adoção. Assim, através do maior alcance obtido, aumentamos a possibilidade de adoção do animal. A plataforma HOPE é gratuita tanto para o usuário comum, aquele que busca por um animal, quanto para os parceiros cadastrados, aqueles que cadastrarão os animais na plataforma.</w:t>
       </w:r>
     </w:p>
     <w:p>
       <w:pPr>
         <w:spacing w:line="360" w:lineRule="auto"/>
-        <w:ind w:firstLine="720"/>
         <w:jc w:val="both"/>
         <w:rPr>
           <w:lang w:val="pt-BR"/>
         </w:rPr>
       </w:pPr>
-      <w:bookmarkStart w:id="10" w:name="__RefHeading___Toc111_3690376769"/>
-      <w:bookmarkEnd w:id="10"/>
-      <w:r>
-        <w:rPr>
-          <w:lang w:val="pt-BR"/>
-        </w:rPr>
-        <w:t xml:space="preserve">Atuante desde janeiro de 2020, a </w:t>
-      </w:r>
-      <w:proofErr w:type="spellStart"/>
-      <w:r>
-        <w:rPr>
-          <w:lang w:val="pt-BR"/>
-        </w:rPr>
-        <w:t>ong</w:t>
-      </w:r>
-      <w:proofErr w:type="spellEnd"/>
-      <w:r>
-        <w:rPr>
-          <w:lang w:val="pt-BR"/>
-        </w:rPr>
-        <w:t xml:space="preserve"> HOPE – do inglês, Esperança – é uma Sociedade Protetora dos Animais. Fundada por Aline dos Santos e Patrick Tobias Valente, unidos por um objetivo: A Proteção dos Animais.</w:t>
-      </w:r>
-    </w:p>
-    <w:p>
-      <w:pPr>
-        <w:spacing w:line="360" w:lineRule="auto"/>
-        <w:ind w:firstLine="720"/>
-        <w:jc w:val="both"/>
-        <w:rPr>
-          <w:lang w:val="pt-BR"/>
-        </w:rPr>
-      </w:pPr>
-      <w:r>
-        <w:rPr>
-          <w:lang w:val="pt-BR"/>
-        </w:rPr>
-        <w:t>Hoje, a instituição tem unidades em duas cidades distintas, Mogi das Cruzes – SP e Presidente Prudente – SP, e conta com uma equipe completa de colaboradores, unidos em defesa aos animais, atuantes principalmente no combate à violência e ao abandono. Entre as atividades desenvolvidas, destaca-se:</w:t>
+      <w:r>
+        <w:rPr>
+          <w:lang w:val="pt-BR"/>
+        </w:rPr>
+        <w:t>Entre as atividades desenvolvidas, destaca-se:</w:t>
       </w:r>
     </w:p>
     <w:p>
@@ -2054,6 +2078,7 @@
           <w:numId w:val="7"/>
         </w:numPr>
         <w:spacing w:line="360" w:lineRule="auto"/>
+        <w:ind w:left="360"/>
         <w:jc w:val="both"/>
         <w:rPr>
           <w:lang w:val="pt-BR"/>
@@ -2063,20 +2088,57 @@
         <w:rPr>
           <w:lang w:val="pt-BR"/>
         </w:rPr>
-        <w:t>R</w:t>
-      </w:r>
-      <w:r>
-        <w:rPr>
-          <w:lang w:val="pt-BR"/>
-        </w:rPr>
-        <w:t>esgate</w:t>
-      </w:r>
-      <w:r>
-        <w:rPr>
-          <w:lang w:val="pt-BR"/>
-        </w:rPr>
-        <w:t xml:space="preserve"> de animais em situação de risco, que pode ser em situação de rua, abandono ou maus tratos;</w:t>
-      </w:r>
+        <w:t>Visibilidade dos Animais do Sistema</w:t>
+      </w:r>
+    </w:p>
+    <w:p>
+      <w:pPr>
+        <w:spacing w:line="360" w:lineRule="auto"/>
+        <w:ind w:left="360"/>
+        <w:jc w:val="both"/>
+        <w:rPr>
+          <w:lang w:val="pt-BR"/>
+        </w:rPr>
+      </w:pPr>
+      <w:r>
+        <w:rPr>
+          <w:lang w:val="pt-BR"/>
+        </w:rPr>
+        <w:t>A HOPE se responsabiliza pela visibilidade rotativa dos animais no sistema, ou seja, a visualização padrão obtida pelo usuário não ordena os mesmos por datas de cadastro na plataforma, mas por critérios baseados em parceiros</w:t>
+      </w:r>
+    </w:p>
+    <w:p>
+      <w:pPr>
+        <w:spacing w:line="360" w:lineRule="auto"/>
+        <w:ind w:left="360"/>
+        <w:jc w:val="both"/>
+        <w:rPr>
+          <w:lang w:val="pt-BR"/>
+        </w:rPr>
+      </w:pPr>
+      <w:r>
+        <w:rPr>
+          <w:b/>
+          <w:bCs/>
+          <w:lang w:val="pt-BR"/>
+        </w:rPr>
+        <w:t>Observação</w:t>
+      </w:r>
+      <w:r>
+        <w:rPr>
+          <w:lang w:val="pt-BR"/>
+        </w:rPr>
+        <w:t>: Filtros podem se aplicados pelo usuário para visualização de animais que atendam um critério especificado, de acordo com suas necessidades.</w:t>
+      </w:r>
+    </w:p>
+    <w:p>
+      <w:pPr>
+        <w:spacing w:line="360" w:lineRule="auto"/>
+        <w:jc w:val="both"/>
+        <w:rPr>
+          <w:lang w:val="pt-BR"/>
+        </w:rPr>
+      </w:pPr>
     </w:p>
     <w:p>
       <w:pPr>
@@ -2086,6 +2148,7 @@
           <w:numId w:val="7"/>
         </w:numPr>
         <w:spacing w:line="360" w:lineRule="auto"/>
+        <w:ind w:left="360"/>
         <w:jc w:val="both"/>
         <w:rPr>
           <w:lang w:val="pt-BR"/>
@@ -2095,26 +2158,29 @@
         <w:rPr>
           <w:lang w:val="pt-BR"/>
         </w:rPr>
-        <w:t>C</w:t>
-      </w:r>
-      <w:r>
-        <w:rPr>
-          <w:lang w:val="pt-BR"/>
-        </w:rPr>
-        <w:t xml:space="preserve">uidados </w:t>
-      </w:r>
-      <w:r>
-        <w:rPr>
-          <w:lang w:val="pt-BR"/>
-        </w:rPr>
-        <w:t>Veterinários dos animais abrigados;</w:t>
-      </w:r>
-    </w:p>
-    <w:p>
-      <w:pPr>
-        <w:pStyle w:val="PargrafodaLista"/>
+        <w:t>Gerenciamento de Parceiros</w:t>
+      </w:r>
+    </w:p>
+    <w:p>
+      <w:pPr>
         <w:spacing w:line="360" w:lineRule="auto"/>
-        <w:ind w:left="1080"/>
+        <w:ind w:left="360"/>
+        <w:jc w:val="both"/>
+        <w:rPr>
+          <w:lang w:val="pt-BR"/>
+        </w:rPr>
+      </w:pPr>
+      <w:r>
+        <w:rPr>
+          <w:lang w:val="pt-BR"/>
+        </w:rPr>
+        <w:t>A HOPE, em suas atribuições, se responsabiliza pelo gerenciamento dos Parceiros na plataforma. São parceiros da plataforma os usuários que solicitaram cadastro na plataforma e foram aceitos e cadastrados.</w:t>
+      </w:r>
+    </w:p>
+    <w:p>
+      <w:pPr>
+        <w:spacing w:line="360" w:lineRule="auto"/>
+        <w:ind w:left="360"/>
         <w:jc w:val="both"/>
         <w:rPr>
           <w:lang w:val="pt-BR"/>
@@ -2132,7 +2198,81 @@
         <w:rPr>
           <w:lang w:val="pt-BR"/>
         </w:rPr>
-        <w:t>: Todos os animais são esterilizados, para que se evite a procriação disputas de território.</w:t>
+        <w:t>: Todos os parceiros cadastrados, antes de obterem acesso ao sistema, são analisados pelo administrador da plataforma, de modo que seja identificado a necessidade do Usuário Potencial.</w:t>
+      </w:r>
+    </w:p>
+    <w:p>
+      <w:pPr>
+        <w:spacing w:line="360" w:lineRule="auto"/>
+        <w:jc w:val="both"/>
+        <w:rPr>
+          <w:lang w:val="pt-BR"/>
+        </w:rPr>
+      </w:pPr>
+    </w:p>
+    <w:p>
+      <w:pPr>
+        <w:spacing w:line="360" w:lineRule="auto"/>
+        <w:jc w:val="both"/>
+        <w:rPr>
+          <w:lang w:val="pt-BR"/>
+        </w:rPr>
+      </w:pPr>
+      <w:r>
+        <w:rPr>
+          <w:lang w:val="pt-BR"/>
+        </w:rPr>
+        <w:t xml:space="preserve">A </w:t>
+      </w:r>
+      <w:r>
+        <w:rPr>
+          <w:lang w:val="pt-BR"/>
+        </w:rPr>
+        <w:t>HOPE é uma empresa sem fins lucrativos, os recursos necessários para a continuidade de suas atividades, são frutos de doações e anúncios na página. As atividades da plataforma também possuem papel no impacto social, através das ações incentivadas</w:t>
+      </w:r>
+      <w:r>
+        <w:rPr>
+          <w:lang w:val="pt-BR"/>
+        </w:rPr>
+        <w:t xml:space="preserve">, espera-se que a </w:t>
+      </w:r>
+      <w:r>
+        <w:rPr>
+          <w:lang w:val="pt-BR"/>
+        </w:rPr>
+        <w:t>HOPE – do inglês, Esperança –ajud</w:t>
+      </w:r>
+      <w:r>
+        <w:rPr>
+          <w:lang w:val="pt-BR"/>
+        </w:rPr>
+        <w:t>e</w:t>
+      </w:r>
+      <w:r>
+        <w:rPr>
+          <w:lang w:val="pt-BR"/>
+        </w:rPr>
+        <w:t xml:space="preserve"> milhares de cães e gatos a encontrarem um lar seguro e confortável para morar.</w:t>
+      </w:r>
+    </w:p>
+    <w:p>
+      <w:pPr>
+        <w:spacing w:line="360" w:lineRule="auto"/>
+        <w:jc w:val="both"/>
+        <w:rPr>
+          <w:lang w:val="pt-BR"/>
+        </w:rPr>
+      </w:pPr>
+    </w:p>
+    <w:p>
+      <w:pPr>
+        <w:pStyle w:val="Ttulo2"/>
+      </w:pPr>
+      <w:r>
+        <w:rPr>
+          <w:lang w:val="pt-BR"/>
+        </w:rPr>
+        <w:t>Processos de Negócio</w:t>
       </w:r>
     </w:p>
     <w:p>
@@ -2143,40 +2283,19 @@
           <w:numId w:val="7"/>
         </w:numPr>
         <w:spacing w:line="360" w:lineRule="auto"/>
+        <w:ind w:left="360"/>
         <w:jc w:val="both"/>
         <w:rPr>
           <w:lang w:val="pt-BR"/>
         </w:rPr>
       </w:pPr>
-      <w:r>
-        <w:rPr>
-          <w:lang w:val="pt-BR"/>
-        </w:rPr>
-        <w:t>Promoção de Campanhas de A</w:t>
-      </w:r>
-      <w:r>
-        <w:rPr>
-          <w:lang w:val="pt-BR"/>
-        </w:rPr>
-        <w:t>doção de</w:t>
-      </w:r>
-      <w:r>
-        <w:rPr>
-          <w:lang w:val="pt-BR"/>
-        </w:rPr>
-        <w:t>sses</w:t>
-      </w:r>
-      <w:r>
-        <w:rPr>
-          <w:lang w:val="pt-BR"/>
-        </w:rPr>
-        <w:t xml:space="preserve"> animais</w:t>
-      </w:r>
-      <w:r>
-        <w:rPr>
-          <w:lang w:val="pt-BR"/>
-        </w:rPr>
-        <w:t>.</w:t>
+      <w:bookmarkStart w:id="10" w:name="__RefHeading___Toc18206468"/>
+      <w:bookmarkEnd w:id="10"/>
+      <w:r>
+        <w:rPr>
+          <w:lang w:val="pt-BR"/>
+        </w:rPr>
+        <w:t>VISIBILIDADE DOS ANIMAIS</w:t>
       </w:r>
     </w:p>
     <w:p>
@@ -2185,27 +2304,36 @@
         <w:ind w:firstLine="720"/>
         <w:jc w:val="both"/>
         <w:rPr>
-          <w:lang w:val="pt-BR"/>
-        </w:rPr>
-      </w:pPr>
-      <w:r>
-        <w:rPr>
-          <w:lang w:val="pt-BR"/>
-        </w:rPr>
-        <w:t xml:space="preserve">A HOPE abriga, aproximadamente, em sua capacidade máxima, 200 animais. Os recursos necessários para </w:t>
-      </w:r>
-      <w:r>
-        <w:rPr>
-          <w:lang w:val="pt-BR"/>
-        </w:rPr>
-        <w:lastRenderedPageBreak/>
-        <w:t>a continuidade de suas atividades, são frutos de doações e eventos, promovidos pelo estabelecimento.</w:t>
+          <w:b/>
+          <w:bCs/>
+          <w:lang w:val="pt-BR"/>
+        </w:rPr>
+      </w:pPr>
+      <w:r>
+        <w:rPr>
+          <w:lang w:val="pt-BR"/>
+        </w:rPr>
+        <w:t>(</w:t>
+      </w:r>
+      <w:r>
+        <w:rPr>
+          <w:b/>
+          <w:bCs/>
+          <w:lang w:val="pt-BR"/>
+        </w:rPr>
+        <w:t xml:space="preserve">Regra Associada: </w:t>
+      </w:r>
+      <w:r>
+        <w:rPr>
+          <w:lang w:val="pt-BR"/>
+        </w:rPr>
+        <w:t>RN0001 – Algoritmo de Visualização Padrão)</w:t>
       </w:r>
     </w:p>
     <w:p>
       <w:pPr>
         <w:spacing w:line="360" w:lineRule="auto"/>
-        <w:ind w:firstLine="720"/>
+        <w:ind w:left="720" w:firstLine="360"/>
         <w:jc w:val="both"/>
         <w:rPr>
           <w:lang w:val="pt-BR"/>
@@ -2215,51 +2343,17 @@
         <w:rPr>
           <w:lang w:val="pt-BR"/>
         </w:rPr>
-        <w:t>O impacto social que se causa através das ações da instituição, são muitos.</w:t>
+        <w:t>[Descrição do Processo]</w:t>
       </w:r>
     </w:p>
     <w:p>
       <w:pPr>
         <w:spacing w:line="360" w:lineRule="auto"/>
-        <w:ind w:firstLine="720"/>
         <w:jc w:val="both"/>
         <w:rPr>
           <w:lang w:val="pt-BR"/>
         </w:rPr>
       </w:pPr>
-      <w:r>
-        <w:rPr>
-          <w:lang w:val="pt-BR"/>
-        </w:rPr>
-        <w:t>Sob a perspectiva da retirada dos animais da rua, a instituição não somente transforma a vida desses animais, como pode gerar um impacto positivo no saneamento local.</w:t>
-      </w:r>
-    </w:p>
-    <w:p>
-      <w:pPr>
-        <w:spacing w:line="360" w:lineRule="auto"/>
-        <w:ind w:firstLine="720"/>
-        <w:jc w:val="both"/>
-        <w:rPr>
-          <w:lang w:val="pt-BR"/>
-        </w:rPr>
-      </w:pPr>
-      <w:r>
-        <w:rPr>
-          <w:lang w:val="pt-BR"/>
-        </w:rPr>
-        <w:t>Sob a perspectiva emocional, de promoção da responsabilidade e de cuidado com os animais, a instituição gera um impacto positivo de cunho educacional.</w:t>
-      </w:r>
-    </w:p>
-    <w:p>
-      <w:pPr>
-        <w:pStyle w:val="Ttulo2"/>
-      </w:pPr>
-      <w:r>
-        <w:rPr>
-          <w:lang w:val="pt-BR"/>
-        </w:rPr>
-        <w:t>Processos de Negócio</w:t>
-      </w:r>
     </w:p>
     <w:p>
       <w:pPr>
@@ -2269,18 +2363,17 @@
           <w:numId w:val="7"/>
         </w:numPr>
         <w:spacing w:line="360" w:lineRule="auto"/>
+        <w:ind w:left="360"/>
         <w:jc w:val="both"/>
         <w:rPr>
           <w:lang w:val="pt-BR"/>
         </w:rPr>
       </w:pPr>
-      <w:bookmarkStart w:id="11" w:name="__RefHeading___Toc18206468"/>
-      <w:bookmarkEnd w:id="11"/>
-      <w:r>
-        <w:rPr>
-          <w:lang w:val="pt-BR"/>
-        </w:rPr>
-        <w:t>PROCESSO DE RESGATE DOS ANIMAIS:</w:t>
+      <w:r>
+        <w:rPr>
+          <w:lang w:val="pt-BR"/>
+        </w:rPr>
+        <w:t>GERENCIAMENTO DE PARCEIROS</w:t>
       </w:r>
     </w:p>
     <w:p>
@@ -2289,36 +2382,92 @@
         <w:ind w:firstLine="720"/>
         <w:jc w:val="both"/>
         <w:rPr>
+          <w:lang w:val="pt-BR"/>
+        </w:rPr>
+      </w:pPr>
+      <w:r>
+        <w:rPr>
+          <w:lang w:val="pt-BR"/>
+        </w:rPr>
+        <w:t>(</w:t>
+      </w:r>
+      <w:r>
+        <w:rPr>
           <w:b/>
           <w:bCs/>
           <w:lang w:val="pt-BR"/>
         </w:rPr>
-      </w:pPr>
-      <w:r>
-        <w:rPr>
-          <w:lang w:val="pt-BR"/>
-        </w:rPr>
-        <w:t>(</w:t>
-      </w:r>
-      <w:r>
+        <w:t xml:space="preserve">Regra Associada: </w:t>
+      </w:r>
+      <w:r>
+        <w:rPr>
+          <w:lang w:val="pt-BR"/>
+        </w:rPr>
+        <w:t>RN0002 – Parceiros Aptos para Cadastro)</w:t>
+      </w:r>
+    </w:p>
+    <w:p>
+      <w:pPr>
+        <w:spacing w:line="360" w:lineRule="auto"/>
+        <w:ind w:firstLine="720"/>
+        <w:jc w:val="both"/>
         <w:rPr>
           <w:b/>
           <w:bCs/>
           <w:lang w:val="pt-BR"/>
         </w:rPr>
+      </w:pPr>
+      <w:r>
+        <w:rPr>
+          <w:lang w:val="pt-BR"/>
+        </w:rPr>
+        <w:t>(</w:t>
+      </w:r>
+      <w:r>
+        <w:rPr>
+          <w:b/>
+          <w:bCs/>
+          <w:lang w:val="pt-BR"/>
+        </w:rPr>
         <w:t xml:space="preserve">Regra Associada: </w:t>
       </w:r>
       <w:r>
         <w:rPr>
           <w:lang w:val="pt-BR"/>
         </w:rPr>
-        <w:t>RN0001 – Quadro de Situações de Risco</w:t>
-      </w:r>
-      <w:r>
-        <w:rPr>
-          <w:lang w:val="pt-BR"/>
-        </w:rPr>
-        <w:t>)</w:t>
+        <w:t>RN0003 – Cadastro de Parceiro na Plataforma)</w:t>
+      </w:r>
+    </w:p>
+    <w:p>
+      <w:pPr>
+        <w:spacing w:line="360" w:lineRule="auto"/>
+        <w:ind w:firstLine="720"/>
+        <w:jc w:val="both"/>
+        <w:rPr>
+          <w:b/>
+          <w:bCs/>
+          <w:lang w:val="pt-BR"/>
+        </w:rPr>
+      </w:pPr>
+      <w:r>
+        <w:rPr>
+          <w:lang w:val="pt-BR"/>
+        </w:rPr>
+        <w:t>(</w:t>
+      </w:r>
+      <w:r>
+        <w:rPr>
+          <w:b/>
+          <w:bCs/>
+          <w:lang w:val="pt-BR"/>
+        </w:rPr>
+        <w:t xml:space="preserve">Regra Associada: </w:t>
+      </w:r>
+      <w:r>
+        <w:rPr>
+          <w:lang w:val="pt-BR"/>
+        </w:rPr>
+        <w:t>RN0004 – Alteração de Parceiro na Plataforma)</w:t>
       </w:r>
     </w:p>
     <w:p>
@@ -2334,432 +2483,7 @@
         <w:rPr>
           <w:lang w:val="pt-BR"/>
         </w:rPr>
-        <w:t xml:space="preserve">Para que um animal possa ser resgatado pela instituição, ele deve se enquadrar em uma das situações descritas </w:t>
-      </w:r>
-      <w:r>
-        <w:rPr>
-          <w:lang w:val="pt-BR"/>
-        </w:rPr>
-        <w:t>na Regra de Negócio RN0001</w:t>
-      </w:r>
-      <w:r>
-        <w:rPr>
-          <w:lang w:val="pt-BR"/>
-        </w:rPr>
-        <w:t>.</w:t>
-      </w:r>
-      <w:r>
-        <w:rPr>
-          <w:lang w:val="pt-BR"/>
-        </w:rPr>
-        <w:t xml:space="preserve"> A </w:t>
-      </w:r>
-      <w:proofErr w:type="spellStart"/>
-      <w:r>
-        <w:rPr>
-          <w:lang w:val="pt-BR"/>
-        </w:rPr>
-        <w:t>a</w:t>
-      </w:r>
-      <w:proofErr w:type="spellEnd"/>
-      <w:r>
-        <w:rPr>
-          <w:lang w:val="pt-BR"/>
-        </w:rPr>
-        <w:t xml:space="preserve"> ação se inicia através de u</w:t>
-      </w:r>
-      <w:r>
-        <w:rPr>
-          <w:lang w:val="pt-BR"/>
-        </w:rPr>
-        <w:t>ma denúncia</w:t>
-      </w:r>
-      <w:r>
-        <w:rPr>
-          <w:lang w:val="pt-BR"/>
-        </w:rPr>
-        <w:t>,</w:t>
-      </w:r>
-      <w:r>
-        <w:rPr>
-          <w:lang w:val="pt-BR"/>
-        </w:rPr>
-        <w:t xml:space="preserve"> </w:t>
-      </w:r>
-      <w:r>
-        <w:rPr>
-          <w:lang w:val="pt-BR"/>
-        </w:rPr>
-        <w:t xml:space="preserve">que pode ser </w:t>
-      </w:r>
-      <w:r>
-        <w:rPr>
-          <w:lang w:val="pt-BR"/>
-        </w:rPr>
-        <w:t>aberta</w:t>
-      </w:r>
-      <w:r>
-        <w:rPr>
-          <w:lang w:val="pt-BR"/>
-        </w:rPr>
-        <w:t>, através do preenchimento de um formulário</w:t>
-      </w:r>
-      <w:r>
-        <w:rPr>
-          <w:lang w:val="pt-BR"/>
-        </w:rPr>
-        <w:t xml:space="preserve"> via website. A denúncia deve contemplar </w:t>
-      </w:r>
-      <w:r>
-        <w:rPr>
-          <w:lang w:val="pt-BR"/>
-        </w:rPr>
-        <w:t>o porte do</w:t>
-      </w:r>
-      <w:r>
-        <w:rPr>
-          <w:lang w:val="pt-BR"/>
-        </w:rPr>
-        <w:t xml:space="preserve"> animal a ser resgatado</w:t>
-      </w:r>
-      <w:r>
-        <w:rPr>
-          <w:lang w:val="pt-BR"/>
-        </w:rPr>
-        <w:t>, a localização do animal e uma descrição/ detalhamento da denúncia.</w:t>
-      </w:r>
-    </w:p>
-    <w:p>
-      <w:pPr>
-        <w:spacing w:line="360" w:lineRule="auto"/>
-        <w:jc w:val="both"/>
-        <w:rPr>
-          <w:lang w:val="pt-BR"/>
-        </w:rPr>
-      </w:pPr>
-    </w:p>
-    <w:p>
-      <w:pPr>
-        <w:pStyle w:val="PargrafodaLista"/>
-        <w:numPr>
-          <w:ilvl w:val="0"/>
-          <w:numId w:val="7"/>
-        </w:numPr>
-        <w:spacing w:line="360" w:lineRule="auto"/>
-        <w:jc w:val="both"/>
-        <w:rPr>
-          <w:lang w:val="pt-BR"/>
-        </w:rPr>
-      </w:pPr>
-      <w:r>
-        <w:rPr>
-          <w:lang w:val="pt-BR"/>
-        </w:rPr>
-        <w:t>PROCESSO DE CADASTRO DOS ANIMAIS</w:t>
-      </w:r>
-    </w:p>
-    <w:p>
-      <w:pPr>
-        <w:spacing w:line="360" w:lineRule="auto"/>
-        <w:ind w:firstLine="720"/>
-        <w:jc w:val="both"/>
-        <w:rPr>
-          <w:b/>
-          <w:bCs/>
-          <w:lang w:val="pt-BR"/>
-        </w:rPr>
-      </w:pPr>
-      <w:r>
-        <w:rPr>
-          <w:lang w:val="pt-BR"/>
-        </w:rPr>
-        <w:t>(</w:t>
-      </w:r>
-      <w:r>
-        <w:rPr>
-          <w:b/>
-          <w:bCs/>
-          <w:lang w:val="pt-BR"/>
-        </w:rPr>
-        <w:t xml:space="preserve">Regra Associada: </w:t>
-      </w:r>
-      <w:r>
-        <w:rPr>
-          <w:lang w:val="pt-BR"/>
-        </w:rPr>
-        <w:t>RN0002 – Cadastro dos Animais)</w:t>
-      </w:r>
-    </w:p>
-    <w:p>
-      <w:pPr>
-        <w:spacing w:line="360" w:lineRule="auto"/>
-        <w:ind w:left="720" w:firstLine="720"/>
-        <w:jc w:val="both"/>
-        <w:rPr>
-          <w:lang w:val="pt-BR"/>
-        </w:rPr>
-      </w:pPr>
-      <w:r>
-        <w:rPr>
-          <w:lang w:val="pt-BR"/>
-        </w:rPr>
-        <w:t>Todos os animais</w:t>
-      </w:r>
-      <w:r>
-        <w:rPr>
-          <w:lang w:val="pt-BR"/>
-        </w:rPr>
-        <w:t xml:space="preserve"> que</w:t>
-      </w:r>
-      <w:r>
-        <w:rPr>
-          <w:lang w:val="pt-BR"/>
-        </w:rPr>
-        <w:t xml:space="preserve"> chegam no abrigo </w:t>
-      </w:r>
-      <w:r>
-        <w:rPr>
-          <w:lang w:val="pt-BR"/>
-        </w:rPr>
-        <w:t>devem ser</w:t>
-      </w:r>
-      <w:r>
-        <w:rPr>
-          <w:lang w:val="pt-BR"/>
-        </w:rPr>
-        <w:t xml:space="preserve"> </w:t>
-      </w:r>
-      <w:r>
-        <w:rPr>
-          <w:lang w:val="pt-BR"/>
-        </w:rPr>
-        <w:t>cadastrados no Sistema Interno. Os dados de cadastro dos animais incluem nome, sexo, data de acolhimento, foto e uma breve descrição do animal; o cadastro desses animais, pode ser realizado por um parceiro da instituição.</w:t>
-      </w:r>
-    </w:p>
-    <w:p>
-      <w:pPr>
-        <w:spacing w:line="360" w:lineRule="auto"/>
-        <w:jc w:val="both"/>
-        <w:rPr>
-          <w:lang w:val="pt-BR"/>
-        </w:rPr>
-      </w:pPr>
-    </w:p>
-    <w:p>
-      <w:pPr>
-        <w:pStyle w:val="PargrafodaLista"/>
-        <w:numPr>
-          <w:ilvl w:val="0"/>
-          <w:numId w:val="7"/>
-        </w:numPr>
-        <w:spacing w:line="360" w:lineRule="auto"/>
-        <w:jc w:val="both"/>
-        <w:rPr>
-          <w:lang w:val="pt-BR"/>
-        </w:rPr>
-      </w:pPr>
-      <w:r>
-        <w:rPr>
-          <w:lang w:val="pt-BR"/>
-        </w:rPr>
-        <w:t>PROCESSO DE PROMOÇÃO DE CAMPANHAS DE ADOÇÃO</w:t>
-      </w:r>
-    </w:p>
-    <w:p>
-      <w:pPr>
-        <w:spacing w:line="360" w:lineRule="auto"/>
-        <w:ind w:left="720"/>
-        <w:jc w:val="both"/>
-        <w:rPr>
-          <w:b/>
-          <w:bCs/>
-          <w:lang w:val="pt-BR"/>
-        </w:rPr>
-      </w:pPr>
-      <w:r>
-        <w:rPr>
-          <w:lang w:val="pt-BR"/>
-        </w:rPr>
-        <w:t>(</w:t>
-      </w:r>
-      <w:r>
-        <w:rPr>
-          <w:b/>
-          <w:bCs/>
-          <w:lang w:val="pt-BR"/>
-        </w:rPr>
-        <w:t xml:space="preserve">Regra Associada: </w:t>
-      </w:r>
-      <w:r>
-        <w:rPr>
-          <w:lang w:val="pt-BR"/>
-        </w:rPr>
-        <w:t>RN000</w:t>
-      </w:r>
-      <w:r>
-        <w:rPr>
-          <w:lang w:val="pt-BR"/>
-        </w:rPr>
-        <w:t>3</w:t>
-      </w:r>
-      <w:r>
-        <w:rPr>
-          <w:lang w:val="pt-BR"/>
-        </w:rPr>
-        <w:t xml:space="preserve"> – C</w:t>
-      </w:r>
-      <w:r>
-        <w:rPr>
-          <w:lang w:val="pt-BR"/>
-        </w:rPr>
-        <w:t>apacidade Máxima de Abrigo</w:t>
-      </w:r>
-      <w:r>
-        <w:rPr>
-          <w:lang w:val="pt-BR"/>
-        </w:rPr>
-        <w:t>)</w:t>
-      </w:r>
-    </w:p>
-    <w:p>
-      <w:pPr>
-        <w:spacing w:line="360" w:lineRule="auto"/>
-        <w:ind w:left="720" w:firstLine="720"/>
-        <w:jc w:val="both"/>
-        <w:rPr>
-          <w:lang w:val="pt-BR"/>
-        </w:rPr>
-      </w:pPr>
-      <w:r>
-        <w:rPr>
-          <w:lang w:val="pt-BR"/>
-        </w:rPr>
-        <w:t xml:space="preserve">Campanhas de Adoção são </w:t>
-      </w:r>
-      <w:r>
-        <w:rPr>
-          <w:lang w:val="pt-BR"/>
-        </w:rPr>
-        <w:t>determinadas e realizadas de acordo com a necessidade da instituição, por exemplo</w:t>
-      </w:r>
-      <w:r>
-        <w:rPr>
-          <w:lang w:val="pt-BR"/>
-        </w:rPr>
-        <w:t xml:space="preserve"> quando o número de animais abrigados está próximo de atingir a capacidade máxima da instituição</w:t>
-      </w:r>
-      <w:r>
-        <w:rPr>
-          <w:lang w:val="pt-BR"/>
-        </w:rPr>
-        <w:t>, descrito na Regra de Negócio RN0003</w:t>
-      </w:r>
-      <w:r>
-        <w:rPr>
-          <w:lang w:val="pt-BR"/>
-        </w:rPr>
-        <w:t>.</w:t>
-      </w:r>
-    </w:p>
-    <w:p>
-      <w:pPr>
-        <w:spacing w:line="360" w:lineRule="auto"/>
-        <w:ind w:left="720"/>
-        <w:jc w:val="both"/>
-        <w:rPr>
-          <w:lang w:val="pt-BR"/>
-        </w:rPr>
-      </w:pPr>
-      <w:r>
-        <w:rPr>
-          <w:lang w:val="pt-BR"/>
-        </w:rPr>
-        <w:t xml:space="preserve">Para que as campanhas ocorram, é necessário </w:t>
-      </w:r>
-      <w:r>
-        <w:rPr>
-          <w:lang w:val="pt-BR"/>
-        </w:rPr>
-        <w:t>a comunicação da Campanha de Adoção com o C</w:t>
-      </w:r>
-      <w:r>
-        <w:rPr>
-          <w:lang w:val="pt-BR"/>
-        </w:rPr>
-        <w:t>adastr</w:t>
-      </w:r>
-      <w:r>
-        <w:rPr>
-          <w:lang w:val="pt-BR"/>
-        </w:rPr>
-        <w:t>o</w:t>
-      </w:r>
-      <w:r>
-        <w:rPr>
-          <w:lang w:val="pt-BR"/>
-        </w:rPr>
-        <w:t xml:space="preserve"> </w:t>
-      </w:r>
-      <w:r>
-        <w:rPr>
-          <w:lang w:val="pt-BR"/>
-        </w:rPr>
-        <w:t>d</w:t>
-      </w:r>
-      <w:r>
-        <w:rPr>
-          <w:lang w:val="pt-BR"/>
-        </w:rPr>
-        <w:t>os animais disponíveis para adoção;</w:t>
-      </w:r>
-    </w:p>
-    <w:p>
-      <w:pPr>
-        <w:spacing w:line="360" w:lineRule="auto"/>
-        <w:jc w:val="both"/>
-        <w:rPr>
-          <w:lang w:val="pt-BR"/>
-        </w:rPr>
-      </w:pPr>
-    </w:p>
-    <w:p>
-      <w:pPr>
-        <w:pStyle w:val="PargrafodaLista"/>
-        <w:numPr>
-          <w:ilvl w:val="0"/>
-          <w:numId w:val="7"/>
-        </w:numPr>
-        <w:spacing w:line="360" w:lineRule="auto"/>
-        <w:jc w:val="both"/>
-        <w:rPr>
-          <w:lang w:val="pt-BR"/>
-        </w:rPr>
-      </w:pPr>
-      <w:r>
-        <w:rPr>
-          <w:lang w:val="pt-BR"/>
-        </w:rPr>
-        <w:t>Divulgação das Campanhas e Eventos;</w:t>
-      </w:r>
-    </w:p>
-    <w:p>
-      <w:pPr>
-        <w:pStyle w:val="PargrafodaLista"/>
-        <w:numPr>
-          <w:ilvl w:val="0"/>
-          <w:numId w:val="7"/>
-        </w:numPr>
-        <w:spacing w:line="360" w:lineRule="auto"/>
-        <w:jc w:val="both"/>
-        <w:rPr>
-          <w:lang w:val="pt-BR"/>
-        </w:rPr>
-      </w:pPr>
-      <w:r>
-        <w:rPr>
-          <w:lang w:val="pt-BR"/>
-        </w:rPr>
-        <w:t>Prestação de Contas;</w:t>
+        <w:t>[Descrição do Processo]</w:t>
       </w:r>
     </w:p>
     <w:p>
@@ -2789,8 +2513,8 @@
           <w:lang w:val="pt-BR"/>
         </w:rPr>
       </w:pPr>
-      <w:bookmarkStart w:id="12" w:name="__RefHeading___Toc18206469"/>
-      <w:bookmarkEnd w:id="12"/>
+      <w:bookmarkStart w:id="11" w:name="__RefHeading___Toc18206469"/>
+      <w:bookmarkEnd w:id="11"/>
       <w:r>
         <w:rPr>
           <w:i w:val="0"/>
@@ -2798,7 +2522,7 @@
           <w:color w:val="auto"/>
           <w:lang w:val="pt-BR"/>
         </w:rPr>
-        <w:tab/>
+        <w:t xml:space="preserve">Atualmente, </w:t>
       </w:r>
       <w:r>
         <w:rPr>
@@ -2807,16 +2531,7 @@
           <w:color w:val="auto"/>
           <w:lang w:val="pt-BR"/>
         </w:rPr>
-        <w:tab/>
-      </w:r>
-      <w:r>
-        <w:rPr>
-          <w:i w:val="0"/>
-          <w:iCs w:val="0"/>
-          <w:color w:val="auto"/>
-          <w:lang w:val="pt-BR"/>
-        </w:rPr>
-        <w:t>Atualmente, cada unidade possui seu próprio sistema; os sistemas não possuem integração e/ ou comunicação, portanto, não é possível, para qualquer uma das unidades, saber quando a outra unidade está operando em sua capacidade limite, ou obter informações de seus animais disponíveis para adoção.</w:t>
+        <w:t>eventos são organizados e realizados individualmente. Essas realizações atingem somente uma parcela do público-alvo; daí surgiu a oportunidade de explorar um ambiente integrado.</w:t>
       </w:r>
     </w:p>
     <w:p>
@@ -2839,7 +2554,34 @@
           <w:color w:val="auto"/>
           <w:lang w:val="pt-BR"/>
         </w:rPr>
-        <w:t>Espera-se, com a atualização do sistema, que seja feita a integração das informações entre as unidades.</w:t>
+        <w:t xml:space="preserve">Espera-se, com </w:t>
+      </w:r>
+      <w:r>
+        <w:rPr>
+          <w:i w:val="0"/>
+          <w:iCs w:val="0"/>
+          <w:color w:val="auto"/>
+          <w:lang w:val="pt-BR"/>
+        </w:rPr>
+        <w:t>elaboração</w:t>
+      </w:r>
+      <w:r>
+        <w:rPr>
+          <w:i w:val="0"/>
+          <w:iCs w:val="0"/>
+          <w:color w:val="auto"/>
+          <w:lang w:val="pt-BR"/>
+        </w:rPr>
+        <w:t xml:space="preserve"> do sistema, que seja </w:t>
+      </w:r>
+      <w:r>
+        <w:rPr>
+          <w:i w:val="0"/>
+          <w:iCs w:val="0"/>
+          <w:color w:val="auto"/>
+          <w:lang w:val="pt-BR"/>
+        </w:rPr>
+        <w:t>atingido a maior parcela possível do público-alvo.</w:t>
       </w:r>
     </w:p>
     <w:p>
@@ -2853,7 +2595,6 @@
         <w:rPr>
           <w:lang w:val="pt-BR"/>
         </w:rPr>
-        <w:lastRenderedPageBreak/>
         <w:t>Descrição do Problema</w:t>
       </w:r>
     </w:p>
@@ -2877,7 +2618,7 @@
           <w:color w:val="auto"/>
           <w:lang w:val="pt-BR"/>
         </w:rPr>
-        <w:tab/>
+        <w:t>S</w:t>
       </w:r>
       <w:r>
         <w:rPr>
@@ -2886,7 +2627,7 @@
           <w:color w:val="auto"/>
           <w:lang w:val="pt-BR"/>
         </w:rPr>
-        <w:tab/>
+        <w:t xml:space="preserve">olicita que seja desenvolvido </w:t>
       </w:r>
       <w:r>
         <w:rPr>
@@ -2895,7 +2636,25 @@
           <w:color w:val="auto"/>
           <w:lang w:val="pt-BR"/>
         </w:rPr>
-        <w:t>O Cliente HOPE solicita que seja desenvolvido a integração dos sistemas utilizados em duas unidades da mesma instituição.</w:t>
+        <w:t>um ambiente de</w:t>
+      </w:r>
+      <w:r>
+        <w:rPr>
+          <w:i w:val="0"/>
+          <w:iCs w:val="0"/>
+          <w:color w:val="auto"/>
+          <w:lang w:val="pt-BR"/>
+        </w:rPr>
+        <w:t xml:space="preserve"> integração </w:t>
+      </w:r>
+      <w:r>
+        <w:rPr>
+          <w:i w:val="0"/>
+          <w:iCs w:val="0"/>
+          <w:color w:val="auto"/>
+          <w:lang w:val="pt-BR"/>
+        </w:rPr>
+        <w:t>e divulgação de uma lista de animais cadastrados.</w:t>
       </w:r>
     </w:p>
     <w:p>
@@ -2906,39 +2665,46 @@
           <w:numId w:val="7"/>
         </w:numPr>
         <w:spacing w:line="360" w:lineRule="auto"/>
-        <w:rPr>
-          <w:lang w:val="pt-BR"/>
-        </w:rPr>
-      </w:pPr>
-      <w:r>
-        <w:rPr>
-          <w:lang w:val="pt-BR"/>
-        </w:rPr>
-        <w:t>Como um Sistema Integrado beneficiará ao negócio?</w:t>
+        <w:ind w:left="360"/>
+        <w:rPr>
+          <w:lang w:val="pt-BR"/>
+        </w:rPr>
+      </w:pPr>
+      <w:r>
+        <w:rPr>
+          <w:lang w:val="pt-BR"/>
+        </w:rPr>
+        <w:t>Como surgiu a ideia do produto?</w:t>
       </w:r>
     </w:p>
     <w:p>
       <w:pPr>
         <w:pStyle w:val="Body"/>
-        <w:ind w:left="1080"/>
-        <w:rPr>
-          <w:lang w:val="pt-BR"/>
-        </w:rPr>
-      </w:pPr>
-      <w:r>
-        <w:rPr>
-          <w:lang w:val="pt-BR"/>
-        </w:rPr>
-        <w:t>Atualmente, as informações não são compartilhadas pelo sistema. Essas informações são solicitadas para que sejam atendidas. É um processo lento e nem sempre é possível que seja atendido no momento que necessitamos das informações.</w:t>
-      </w:r>
-    </w:p>
-    <w:p>
-      <w:pPr>
-        <w:pStyle w:val="Body"/>
-        <w:rPr>
-          <w:lang w:val="pt-BR"/>
-        </w:rPr>
-      </w:pPr>
+        <w:ind w:left="360"/>
+        <w:rPr>
+          <w:lang w:val="pt-BR"/>
+        </w:rPr>
+      </w:pPr>
+      <w:r>
+        <w:rPr>
+          <w:lang w:val="pt-BR"/>
+        </w:rPr>
+        <w:t xml:space="preserve">Observamos que </w:t>
+      </w:r>
+      <w:proofErr w:type="spellStart"/>
+      <w:r>
+        <w:rPr>
+          <w:lang w:val="pt-BR"/>
+        </w:rPr>
+        <w:t>ONG’s</w:t>
+      </w:r>
+      <w:proofErr w:type="spellEnd"/>
+      <w:r>
+        <w:rPr>
+          <w:lang w:val="pt-BR"/>
+        </w:rPr>
+        <w:t xml:space="preserve"> promoviam seus próprios eventos de promoção da adoção, dessa forma atingiam somente uma parcela do público desejado, que são os adotantes. Diversas organizações atingiam diversas parcelas, mas nunca uma totalidade. </w:t>
+      </w:r>
     </w:p>
     <w:p>
       <w:pPr>
@@ -2948,45 +2714,31 @@
           <w:numId w:val="7"/>
         </w:numPr>
         <w:spacing w:line="360" w:lineRule="auto"/>
-        <w:rPr>
-          <w:lang w:val="pt-BR"/>
-        </w:rPr>
-      </w:pPr>
-      <w:r>
-        <w:rPr>
-          <w:lang w:val="pt-BR"/>
-        </w:rPr>
-        <w:t>Quais são as informações que se deseja o compartilhamento?</w:t>
+        <w:ind w:left="360"/>
+        <w:rPr>
+          <w:lang w:val="pt-BR"/>
+        </w:rPr>
+      </w:pPr>
+      <w:r>
+        <w:rPr>
+          <w:lang w:val="pt-BR"/>
+        </w:rPr>
+        <w:t>Por que concentrar?</w:t>
       </w:r>
     </w:p>
     <w:p>
       <w:pPr>
         <w:pStyle w:val="Body"/>
-        <w:ind w:left="1080"/>
-        <w:rPr>
-          <w:lang w:val="pt-BR"/>
-        </w:rPr>
-      </w:pPr>
-      <w:r>
-        <w:rPr>
-          <w:lang w:val="pt-BR"/>
-        </w:rPr>
-        <w:t>A maior parte das solicitações trata-se de informações de disponibilidade de abrigo, quando uma unidade opera com a capacidade próxima do limite, ou no limite, e busca informação sobre a disponibilidade da outra unidade, para possível transferência de animais.</w:t>
-      </w:r>
-    </w:p>
-    <w:p>
-      <w:pPr>
-        <w:pStyle w:val="Body"/>
-        <w:ind w:left="1080"/>
-        <w:rPr>
-          <w:lang w:val="pt-BR"/>
-        </w:rPr>
-      </w:pPr>
-      <w:r>
-        <w:rPr>
-          <w:lang w:val="pt-BR"/>
-        </w:rPr>
-        <w:t>Outra solicitação comum é em relação aos animais cadastrados no sistema e que estão aptos para encaminhamento em processos de adoção, a ficha desses animais é solicitada nesse caso.</w:t>
+        <w:ind w:left="360"/>
+        <w:rPr>
+          <w:lang w:val="pt-BR"/>
+        </w:rPr>
+      </w:pPr>
+      <w:r>
+        <w:rPr>
+          <w:lang w:val="pt-BR"/>
+        </w:rPr>
+        <w:t>Concentrando as buscas em um único local, aumentamos a parcela do público-alvo interessado na ação. Assim, aumentamos a chance de adoção de um animal cadastrado.</w:t>
       </w:r>
     </w:p>
     <w:p>
@@ -3005,30 +2757,31 @@
           <w:numId w:val="7"/>
         </w:numPr>
         <w:spacing w:line="360" w:lineRule="auto"/>
-        <w:rPr>
-          <w:lang w:val="pt-BR"/>
-        </w:rPr>
-      </w:pPr>
-      <w:r>
-        <w:rPr>
-          <w:lang w:val="pt-BR"/>
-        </w:rPr>
-        <w:t>Como a comunicação é realizada atualmente?</w:t>
+        <w:ind w:left="360"/>
+        <w:rPr>
+          <w:lang w:val="pt-BR"/>
+        </w:rPr>
+      </w:pPr>
+      <w:r>
+        <w:rPr>
+          <w:lang w:val="pt-BR"/>
+        </w:rPr>
+        <w:t>Não existe um sistema existente? Se sim, por que não o utilizar?</w:t>
       </w:r>
     </w:p>
     <w:p>
       <w:pPr>
         <w:pStyle w:val="Body"/>
-        <w:ind w:left="1080"/>
-        <w:rPr>
-          <w:lang w:val="pt-BR"/>
-        </w:rPr>
-      </w:pPr>
-      <w:r>
-        <w:rPr>
-          <w:lang w:val="pt-BR"/>
-        </w:rPr>
-        <w:t>O processo de solicitação atual é feito por e-mails e/ ou telefonemas entre as unidades.</w:t>
+        <w:ind w:left="360"/>
+        <w:rPr>
+          <w:lang w:val="pt-BR"/>
+        </w:rPr>
+      </w:pPr>
+      <w:r>
+        <w:rPr>
+          <w:lang w:val="pt-BR"/>
+        </w:rPr>
+        <w:t>Sim, mas descartamos essa possibilidade. Gostaríamos de desenvolver o nosso próprio sistema, um que atenda, em específico, as cidades da Região do Alto Tietê.</w:t>
       </w:r>
     </w:p>
     <w:p>
@@ -3047,30 +2800,31 @@
           <w:numId w:val="7"/>
         </w:numPr>
         <w:spacing w:line="360" w:lineRule="auto"/>
-        <w:rPr>
-          <w:lang w:val="pt-BR"/>
-        </w:rPr>
-      </w:pPr>
-      <w:r>
-        <w:rPr>
-          <w:lang w:val="pt-BR"/>
-        </w:rPr>
-        <w:t>Por que a integração não foi realizada no momento que a segunda unidade passou a funcionar?</w:t>
+        <w:ind w:left="360"/>
+        <w:rPr>
+          <w:lang w:val="pt-BR"/>
+        </w:rPr>
+      </w:pPr>
+      <w:r>
+        <w:rPr>
+          <w:lang w:val="pt-BR"/>
+        </w:rPr>
+        <w:t>Por que o sistema não foi desenvolvido antes?</w:t>
       </w:r>
     </w:p>
     <w:p>
       <w:pPr>
         <w:pStyle w:val="Body"/>
-        <w:ind w:left="1080"/>
-        <w:rPr>
-          <w:lang w:val="pt-BR"/>
-        </w:rPr>
-      </w:pPr>
-      <w:r>
-        <w:rPr>
-          <w:lang w:val="pt-BR"/>
-        </w:rPr>
-        <w:t>Por se tratar de cidades do interior, não esperávamos pelo grande volume de animais abrigados.</w:t>
+        <w:ind w:left="360"/>
+        <w:rPr>
+          <w:lang w:val="pt-BR"/>
+        </w:rPr>
+      </w:pPr>
+      <w:r>
+        <w:rPr>
+          <w:lang w:val="pt-BR"/>
+        </w:rPr>
+        <w:t>Avaliávamos a aceitabilidade da plataforma entre as organizações e associações da região.</w:t>
       </w:r>
     </w:p>
     <w:p>
@@ -3081,58 +2835,247 @@
         </w:rPr>
       </w:pPr>
     </w:p>
+    <w:tbl>
+      <w:tblPr>
+        <w:tblW w:w="8220" w:type="dxa"/>
+        <w:tblInd w:w="705" w:type="dxa"/>
+        <w:tblLook w:val="0000" w:firstRow="0" w:lastRow="0" w:firstColumn="0" w:lastColumn="0" w:noHBand="0" w:noVBand="0"/>
+      </w:tblPr>
+      <w:tblGrid>
+        <w:gridCol w:w="2970"/>
+        <w:gridCol w:w="5250"/>
+      </w:tblGrid>
+      <w:tr>
+        <w:tc>
+          <w:tcPr>
+            <w:tcW w:w="2970" w:type="dxa"/>
+            <w:tcBorders>
+              <w:top w:val="single" w:sz="12" w:space="0" w:color="000000"/>
+              <w:left w:val="single" w:sz="12" w:space="0" w:color="000000"/>
+              <w:bottom w:val="single" w:sz="6" w:space="0" w:color="000000"/>
+            </w:tcBorders>
+            <w:shd w:val="clear" w:color="auto" w:fill="BFBFBF"/>
+          </w:tcPr>
+          <w:p>
+            <w:pPr>
+              <w:pStyle w:val="Corpodetexto"/>
+              <w:keepNext/>
+              <w:ind w:left="72"/>
+              <w:rPr>
+                <w:lang w:val="pt-BR"/>
+              </w:rPr>
+            </w:pPr>
+            <w:r>
+              <w:rPr>
+                <w:lang w:val="pt-BR"/>
+              </w:rPr>
+              <w:lastRenderedPageBreak/>
+              <w:t>O problema de</w:t>
+            </w:r>
+          </w:p>
+        </w:tc>
+        <w:tc>
+          <w:tcPr>
+            <w:tcW w:w="5250" w:type="dxa"/>
+            <w:tcBorders>
+              <w:top w:val="single" w:sz="12" w:space="0" w:color="000000"/>
+              <w:left w:val="single" w:sz="12" w:space="0" w:color="000000"/>
+              <w:bottom w:val="single" w:sz="6" w:space="0" w:color="000000"/>
+              <w:right w:val="single" w:sz="12" w:space="0" w:color="000000"/>
+            </w:tcBorders>
+          </w:tcPr>
+          <w:p>
+            <w:pPr>
+              <w:pStyle w:val="Body"/>
+              <w:rPr>
+                <w:lang w:val="pt-BR"/>
+              </w:rPr>
+            </w:pPr>
+            <w:r>
+              <w:rPr>
+                <w:lang w:val="pt-BR"/>
+              </w:rPr>
+              <w:t xml:space="preserve">Não existir um local específico, que concentre e disponibilize informações sobre os animais disponíveis para adoção, na Região do Alto Tietê </w:t>
+            </w:r>
+          </w:p>
+        </w:tc>
+      </w:tr>
+      <w:tr>
+        <w:tc>
+          <w:tcPr>
+            <w:tcW w:w="2970" w:type="dxa"/>
+            <w:tcBorders>
+              <w:top w:val="single" w:sz="6" w:space="0" w:color="000000"/>
+              <w:left w:val="single" w:sz="12" w:space="0" w:color="000000"/>
+              <w:bottom w:val="single" w:sz="6" w:space="0" w:color="000000"/>
+            </w:tcBorders>
+            <w:shd w:val="clear" w:color="auto" w:fill="BFBFBF"/>
+          </w:tcPr>
+          <w:p>
+            <w:pPr>
+              <w:pStyle w:val="Corpodetexto"/>
+              <w:keepNext/>
+              <w:ind w:left="72"/>
+              <w:rPr>
+                <w:lang w:val="pt-BR"/>
+              </w:rPr>
+            </w:pPr>
+            <w:r>
+              <w:rPr>
+                <w:lang w:val="pt-BR"/>
+              </w:rPr>
+              <w:t>afeta</w:t>
+            </w:r>
+          </w:p>
+        </w:tc>
+        <w:tc>
+          <w:tcPr>
+            <w:tcW w:w="5250" w:type="dxa"/>
+            <w:tcBorders>
+              <w:top w:val="single" w:sz="6" w:space="0" w:color="000000"/>
+              <w:left w:val="single" w:sz="12" w:space="0" w:color="000000"/>
+              <w:bottom w:val="single" w:sz="6" w:space="0" w:color="000000"/>
+              <w:right w:val="single" w:sz="12" w:space="0" w:color="000000"/>
+            </w:tcBorders>
+          </w:tcPr>
+          <w:p>
+            <w:pPr>
+              <w:pStyle w:val="Body"/>
+              <w:rPr>
+                <w:lang w:val="pt-BR"/>
+              </w:rPr>
+            </w:pPr>
+            <w:r>
+              <w:rPr>
+                <w:lang w:val="pt-BR"/>
+              </w:rPr>
+              <w:t>Não somente as organizações e associações, que sofrem pela redução e limitação do público-alvo que se consegue atingir</w:t>
+            </w:r>
+          </w:p>
+        </w:tc>
+      </w:tr>
+      <w:tr>
+        <w:tc>
+          <w:tcPr>
+            <w:tcW w:w="2970" w:type="dxa"/>
+            <w:tcBorders>
+              <w:top w:val="single" w:sz="6" w:space="0" w:color="000000"/>
+              <w:left w:val="single" w:sz="12" w:space="0" w:color="000000"/>
+              <w:bottom w:val="single" w:sz="6" w:space="0" w:color="000000"/>
+            </w:tcBorders>
+            <w:shd w:val="clear" w:color="auto" w:fill="BFBFBF"/>
+          </w:tcPr>
+          <w:p>
+            <w:pPr>
+              <w:pStyle w:val="Corpodetexto"/>
+              <w:keepNext/>
+              <w:ind w:left="72"/>
+              <w:rPr>
+                <w:lang w:val="pt-BR"/>
+              </w:rPr>
+            </w:pPr>
+            <w:r>
+              <w:rPr>
+                <w:lang w:val="pt-BR"/>
+              </w:rPr>
+              <w:t>cujo impacto é</w:t>
+            </w:r>
+          </w:p>
+        </w:tc>
+        <w:tc>
+          <w:tcPr>
+            <w:tcW w:w="5250" w:type="dxa"/>
+            <w:tcBorders>
+              <w:top w:val="single" w:sz="6" w:space="0" w:color="000000"/>
+              <w:left w:val="single" w:sz="12" w:space="0" w:color="000000"/>
+              <w:bottom w:val="single" w:sz="6" w:space="0" w:color="000000"/>
+              <w:right w:val="single" w:sz="12" w:space="0" w:color="000000"/>
+            </w:tcBorders>
+          </w:tcPr>
+          <w:p>
+            <w:pPr>
+              <w:pStyle w:val="Body"/>
+              <w:rPr>
+                <w:lang w:val="pt-BR"/>
+              </w:rPr>
+            </w:pPr>
+            <w:r>
+              <w:rPr>
+                <w:lang w:val="pt-BR"/>
+              </w:rPr>
+              <w:t>Redução na possibilidade de adoção, visto que se reduz a visibilidade de um animal.</w:t>
+            </w:r>
+          </w:p>
+        </w:tc>
+      </w:tr>
+      <w:tr>
+        <w:tc>
+          <w:tcPr>
+            <w:tcW w:w="2970" w:type="dxa"/>
+            <w:tcBorders>
+              <w:top w:val="single" w:sz="6" w:space="0" w:color="000000"/>
+              <w:left w:val="single" w:sz="12" w:space="0" w:color="000000"/>
+              <w:bottom w:val="single" w:sz="6" w:space="0" w:color="000000"/>
+            </w:tcBorders>
+            <w:shd w:val="clear" w:color="auto" w:fill="BFBFBF"/>
+          </w:tcPr>
+          <w:p>
+            <w:pPr>
+              <w:pStyle w:val="Corpodetexto"/>
+              <w:ind w:left="72"/>
+              <w:rPr>
+                <w:lang w:val="pt-BR"/>
+              </w:rPr>
+            </w:pPr>
+            <w:r>
+              <w:rPr>
+                <w:lang w:val="pt-BR"/>
+              </w:rPr>
+              <w:t>uma boa solução seria</w:t>
+            </w:r>
+          </w:p>
+        </w:tc>
+        <w:tc>
+          <w:tcPr>
+            <w:tcW w:w="5250" w:type="dxa"/>
+            <w:tcBorders>
+              <w:top w:val="single" w:sz="6" w:space="0" w:color="000000"/>
+              <w:left w:val="single" w:sz="12" w:space="0" w:color="000000"/>
+              <w:bottom w:val="single" w:sz="6" w:space="0" w:color="000000"/>
+              <w:right w:val="single" w:sz="12" w:space="0" w:color="000000"/>
+            </w:tcBorders>
+          </w:tcPr>
+          <w:p>
+            <w:pPr>
+              <w:pStyle w:val="Body"/>
+              <w:rPr>
+                <w:lang w:val="pt-BR"/>
+              </w:rPr>
+            </w:pPr>
+            <w:r>
+              <w:rPr>
+                <w:lang w:val="pt-BR"/>
+              </w:rPr>
+              <w:t>Se concentrasse os animais em um único local, o qual o usuário candidato a adoção filtraria pela sua preferência.</w:t>
+            </w:r>
+          </w:p>
+        </w:tc>
+      </w:tr>
+    </w:tbl>
     <w:p>
       <w:pPr>
         <w:pStyle w:val="Body"/>
-        <w:numPr>
-          <w:ilvl w:val="0"/>
-          <w:numId w:val="7"/>
-        </w:numPr>
+        <w:rPr>
+          <w:lang w:val="pt-BR"/>
+        </w:rPr>
+      </w:pPr>
+    </w:p>
+    <w:p>
+      <w:pPr>
+        <w:pStyle w:val="InfoBlue"/>
         <w:spacing w:line="360" w:lineRule="auto"/>
-        <w:rPr>
-          <w:lang w:val="pt-BR"/>
-        </w:rPr>
-      </w:pPr>
-      <w:r>
-        <w:rPr>
-          <w:lang w:val="pt-BR"/>
-        </w:rPr>
-        <w:t>Por que não utilizar um outro sistema disponível no mercado?</w:t>
-      </w:r>
-    </w:p>
-    <w:p>
-      <w:pPr>
-        <w:pStyle w:val="Body"/>
-        <w:ind w:left="1080"/>
-        <w:rPr>
-          <w:lang w:val="pt-BR"/>
-        </w:rPr>
-      </w:pPr>
-      <w:r>
-        <w:rPr>
-          <w:lang w:val="pt-BR"/>
-        </w:rPr>
-        <w:t>Gostamos do sistema utilizado, estamos familiarizados com a interface do sistema; só gostaríamos que fosse integrado.</w:t>
-      </w:r>
-    </w:p>
-    <w:p>
-      <w:pPr>
-        <w:pStyle w:val="Body"/>
-        <w:ind w:left="1080"/>
-        <w:rPr>
-          <w:lang w:val="pt-BR"/>
-        </w:rPr>
-      </w:pPr>
-      <w:r>
-        <w:rPr>
-          <w:lang w:val="pt-BR"/>
-        </w:rPr>
-        <w:t>Ademais, outros sistemas demandariam gastos excessivos e treinamentos que não consideramos viáveis no momento.</w:t>
-      </w:r>
-    </w:p>
-    <w:p>
-      <w:pPr>
-        <w:pStyle w:val="Ttulo2"/>
+        <w:ind w:left="0"/>
+        <w:jc w:val="both"/>
         <w:rPr>
           <w:lang w:val="pt-BR"/>
         </w:rPr>
@@ -3143,8 +3086,8 @@
         </w:rPr>
         <w:br w:type="page"/>
       </w:r>
-      <w:bookmarkStart w:id="13" w:name="__RefHeading___Toc18206470"/>
-      <w:bookmarkEnd w:id="13"/>
+      <w:bookmarkStart w:id="12" w:name="__RefHeading___Toc18206470"/>
+      <w:bookmarkEnd w:id="12"/>
       <w:r>
         <w:rPr>
           <w:lang w:val="pt-BR"/>
@@ -3533,343 +3476,43 @@
     </w:p>
     <w:p>
       <w:pPr>
+        <w:widowControl/>
+        <w:autoSpaceDE/>
+        <w:spacing w:line="240" w:lineRule="auto"/>
+        <w:rPr>
+          <w:i/>
+          <w:iCs/>
+          <w:color w:val="0000FF"/>
+          <w:lang w:val="pt-BR"/>
+        </w:rPr>
+      </w:pPr>
+      <w:r>
+        <w:rPr>
+          <w:lang w:val="pt-BR"/>
+        </w:rPr>
+        <w:br w:type="page"/>
+      </w:r>
+    </w:p>
+    <w:p>
+      <w:pPr>
         <w:pStyle w:val="Ttulo1"/>
-        <w:ind w:left="1080" w:hanging="360"/>
-        <w:rPr>
-          <w:sz w:val="20"/>
-          <w:szCs w:val="20"/>
-          <w:lang w:val="pt-BR"/>
-        </w:rPr>
-      </w:pPr>
-      <w:bookmarkStart w:id="14" w:name="__RefHeading___Toc18206471"/>
-      <w:bookmarkEnd w:id="14"/>
-      <w:r>
-        <w:rPr>
-          <w:sz w:val="20"/>
-          <w:szCs w:val="20"/>
-          <w:lang w:val="pt-BR"/>
-        </w:rPr>
-        <w:t>Descrições dos Envolvidos</w:t>
-      </w:r>
-    </w:p>
-    <w:p>
-      <w:pPr>
-        <w:pStyle w:val="Body"/>
-        <w:numPr>
-          <w:ilvl w:val="0"/>
-          <w:numId w:val="8"/>
-        </w:numPr>
-        <w:spacing w:line="360" w:lineRule="auto"/>
-        <w:rPr>
-          <w:lang w:val="pt-BR"/>
-        </w:rPr>
-      </w:pPr>
-      <w:bookmarkStart w:id="15" w:name="__RefHeading___Toc18206472"/>
-      <w:bookmarkEnd w:id="15"/>
-      <w:r>
-        <w:rPr>
-          <w:lang w:val="pt-BR"/>
-        </w:rPr>
-        <w:t>ALINE DOS SANTOS E PATRICK TOBIAS VALENTE</w:t>
-      </w:r>
-    </w:p>
-    <w:p>
-      <w:pPr>
-        <w:pStyle w:val="Body"/>
-        <w:ind w:left="720"/>
-        <w:rPr>
-          <w:lang w:val="pt-BR"/>
-        </w:rPr>
-      </w:pPr>
-      <w:r>
-        <w:rPr>
-          <w:lang w:val="pt-BR"/>
-        </w:rPr>
-        <w:t xml:space="preserve">Usuários e Patrocinadores do Sistema: </w:t>
-      </w:r>
-      <w:r>
-        <w:rPr>
-          <w:b/>
-          <w:bCs/>
-          <w:lang w:val="pt-BR"/>
-        </w:rPr>
-        <w:t>[Descrição]</w:t>
-      </w:r>
-    </w:p>
-    <w:p>
-      <w:pPr>
-        <w:pStyle w:val="Body"/>
-        <w:ind w:left="720"/>
-        <w:rPr>
-          <w:lang w:val="pt-BR"/>
-        </w:rPr>
-      </w:pPr>
-    </w:p>
-    <w:p>
-      <w:pPr>
-        <w:pStyle w:val="Body"/>
-        <w:numPr>
-          <w:ilvl w:val="0"/>
-          <w:numId w:val="8"/>
-        </w:numPr>
-        <w:spacing w:line="360" w:lineRule="auto"/>
-        <w:rPr>
-          <w:lang w:val="pt-BR"/>
-        </w:rPr>
-      </w:pPr>
-      <w:r>
-        <w:rPr>
-          <w:lang w:val="pt-BR"/>
-        </w:rPr>
-        <w:t>COLABORADORES INTERNOS</w:t>
-      </w:r>
-    </w:p>
-    <w:p>
-      <w:pPr>
-        <w:pStyle w:val="Body"/>
-        <w:numPr>
-          <w:ilvl w:val="1"/>
-          <w:numId w:val="8"/>
-        </w:numPr>
-        <w:spacing w:line="360" w:lineRule="auto"/>
-        <w:rPr>
-          <w:lang w:val="pt-BR"/>
-        </w:rPr>
-      </w:pPr>
-      <w:r>
-        <w:rPr>
-          <w:lang w:val="pt-BR"/>
-        </w:rPr>
-        <w:t>Veterinários</w:t>
-      </w:r>
-    </w:p>
-    <w:p>
-      <w:pPr>
-        <w:pStyle w:val="Body"/>
-        <w:ind w:left="1440"/>
-        <w:rPr>
-          <w:lang w:val="pt-BR"/>
-        </w:rPr>
-      </w:pPr>
-      <w:r>
-        <w:rPr>
-          <w:lang w:val="pt-BR"/>
-        </w:rPr>
-        <w:t xml:space="preserve">Usuário do Sistema: </w:t>
-      </w:r>
-      <w:r>
-        <w:rPr>
-          <w:b/>
-          <w:bCs/>
-          <w:lang w:val="pt-BR"/>
-        </w:rPr>
-        <w:t>[Descrição]</w:t>
-      </w:r>
-    </w:p>
-    <w:p>
-      <w:pPr>
-        <w:pStyle w:val="Body"/>
-        <w:numPr>
-          <w:ilvl w:val="1"/>
-          <w:numId w:val="8"/>
-        </w:numPr>
-        <w:spacing w:line="360" w:lineRule="auto"/>
-        <w:rPr>
-          <w:lang w:val="pt-BR"/>
-        </w:rPr>
-      </w:pPr>
-      <w:r>
-        <w:rPr>
-          <w:lang w:val="pt-BR"/>
-        </w:rPr>
-        <w:t>Cuidadores</w:t>
-      </w:r>
-    </w:p>
-    <w:p>
-      <w:pPr>
-        <w:pStyle w:val="Body"/>
-        <w:ind w:left="1440"/>
-        <w:rPr>
-          <w:lang w:val="pt-BR"/>
-        </w:rPr>
-      </w:pPr>
-      <w:r>
-        <w:rPr>
-          <w:lang w:val="pt-BR"/>
-        </w:rPr>
-        <w:t xml:space="preserve">Usuários do Sistema: </w:t>
-      </w:r>
-      <w:r>
-        <w:rPr>
-          <w:b/>
-          <w:bCs/>
-          <w:lang w:val="pt-BR"/>
-        </w:rPr>
-        <w:t>[</w:t>
-      </w:r>
-      <w:r>
-        <w:rPr>
-          <w:b/>
-          <w:bCs/>
-          <w:lang w:val="pt-BR"/>
-        </w:rPr>
-        <w:t>Descrição</w:t>
-      </w:r>
-      <w:r>
-        <w:rPr>
-          <w:b/>
-          <w:bCs/>
-          <w:lang w:val="pt-BR"/>
-        </w:rPr>
-        <w:t>]</w:t>
-      </w:r>
-    </w:p>
-    <w:p>
-      <w:pPr>
-        <w:pStyle w:val="Body"/>
-        <w:numPr>
-          <w:ilvl w:val="1"/>
-          <w:numId w:val="8"/>
-        </w:numPr>
-        <w:spacing w:line="360" w:lineRule="auto"/>
-        <w:rPr>
-          <w:lang w:val="pt-BR"/>
-        </w:rPr>
-      </w:pPr>
-      <w:r>
-        <w:rPr>
-          <w:lang w:val="pt-BR"/>
-        </w:rPr>
-        <w:t>Demais Colaboradores</w:t>
-      </w:r>
-    </w:p>
-    <w:p>
-      <w:pPr>
-        <w:pStyle w:val="Body"/>
-        <w:ind w:left="1440"/>
-        <w:rPr>
-          <w:lang w:val="pt-BR"/>
-        </w:rPr>
-      </w:pPr>
-      <w:r>
-        <w:rPr>
-          <w:lang w:val="pt-BR"/>
-        </w:rPr>
-        <w:t xml:space="preserve">Usuários do Sistema: </w:t>
-      </w:r>
-      <w:r>
-        <w:rPr>
-          <w:b/>
-          <w:bCs/>
-          <w:lang w:val="pt-BR"/>
-        </w:rPr>
-        <w:t>[Descrição]</w:t>
-      </w:r>
-    </w:p>
-    <w:p>
-      <w:pPr>
-        <w:pStyle w:val="Body"/>
-        <w:numPr>
-          <w:ilvl w:val="0"/>
-          <w:numId w:val="8"/>
-        </w:numPr>
-        <w:spacing w:line="360" w:lineRule="auto"/>
-        <w:rPr>
-          <w:lang w:val="pt-BR"/>
-        </w:rPr>
-      </w:pPr>
-      <w:r>
-        <w:rPr>
-          <w:lang w:val="pt-BR"/>
-        </w:rPr>
-        <w:t>PARCEIROS</w:t>
-      </w:r>
-    </w:p>
-    <w:p>
-      <w:pPr>
-        <w:pStyle w:val="Body"/>
-        <w:numPr>
-          <w:ilvl w:val="1"/>
-          <w:numId w:val="8"/>
-        </w:numPr>
-        <w:spacing w:line="360" w:lineRule="auto"/>
-        <w:rPr>
-          <w:lang w:val="pt-BR"/>
-        </w:rPr>
-      </w:pPr>
-      <w:r>
-        <w:rPr>
-          <w:lang w:val="pt-BR"/>
-        </w:rPr>
-        <w:t>Patrocinadores</w:t>
-      </w:r>
-    </w:p>
-    <w:p>
-      <w:pPr>
-        <w:pStyle w:val="Body"/>
-        <w:ind w:left="1440"/>
-        <w:rPr>
-          <w:b/>
-          <w:bCs/>
-          <w:lang w:val="pt-BR"/>
-        </w:rPr>
-      </w:pPr>
-      <w:r>
-        <w:rPr>
-          <w:lang w:val="pt-BR"/>
-        </w:rPr>
-        <w:t xml:space="preserve">Usuários do Sistema: </w:t>
-      </w:r>
-      <w:r>
-        <w:rPr>
-          <w:b/>
-          <w:bCs/>
-          <w:lang w:val="pt-BR"/>
-        </w:rPr>
-        <w:t>[Descrição]</w:t>
-      </w:r>
-    </w:p>
-    <w:p>
-      <w:pPr>
-        <w:pStyle w:val="Body"/>
-        <w:numPr>
-          <w:ilvl w:val="0"/>
-          <w:numId w:val="8"/>
-        </w:numPr>
-        <w:spacing w:line="360" w:lineRule="auto"/>
-        <w:rPr>
-          <w:lang w:val="pt-BR"/>
-        </w:rPr>
-      </w:pPr>
-      <w:r>
-        <w:rPr>
-          <w:lang w:val="pt-BR"/>
-        </w:rPr>
-        <w:t>Comunidade</w:t>
-      </w:r>
-    </w:p>
-    <w:p>
-      <w:pPr>
-        <w:pStyle w:val="Body"/>
-        <w:ind w:left="720"/>
-        <w:rPr>
-          <w:b/>
-          <w:lang w:val="pt-BR"/>
-        </w:rPr>
-      </w:pPr>
-      <w:r>
-        <w:rPr>
-          <w:lang w:val="pt-BR"/>
-        </w:rPr>
-        <w:t xml:space="preserve">Usuários do Sistema: </w:t>
-      </w:r>
-      <w:r>
-        <w:rPr>
-          <w:b/>
-          <w:lang w:val="pt-BR"/>
-        </w:rPr>
-        <w:t>[Descrição]</w:t>
-      </w:r>
+      </w:pPr>
+      <w:bookmarkStart w:id="13" w:name="__RefHeading___Toc18206471"/>
+      <w:bookmarkEnd w:id="13"/>
+      <w:proofErr w:type="spellStart"/>
+      <w:r>
+        <w:lastRenderedPageBreak/>
+        <w:t>Descrições</w:t>
+      </w:r>
+      <w:proofErr w:type="spellEnd"/>
+      <w:r>
+        <w:t xml:space="preserve"> dos </w:t>
+      </w:r>
+      <w:proofErr w:type="spellStart"/>
+      <w:r>
+        <w:t>Envolvidos</w:t>
+      </w:r>
+      <w:proofErr w:type="spellEnd"/>
     </w:p>
     <w:p>
       <w:pPr>
@@ -3880,6 +3523,8 @@
           <w:lang w:val="pt-BR"/>
         </w:rPr>
       </w:pPr>
+      <w:bookmarkStart w:id="14" w:name="__RefHeading___Toc18206472"/>
+      <w:bookmarkEnd w:id="14"/>
       <w:r>
         <w:rPr>
           <w:highlight w:val="yellow"/>
@@ -3915,14 +3560,7 @@
         <w:rPr>
           <w:lang w:val="pt-BR"/>
         </w:rPr>
-        <w:t xml:space="preserve">[Resuma as principais demografias do mercado que motivam as decisões do produto. Descreva e posicione os segmentos do mercado-alvo. Estima o tamanho e o crescimento usando o número de possíveis usuários ou a </w:t>
-      </w:r>
-      <w:r>
-        <w:rPr>
-          <w:lang w:val="pt-BR"/>
-        </w:rPr>
-        <w:lastRenderedPageBreak/>
-        <w:t>quantidade de dinheiro que seus clientes gastarão tentando satisfazer às necessidades que seu produto ou melhoria cumprirá. Revise as principais tendências e tecnologias do setor. Responda a estas perguntas estratégicas:</w:t>
+        <w:t>[Resuma as principais demografias do mercado que motivam as decisões do produto. Descreva e posicione os segmentos do mercado-alvo. Estima o tamanho e o crescimento usando o número de possíveis usuários ou a quantidade de dinheiro que seus clientes gastarão tentando satisfazer às necessidades que seu produto ou melhoria cumprirá. Revise as principais tendências e tecnologias do setor. Responda a estas perguntas estratégicas:</w:t>
       </w:r>
     </w:p>
     <w:p>
@@ -3986,8 +3624,8 @@
           <w:lang w:val="pt-BR"/>
         </w:rPr>
       </w:pPr>
-      <w:bookmarkStart w:id="16" w:name="__RefHeading___Toc18206475"/>
-      <w:bookmarkEnd w:id="16"/>
+      <w:bookmarkStart w:id="15" w:name="__RefHeading___Toc18206475"/>
+      <w:bookmarkEnd w:id="15"/>
       <w:r>
         <w:rPr>
           <w:lang w:val="pt-BR"/>
@@ -4121,42 +3759,211 @@
           <w:lang w:val="pt-BR"/>
         </w:rPr>
       </w:pPr>
-      <w:bookmarkStart w:id="17" w:name="__RefHeading___Toc113_3690376769"/>
-      <w:bookmarkStart w:id="18" w:name="__RefHeading___Toc18206476"/>
+      <w:bookmarkStart w:id="16" w:name="__RefHeading___Toc113_3690376769"/>
+      <w:bookmarkStart w:id="17" w:name="__RefHeading___Toc18206476"/>
+      <w:bookmarkEnd w:id="16"/>
+      <w:r>
+        <w:rPr>
+          <w:lang w:val="pt-BR"/>
+        </w:rPr>
+        <w:t>Perfis dos Envolvidos</w:t>
+      </w:r>
       <w:bookmarkEnd w:id="17"/>
       <w:r>
         <w:rPr>
           <w:lang w:val="pt-BR"/>
         </w:rPr>
-        <w:t>Perfis dos Envolvidos</w:t>
-      </w:r>
+        <w:t xml:space="preserve">  </w:t>
+      </w:r>
+    </w:p>
+    <w:p>
+      <w:pPr>
+        <w:pStyle w:val="Body"/>
+        <w:rPr>
+          <w:lang w:val="pt-BR"/>
+        </w:rPr>
+      </w:pPr>
+      <w:bookmarkStart w:id="18" w:name="__RefHeading___Toc18206480"/>
       <w:bookmarkEnd w:id="18"/>
       <w:r>
         <w:rPr>
           <w:lang w:val="pt-BR"/>
         </w:rPr>
-        <w:t xml:space="preserve">  </w:t>
+        <w:t>Estão envolvidos com a plataforma (</w:t>
+      </w:r>
+      <w:proofErr w:type="spellStart"/>
+      <w:r>
+        <w:rPr>
+          <w:lang w:val="pt-BR"/>
+        </w:rPr>
+        <w:t>Stakeholders</w:t>
+      </w:r>
+      <w:proofErr w:type="spellEnd"/>
+      <w:r>
+        <w:rPr>
+          <w:lang w:val="pt-BR"/>
+        </w:rPr>
+        <w:t>):</w:t>
       </w:r>
     </w:p>
     <w:p>
       <w:pPr>
         <w:pStyle w:val="Body"/>
-        <w:rPr>
-          <w:lang w:val="pt-BR"/>
-        </w:rPr>
-      </w:pPr>
-      <w:bookmarkStart w:id="19" w:name="__RefHeading___Toc18206480"/>
-      <w:bookmarkEnd w:id="19"/>
+        <w:numPr>
+          <w:ilvl w:val="0"/>
+          <w:numId w:val="9"/>
+        </w:numPr>
+        <w:spacing w:line="360" w:lineRule="auto"/>
+      </w:pPr>
+      <w:proofErr w:type="spellStart"/>
+      <w:r>
+        <w:t>Usuário</w:t>
+      </w:r>
+      <w:proofErr w:type="spellEnd"/>
+      <w:r>
+        <w:t xml:space="preserve"> </w:t>
+      </w:r>
+      <w:proofErr w:type="spellStart"/>
+      <w:proofErr w:type="gramStart"/>
+      <w:r>
+        <w:t>Administrador</w:t>
+      </w:r>
+      <w:proofErr w:type="spellEnd"/>
+      <w:r>
+        <w:t>;</w:t>
+      </w:r>
+      <w:proofErr w:type="gramEnd"/>
+    </w:p>
+    <w:p>
+      <w:pPr>
+        <w:pStyle w:val="Body"/>
+        <w:numPr>
+          <w:ilvl w:val="0"/>
+          <w:numId w:val="9"/>
+        </w:numPr>
+        <w:spacing w:line="360" w:lineRule="auto"/>
+      </w:pPr>
+      <w:proofErr w:type="spellStart"/>
+      <w:r>
+        <w:t>Usuário</w:t>
+      </w:r>
+      <w:proofErr w:type="spellEnd"/>
+      <w:r>
+        <w:t xml:space="preserve"> </w:t>
+      </w:r>
+      <w:proofErr w:type="spellStart"/>
+      <w:proofErr w:type="gramStart"/>
+      <w:r>
+        <w:t>Parceiro</w:t>
+      </w:r>
+      <w:proofErr w:type="spellEnd"/>
+      <w:r>
+        <w:t>;</w:t>
+      </w:r>
+      <w:proofErr w:type="gramEnd"/>
+    </w:p>
+    <w:p>
+      <w:pPr>
+        <w:pStyle w:val="Body"/>
+        <w:numPr>
+          <w:ilvl w:val="0"/>
+          <w:numId w:val="9"/>
+        </w:numPr>
+        <w:spacing w:line="360" w:lineRule="auto"/>
+      </w:pPr>
+      <w:proofErr w:type="spellStart"/>
+      <w:r>
+        <w:t>Usuário</w:t>
+      </w:r>
+      <w:proofErr w:type="spellEnd"/>
+      <w:r>
+        <w:t xml:space="preserve"> </w:t>
+      </w:r>
+      <w:proofErr w:type="spellStart"/>
+      <w:r>
+        <w:t>Parceiro</w:t>
+      </w:r>
+      <w:proofErr w:type="spellEnd"/>
+      <w:r>
+        <w:t xml:space="preserve"> </w:t>
+      </w:r>
+      <w:proofErr w:type="spellStart"/>
+      <w:proofErr w:type="gramStart"/>
+      <w:r>
+        <w:t>Potencial</w:t>
+      </w:r>
+      <w:proofErr w:type="spellEnd"/>
+      <w:r>
+        <w:t>;</w:t>
+      </w:r>
+      <w:proofErr w:type="gramEnd"/>
+    </w:p>
+    <w:p>
+      <w:pPr>
+        <w:pStyle w:val="Body"/>
+        <w:numPr>
+          <w:ilvl w:val="0"/>
+          <w:numId w:val="9"/>
+        </w:numPr>
+        <w:spacing w:line="360" w:lineRule="auto"/>
+      </w:pPr>
+      <w:proofErr w:type="spellStart"/>
+      <w:r>
+        <w:t>Usuário</w:t>
+      </w:r>
+      <w:proofErr w:type="spellEnd"/>
+      <w:r>
+        <w:t xml:space="preserve"> </w:t>
+      </w:r>
+      <w:proofErr w:type="spellStart"/>
+      <w:proofErr w:type="gramStart"/>
+      <w:r>
+        <w:t>Comum</w:t>
+      </w:r>
+      <w:proofErr w:type="spellEnd"/>
+      <w:r>
+        <w:t>;</w:t>
+      </w:r>
+      <w:proofErr w:type="gramEnd"/>
+    </w:p>
+    <w:p>
+      <w:pPr>
+        <w:pStyle w:val="Body"/>
+        <w:rPr>
+          <w:lang w:val="pt-BR"/>
+        </w:rPr>
+      </w:pPr>
+      <w:r>
+        <w:rPr>
+          <w:lang w:val="pt-BR"/>
+        </w:rPr>
+        <w:t>Representado, respectivamente, através das seguintes ilustrações Personas</w:t>
+      </w:r>
+      <w:r>
+        <w:rPr>
+          <w:lang w:val="pt-BR"/>
+        </w:rPr>
+        <w:t>:</w:t>
+      </w:r>
+    </w:p>
+    <w:p>
+      <w:pPr>
+        <w:pStyle w:val="Body"/>
+        <w:rPr>
+          <w:lang w:val="pt-BR"/>
+        </w:rPr>
+      </w:pPr>
       <w:r>
         <w:rPr>
           <w:noProof/>
           <w:lang w:val="pt-BR"/>
         </w:rPr>
+        <w:lastRenderedPageBreak/>
         <w:drawing>
-          <wp:inline distT="0" distB="0" distL="0" distR="0" wp14:anchorId="61DC0795" wp14:editId="0DEC2FD7">
-            <wp:extent cx="5943600" cy="3975100"/>
-            <wp:effectExtent l="0" t="0" r="0" b="0"/>
-            <wp:docPr id="3" name="Imagem 3" descr="Interface gráfica do usuário, Aplicativo&#10;&#10;Descrição gerada automaticamente com confiança média"/>
+          <wp:inline distT="0" distB="0" distL="0" distR="0" wp14:anchorId="7CAEFC23" wp14:editId="600BCDC3">
+            <wp:extent cx="4973595" cy="3359833"/>
+            <wp:effectExtent l="0" t="0" r="5080" b="0"/>
+            <wp:docPr id="2" name="Imagem 2" descr="Interface gráfica do usuário&#10;&#10;Descrição gerada automaticamente"/>
             <wp:cNvGraphicFramePr>
               <a:graphicFrameLocks xmlns:a="http://schemas.openxmlformats.org/drawingml/2006/main" noChangeAspect="1"/>
             </wp:cNvGraphicFramePr>
@@ -4164,7 +3971,7 @@
               <a:graphicData uri="http://schemas.openxmlformats.org/drawingml/2006/picture">
                 <pic:pic xmlns:pic="http://schemas.openxmlformats.org/drawingml/2006/picture">
                   <pic:nvPicPr>
-                    <pic:cNvPr id="3" name="Imagem 3" descr="Interface gráfica do usuário, Aplicativo&#10;&#10;Descrição gerada automaticamente com confiança média"/>
+                    <pic:cNvPr id="2" name="Imagem 2" descr="Interface gráfica do usuário&#10;&#10;Descrição gerada automaticamente"/>
                     <pic:cNvPicPr/>
                   </pic:nvPicPr>
                   <pic:blipFill>
@@ -4182,7 +3989,7 @@
                   <pic:spPr>
                     <a:xfrm>
                       <a:off x="0" y="0"/>
-                      <a:ext cx="5943600" cy="3975100"/>
+                      <a:ext cx="4997408" cy="3375920"/>
                     </a:xfrm>
                     <a:prstGeom prst="rect">
                       <a:avLst/>
@@ -4215,12 +4022,11 @@
           <w:noProof/>
           <w:lang w:val="pt-BR"/>
         </w:rPr>
-        <w:lastRenderedPageBreak/>
         <w:drawing>
-          <wp:inline distT="0" distB="0" distL="0" distR="0" wp14:anchorId="08CF6F38" wp14:editId="4ED6CE24">
-            <wp:extent cx="5943600" cy="3983990"/>
-            <wp:effectExtent l="0" t="0" r="0" b="0"/>
-            <wp:docPr id="4" name="Imagem 4" descr="Interface gráfica do usuário&#10;&#10;Descrição gerada automaticamente"/>
+          <wp:inline distT="0" distB="0" distL="0" distR="0" wp14:anchorId="3FE1A634" wp14:editId="4EB1F61A">
+            <wp:extent cx="4973320" cy="3359647"/>
+            <wp:effectExtent l="0" t="0" r="5080" b="0"/>
+            <wp:docPr id="3" name="Imagem 3" descr="Interface gráfica do usuário&#10;&#10;Descrição gerada automaticamente"/>
             <wp:cNvGraphicFramePr>
               <a:graphicFrameLocks xmlns:a="http://schemas.openxmlformats.org/drawingml/2006/main" noChangeAspect="1"/>
             </wp:cNvGraphicFramePr>
@@ -4228,7 +4034,7 @@
               <a:graphicData uri="http://schemas.openxmlformats.org/drawingml/2006/picture">
                 <pic:pic xmlns:pic="http://schemas.openxmlformats.org/drawingml/2006/picture">
                   <pic:nvPicPr>
-                    <pic:cNvPr id="4" name="Imagem 4" descr="Interface gráfica do usuário&#10;&#10;Descrição gerada automaticamente"/>
+                    <pic:cNvPr id="3" name="Imagem 3" descr="Interface gráfica do usuário&#10;&#10;Descrição gerada automaticamente"/>
                     <pic:cNvPicPr/>
                   </pic:nvPicPr>
                   <pic:blipFill>
@@ -4246,7 +4052,7 @@
                   <pic:spPr>
                     <a:xfrm>
                       <a:off x="0" y="0"/>
-                      <a:ext cx="5943600" cy="3983990"/>
+                      <a:ext cx="5039470" cy="3404334"/>
                     </a:xfrm>
                     <a:prstGeom prst="rect">
                       <a:avLst/>
@@ -4261,6 +4067,165 @@
     </w:p>
     <w:p>
       <w:pPr>
+        <w:pStyle w:val="Body"/>
+        <w:rPr>
+          <w:lang w:val="pt-BR"/>
+        </w:rPr>
+      </w:pPr>
+    </w:p>
+    <w:p>
+      <w:pPr>
+        <w:pStyle w:val="Body"/>
+        <w:rPr>
+          <w:lang w:val="pt-BR"/>
+        </w:rPr>
+      </w:pPr>
+      <w:r>
+        <w:rPr>
+          <w:noProof/>
+          <w:lang w:val="pt-BR"/>
+        </w:rPr>
+        <w:lastRenderedPageBreak/>
+        <w:drawing>
+          <wp:inline distT="0" distB="0" distL="0" distR="0" wp14:anchorId="1C3B1BCA" wp14:editId="22A5CDC8">
+            <wp:extent cx="4973320" cy="3359648"/>
+            <wp:effectExtent l="0" t="0" r="5080" b="0"/>
+            <wp:docPr id="4" name="Imagem 4" descr="Interface gráfica do usuário&#10;&#10;Descrição gerada automaticamente"/>
+            <wp:cNvGraphicFramePr>
+              <a:graphicFrameLocks xmlns:a="http://schemas.openxmlformats.org/drawingml/2006/main" noChangeAspect="1"/>
+            </wp:cNvGraphicFramePr>
+            <a:graphic xmlns:a="http://schemas.openxmlformats.org/drawingml/2006/main">
+              <a:graphicData uri="http://schemas.openxmlformats.org/drawingml/2006/picture">
+                <pic:pic xmlns:pic="http://schemas.openxmlformats.org/drawingml/2006/picture">
+                  <pic:nvPicPr>
+                    <pic:cNvPr id="4" name="Imagem 4" descr="Interface gráfica do usuário&#10;&#10;Descrição gerada automaticamente"/>
+                    <pic:cNvPicPr/>
+                  </pic:nvPicPr>
+                  <pic:blipFill>
+                    <a:blip r:embed="rId13" cstate="print">
+                      <a:extLst>
+                        <a:ext uri="{28A0092B-C50C-407E-A947-70E740481C1C}">
+                          <a14:useLocalDpi xmlns:a14="http://schemas.microsoft.com/office/drawing/2010/main" val="0"/>
+                        </a:ext>
+                      </a:extLst>
+                    </a:blip>
+                    <a:stretch>
+                      <a:fillRect/>
+                    </a:stretch>
+                  </pic:blipFill>
+                  <pic:spPr>
+                    <a:xfrm>
+                      <a:off x="0" y="0"/>
+                      <a:ext cx="5098485" cy="3444202"/>
+                    </a:xfrm>
+                    <a:prstGeom prst="rect">
+                      <a:avLst/>
+                    </a:prstGeom>
+                  </pic:spPr>
+                </pic:pic>
+              </a:graphicData>
+            </a:graphic>
+          </wp:inline>
+        </w:drawing>
+      </w:r>
+    </w:p>
+    <w:p>
+      <w:pPr>
+        <w:pStyle w:val="Body"/>
+        <w:rPr>
+          <w:lang w:val="pt-BR"/>
+        </w:rPr>
+      </w:pPr>
+    </w:p>
+    <w:p>
+      <w:pPr>
+        <w:pStyle w:val="Body"/>
+        <w:rPr>
+          <w:lang w:val="pt-BR"/>
+        </w:rPr>
+      </w:pPr>
+      <w:r>
+        <w:rPr>
+          <w:noProof/>
+          <w:lang w:val="pt-BR"/>
+        </w:rPr>
+        <w:drawing>
+          <wp:inline distT="0" distB="0" distL="0" distR="0" wp14:anchorId="4DD42A60" wp14:editId="5F6A91F8">
+            <wp:extent cx="4973320" cy="3359648"/>
+            <wp:effectExtent l="0" t="0" r="5080" b="0"/>
+            <wp:docPr id="5" name="Imagem 5" descr="Interface gráfica do usuário&#10;&#10;Descrição gerada automaticamente"/>
+            <wp:cNvGraphicFramePr>
+              <a:graphicFrameLocks xmlns:a="http://schemas.openxmlformats.org/drawingml/2006/main" noChangeAspect="1"/>
+            </wp:cNvGraphicFramePr>
+            <a:graphic xmlns:a="http://schemas.openxmlformats.org/drawingml/2006/main">
+              <a:graphicData uri="http://schemas.openxmlformats.org/drawingml/2006/picture">
+                <pic:pic xmlns:pic="http://schemas.openxmlformats.org/drawingml/2006/picture">
+                  <pic:nvPicPr>
+                    <pic:cNvPr id="5" name="Imagem 5" descr="Interface gráfica do usuário&#10;&#10;Descrição gerada automaticamente"/>
+                    <pic:cNvPicPr/>
+                  </pic:nvPicPr>
+                  <pic:blipFill>
+                    <a:blip r:embed="rId14" cstate="print">
+                      <a:extLst>
+                        <a:ext uri="{28A0092B-C50C-407E-A947-70E740481C1C}">
+                          <a14:useLocalDpi xmlns:a14="http://schemas.microsoft.com/office/drawing/2010/main" val="0"/>
+                        </a:ext>
+                      </a:extLst>
+                    </a:blip>
+                    <a:stretch>
+                      <a:fillRect/>
+                    </a:stretch>
+                  </pic:blipFill>
+                  <pic:spPr>
+                    <a:xfrm>
+                      <a:off x="0" y="0"/>
+                      <a:ext cx="5011352" cy="3385340"/>
+                    </a:xfrm>
+                    <a:prstGeom prst="rect">
+                      <a:avLst/>
+                    </a:prstGeom>
+                  </pic:spPr>
+                </pic:pic>
+              </a:graphicData>
+            </a:graphic>
+          </wp:inline>
+        </w:drawing>
+      </w:r>
+    </w:p>
+    <w:p>
+      <w:pPr>
+        <w:pStyle w:val="InfoBlue"/>
+        <w:rPr>
+          <w:lang w:val="pt-BR"/>
+        </w:rPr>
+      </w:pPr>
+    </w:p>
+    <w:p>
+      <w:pPr>
+        <w:pStyle w:val="Body"/>
+        <w:rPr>
+          <w:lang w:val="pt-BR"/>
+        </w:rPr>
+      </w:pPr>
+    </w:p>
+    <w:p>
+      <w:pPr>
+        <w:pStyle w:val="Body"/>
+        <w:rPr>
+          <w:lang w:val="pt-BR"/>
+        </w:rPr>
+      </w:pPr>
+    </w:p>
+    <w:p>
+      <w:pPr>
+        <w:pStyle w:val="Body"/>
+        <w:rPr>
+          <w:lang w:val="pt-BR"/>
+        </w:rPr>
+      </w:pPr>
+    </w:p>
+    <w:p>
+      <w:pPr>
         <w:pStyle w:val="Ttulo2"/>
         <w:rPr>
           <w:lang w:val="pt-BR"/>
@@ -4270,6 +4235,7 @@
         <w:rPr>
           <w:lang w:val="pt-BR"/>
         </w:rPr>
+        <w:lastRenderedPageBreak/>
         <w:t>Necessidades dos Principais Envolvidos</w:t>
       </w:r>
     </w:p>
@@ -4734,8 +4700,8 @@
           <w:lang w:val="pt-BR"/>
         </w:rPr>
       </w:pPr>
-      <w:bookmarkStart w:id="20" w:name="__RefHeading___Toc18206481"/>
-      <w:bookmarkEnd w:id="20"/>
+      <w:bookmarkStart w:id="19" w:name="__RefHeading___Toc18206481"/>
+      <w:bookmarkEnd w:id="19"/>
       <w:r>
         <w:rPr>
           <w:lang w:val="pt-BR"/>
@@ -4754,14 +4720,7 @@
         <w:rPr>
           <w:lang w:val="pt-BR"/>
         </w:rPr>
-        <w:t xml:space="preserve">[Identifique as alternativas que o envolvido considera disponíveis. Isso inclui adquirir um produto do concorrente, desenvolver uma solução própria ou simplesmente manter o estado atual. Liste as opções competitivas que existem ou que podem se tornar disponíveis. Inclua os principais pontos fortes e fracos de cada </w:t>
-      </w:r>
-      <w:r>
-        <w:rPr>
-          <w:lang w:val="pt-BR"/>
-        </w:rPr>
-        <w:lastRenderedPageBreak/>
-        <w:t>concorrente, conforme percebido pelo envolvido.]</w:t>
+        <w:t>[Identifique as alternativas que o envolvido considera disponíveis. Isso inclui adquirir um produto do concorrente, desenvolver uma solução própria ou simplesmente manter o estado atual. Liste as opções competitivas que existem ou que podem se tornar disponíveis. Inclua os principais pontos fortes e fracos de cada concorrente, conforme percebido pelo envolvido.]</w:t>
       </w:r>
     </w:p>
     <w:p>
@@ -4778,8 +4737,8 @@
       </w:pPr>
     </w:p>
     <w:sectPr>
-      <w:headerReference w:type="default" r:id="rId13"/>
-      <w:footerReference w:type="default" r:id="rId14"/>
+      <w:headerReference w:type="default" r:id="rId15"/>
+      <w:footerReference w:type="default" r:id="rId16"/>
       <w:pgSz w:w="12240" w:h="15840"/>
       <w:pgMar w:top="1417" w:right="1440" w:bottom="1417" w:left="1440" w:header="720" w:footer="720" w:gutter="0"/>
       <w:cols w:space="720"/>
@@ -5437,6 +5396,119 @@
     </w:lvl>
   </w:abstractNum>
   <w:abstractNum w:abstractNumId="1" w15:restartNumberingAfterBreak="0">
+    <w:nsid w:val="3C530D28"/>
+    <w:multiLevelType w:val="hybridMultilevel"/>
+    <w:tmpl w:val="EF1E04CE"/>
+    <w:lvl w:ilvl="0" w:tplc="04160001">
+      <w:start w:val="1"/>
+      <w:numFmt w:val="bullet"/>
+      <w:lvlText w:val=""/>
+      <w:lvlJc w:val="left"/>
+      <w:pPr>
+        <w:ind w:left="720" w:hanging="360"/>
+      </w:pPr>
+      <w:rPr>
+        <w:rFonts w:ascii="Symbol" w:hAnsi="Symbol" w:hint="default"/>
+      </w:rPr>
+    </w:lvl>
+    <w:lvl w:ilvl="1" w:tplc="04160003" w:tentative="1">
+      <w:start w:val="1"/>
+      <w:numFmt w:val="bullet"/>
+      <w:lvlText w:val="o"/>
+      <w:lvlJc w:val="left"/>
+      <w:pPr>
+        <w:ind w:left="1440" w:hanging="360"/>
+      </w:pPr>
+      <w:rPr>
+        <w:rFonts w:ascii="Courier New" w:hAnsi="Courier New" w:cs="Courier New" w:hint="default"/>
+      </w:rPr>
+    </w:lvl>
+    <w:lvl w:ilvl="2" w:tplc="04160005" w:tentative="1">
+      <w:start w:val="1"/>
+      <w:numFmt w:val="bullet"/>
+      <w:lvlText w:val=""/>
+      <w:lvlJc w:val="left"/>
+      <w:pPr>
+        <w:ind w:left="2160" w:hanging="360"/>
+      </w:pPr>
+      <w:rPr>
+        <w:rFonts w:ascii="Wingdings" w:hAnsi="Wingdings" w:hint="default"/>
+      </w:rPr>
+    </w:lvl>
+    <w:lvl w:ilvl="3" w:tplc="04160001" w:tentative="1">
+      <w:start w:val="1"/>
+      <w:numFmt w:val="bullet"/>
+      <w:lvlText w:val=""/>
+      <w:lvlJc w:val="left"/>
+      <w:pPr>
+        <w:ind w:left="2880" w:hanging="360"/>
+      </w:pPr>
+      <w:rPr>
+        <w:rFonts w:ascii="Symbol" w:hAnsi="Symbol" w:hint="default"/>
+      </w:rPr>
+    </w:lvl>
+    <w:lvl w:ilvl="4" w:tplc="04160003" w:tentative="1">
+      <w:start w:val="1"/>
+      <w:numFmt w:val="bullet"/>
+      <w:lvlText w:val="o"/>
+      <w:lvlJc w:val="left"/>
+      <w:pPr>
+        <w:ind w:left="3600" w:hanging="360"/>
+      </w:pPr>
+      <w:rPr>
+        <w:rFonts w:ascii="Courier New" w:hAnsi="Courier New" w:cs="Courier New" w:hint="default"/>
+      </w:rPr>
+    </w:lvl>
+    <w:lvl w:ilvl="5" w:tplc="04160005" w:tentative="1">
+      <w:start w:val="1"/>
+      <w:numFmt w:val="bullet"/>
+      <w:lvlText w:val=""/>
+      <w:lvlJc w:val="left"/>
+      <w:pPr>
+        <w:ind w:left="4320" w:hanging="360"/>
+      </w:pPr>
+      <w:rPr>
+        <w:rFonts w:ascii="Wingdings" w:hAnsi="Wingdings" w:hint="default"/>
+      </w:rPr>
+    </w:lvl>
+    <w:lvl w:ilvl="6" w:tplc="04160001" w:tentative="1">
+      <w:start w:val="1"/>
+      <w:numFmt w:val="bullet"/>
+      <w:lvlText w:val=""/>
+      <w:lvlJc w:val="left"/>
+      <w:pPr>
+        <w:ind w:left="5040" w:hanging="360"/>
+      </w:pPr>
+      <w:rPr>
+        <w:rFonts w:ascii="Symbol" w:hAnsi="Symbol" w:hint="default"/>
+      </w:rPr>
+    </w:lvl>
+    <w:lvl w:ilvl="7" w:tplc="04160003" w:tentative="1">
+      <w:start w:val="1"/>
+      <w:numFmt w:val="bullet"/>
+      <w:lvlText w:val="o"/>
+      <w:lvlJc w:val="left"/>
+      <w:pPr>
+        <w:ind w:left="5760" w:hanging="360"/>
+      </w:pPr>
+      <w:rPr>
+        <w:rFonts w:ascii="Courier New" w:hAnsi="Courier New" w:cs="Courier New" w:hint="default"/>
+      </w:rPr>
+    </w:lvl>
+    <w:lvl w:ilvl="8" w:tplc="04160005" w:tentative="1">
+      <w:start w:val="1"/>
+      <w:numFmt w:val="bullet"/>
+      <w:lvlText w:val=""/>
+      <w:lvlJc w:val="left"/>
+      <w:pPr>
+        <w:ind w:left="6480" w:hanging="360"/>
+      </w:pPr>
+      <w:rPr>
+        <w:rFonts w:ascii="Wingdings" w:hAnsi="Wingdings" w:hint="default"/>
+      </w:rPr>
+    </w:lvl>
+  </w:abstractNum>
+  <w:abstractNum w:abstractNumId="2" w15:restartNumberingAfterBreak="0">
     <w:nsid w:val="51893D87"/>
     <w:multiLevelType w:val="multilevel"/>
     <w:tmpl w:val="66508FBC"/>
@@ -5531,7 +5603,7 @@
       </w:pPr>
     </w:lvl>
   </w:abstractNum>
-  <w:abstractNum w:abstractNumId="2" w15:restartNumberingAfterBreak="0">
+  <w:abstractNum w:abstractNumId="3" w15:restartNumberingAfterBreak="0">
     <w:nsid w:val="53C450C0"/>
     <w:multiLevelType w:val="multilevel"/>
     <w:tmpl w:val="16D2DF4A"/>
@@ -5671,7 +5743,7 @@
       </w:rPr>
     </w:lvl>
   </w:abstractNum>
-  <w:abstractNum w:abstractNumId="3" w15:restartNumberingAfterBreak="0">
+  <w:abstractNum w:abstractNumId="4" w15:restartNumberingAfterBreak="0">
     <w:nsid w:val="5C742792"/>
     <w:multiLevelType w:val="hybridMultilevel"/>
     <w:tmpl w:val="1FA68024"/>
@@ -5784,7 +5856,7 @@
       </w:rPr>
     </w:lvl>
   </w:abstractNum>
-  <w:abstractNum w:abstractNumId="4" w15:restartNumberingAfterBreak="0">
+  <w:abstractNum w:abstractNumId="5" w15:restartNumberingAfterBreak="0">
     <w:nsid w:val="656055C8"/>
     <w:multiLevelType w:val="multilevel"/>
     <w:tmpl w:val="44A04118"/>
@@ -5924,7 +5996,7 @@
       </w:rPr>
     </w:lvl>
   </w:abstractNum>
-  <w:abstractNum w:abstractNumId="5" w15:restartNumberingAfterBreak="0">
+  <w:abstractNum w:abstractNumId="6" w15:restartNumberingAfterBreak="0">
     <w:nsid w:val="6AA50252"/>
     <w:multiLevelType w:val="multilevel"/>
     <w:tmpl w:val="6478D26C"/>
@@ -6064,7 +6136,7 @@
       </w:rPr>
     </w:lvl>
   </w:abstractNum>
-  <w:abstractNum w:abstractNumId="6" w15:restartNumberingAfterBreak="0">
+  <w:abstractNum w:abstractNumId="7" w15:restartNumberingAfterBreak="0">
     <w:nsid w:val="6BED3A04"/>
     <w:multiLevelType w:val="multilevel"/>
     <w:tmpl w:val="F54E4A3E"/>
@@ -6178,7 +6250,7 @@
       </w:pPr>
     </w:lvl>
   </w:abstractNum>
-  <w:abstractNum w:abstractNumId="7" w15:restartNumberingAfterBreak="0">
+  <w:abstractNum w:abstractNumId="8" w15:restartNumberingAfterBreak="0">
     <w:nsid w:val="7BEA20F1"/>
     <w:multiLevelType w:val="multilevel"/>
     <w:tmpl w:val="FAB476C4"/>
@@ -6293,28 +6365,31 @@
     </w:lvl>
   </w:abstractNum>
   <w:num w:numId="1">
-    <w:abstractNumId w:val="1"/>
+    <w:abstractNumId w:val="2"/>
   </w:num>
   <w:num w:numId="2">
-    <w:abstractNumId w:val="4"/>
+    <w:abstractNumId w:val="5"/>
   </w:num>
   <w:num w:numId="3">
-    <w:abstractNumId w:val="2"/>
+    <w:abstractNumId w:val="3"/>
   </w:num>
   <w:num w:numId="4">
-    <w:abstractNumId w:val="5"/>
+    <w:abstractNumId w:val="6"/>
   </w:num>
   <w:num w:numId="5">
+    <w:abstractNumId w:val="8"/>
+  </w:num>
+  <w:num w:numId="6">
     <w:abstractNumId w:val="7"/>
   </w:num>
-  <w:num w:numId="6">
-    <w:abstractNumId w:val="6"/>
-  </w:num>
   <w:num w:numId="7">
-    <w:abstractNumId w:val="3"/>
+    <w:abstractNumId w:val="4"/>
   </w:num>
   <w:num w:numId="8">
     <w:abstractNumId w:val="0"/>
+  </w:num>
+  <w:num w:numId="9">
+    <w:abstractNumId w:val="1"/>
   </w:num>
 </w:numbering>
 </file>
@@ -6438,6 +6513,7 @@
     <w:lsdException w:name="HTML Sample" w:semiHidden="1" w:unhideWhenUsed="1"/>
     <w:lsdException w:name="HTML Typewriter" w:semiHidden="1" w:unhideWhenUsed="1"/>
     <w:lsdException w:name="HTML Variable" w:semiHidden="1" w:unhideWhenUsed="1"/>
+    <w:lsdException w:name="Normal Table" w:semiHidden="1" w:unhideWhenUsed="1"/>
     <w:lsdException w:name="annotation subject" w:semiHidden="1" w:unhideWhenUsed="1"/>
     <w:lsdException w:name="No List" w:semiHidden="1" w:unhideWhenUsed="1"/>
     <w:lsdException w:name="Outline List 1" w:semiHidden="1" w:unhideWhenUsed="1"/>
@@ -6480,8 +6556,11 @@
     <w:lsdException w:name="Table Contemporary" w:semiHidden="1" w:unhideWhenUsed="1"/>
     <w:lsdException w:name="Table Elegant" w:semiHidden="1" w:unhideWhenUsed="1"/>
     <w:lsdException w:name="Table Professional" w:semiHidden="1" w:unhideWhenUsed="1"/>
+    <w:lsdException w:name="Table Subtle 1" w:semiHidden="1" w:unhideWhenUsed="1"/>
     <w:lsdException w:name="Table Subtle 2" w:semiHidden="1" w:unhideWhenUsed="1"/>
     <w:lsdException w:name="Table Web 1" w:semiHidden="1" w:unhideWhenUsed="1"/>
+    <w:lsdException w:name="Table Web 2" w:semiHidden="1" w:unhideWhenUsed="1"/>
+    <w:lsdException w:name="Table Web 3" w:semiHidden="1" w:unhideWhenUsed="1"/>
     <w:lsdException w:name="Balloon Text" w:semiHidden="1" w:unhideWhenUsed="1"/>
     <w:lsdException w:name="Table Grid" w:uiPriority="39"/>
     <w:lsdException w:name="Table Theme" w:semiHidden="1" w:unhideWhenUsed="1"/>
@@ -9022,6 +9101,21 @@
 </file>
 
 <file path=customXml/item1.xml><?xml version="1.0" encoding="utf-8"?>
+<p:properties xmlns:p="http://schemas.microsoft.com/office/2006/metadata/properties" xmlns:xsi="http://www.w3.org/2001/XMLSchema-instance" xmlns:pc="http://schemas.microsoft.com/office/infopath/2007/PartnerControls">
+  <documentManagement/>
+</p:properties>
+</file>
+
+<file path=customXml/item2.xml><?xml version="1.0" encoding="utf-8"?>
+<?mso-contentType ?>
+<FormTemplates xmlns="http://schemas.microsoft.com/sharepoint/v3/contenttype/forms">
+  <Display>DocumentLibraryForm</Display>
+  <Edit>DocumentLibraryForm</Edit>
+  <New>DocumentLibraryForm</New>
+</FormTemplates>
+</file>
+
+<file path=customXml/item3.xml><?xml version="1.0" encoding="utf-8"?>
 <ct:contentTypeSchema xmlns:ct="http://schemas.microsoft.com/office/2006/metadata/contentType" xmlns:ma="http://schemas.microsoft.com/office/2006/metadata/properties/metaAttributes" ct:_="" ma:_="" ma:contentTypeName="Documento" ma:contentTypeID="0x010100D567BC88D0EA554B9D35A3EA1F300FCA" ma:contentTypeVersion="8" ma:contentTypeDescription="Crie um novo documento." ma:contentTypeScope="" ma:versionID="d3de04709272ec63fe52e2d40b6a3b2a">
   <xsd:schema xmlns:xsd="http://www.w3.org/2001/XMLSchema" xmlns:xs="http://www.w3.org/2001/XMLSchema" xmlns:p="http://schemas.microsoft.com/office/2006/metadata/properties" xmlns:ns2="ba930f98-1c64-4d7c-9dbd-b037ef7f7a24" xmlns:ns3="e62f5f66-b479-429d-bedb-4697dba5feb2" targetNamespace="http://schemas.microsoft.com/office/2006/metadata/properties" ma:root="true" ma:fieldsID="3f729a8a70cb468f7525bfd373c7cc83" ns2:_="" ns3:_="">
     <xsd:import namespace="ba930f98-1c64-4d7c-9dbd-b037ef7f7a24"/>
@@ -9212,22 +9306,24 @@
 </ct:contentTypeSchema>
 </file>
 
-<file path=customXml/item2.xml><?xml version="1.0" encoding="utf-8"?>
-<?mso-contentType ?>
-<FormTemplates xmlns="http://schemas.microsoft.com/sharepoint/v3/contenttype/forms">
-  <Display>DocumentLibraryForm</Display>
-  <Edit>DocumentLibraryForm</Edit>
-  <New>DocumentLibraryForm</New>
-</FormTemplates>
+<file path=customXml/itemProps1.xml><?xml version="1.0" encoding="utf-8"?>
+<ds:datastoreItem xmlns:ds="http://schemas.openxmlformats.org/officeDocument/2006/customXml" ds:itemID="{E40D4A78-B0D9-42DA-BD30-B9E9CAE9FAD8}">
+  <ds:schemaRefs>
+    <ds:schemaRef ds:uri="http://schemas.microsoft.com/office/2006/metadata/properties"/>
+    <ds:schemaRef ds:uri="http://schemas.microsoft.com/office/infopath/2007/PartnerControls"/>
+  </ds:schemaRefs>
+</ds:datastoreItem>
 </file>
 
-<file path=customXml/item3.xml><?xml version="1.0" encoding="utf-8"?>
-<p:properties xmlns:p="http://schemas.microsoft.com/office/2006/metadata/properties" xmlns:xsi="http://www.w3.org/2001/XMLSchema-instance" xmlns:pc="http://schemas.microsoft.com/office/infopath/2007/PartnerControls">
-  <documentManagement/>
-</p:properties>
+<file path=customXml/itemProps2.xml><?xml version="1.0" encoding="utf-8"?>
+<ds:datastoreItem xmlns:ds="http://schemas.openxmlformats.org/officeDocument/2006/customXml" ds:itemID="{18EA3197-3160-41FF-A546-9691DEFA66FF}">
+  <ds:schemaRefs>
+    <ds:schemaRef ds:uri="http://schemas.microsoft.com/sharepoint/v3/contenttype/forms"/>
+  </ds:schemaRefs>
+</ds:datastoreItem>
 </file>
 
-<file path=customXml/itemProps1.xml><?xml version="1.0" encoding="utf-8"?>
+<file path=customXml/itemProps3.xml><?xml version="1.0" encoding="utf-8"?>
 <ds:datastoreItem xmlns:ds="http://schemas.openxmlformats.org/officeDocument/2006/customXml" ds:itemID="{1D528C16-EDBC-404E-AA4C-B163F3046699}">
   <ds:schemaRefs>
     <ds:schemaRef ds:uri="http://schemas.microsoft.com/office/2006/metadata/contentType"/>
@@ -9244,21 +9340,4 @@
     <ds:schemaRef ds:uri="http://schemas.microsoft.com/internal/obd"/>
   </ds:schemaRefs>
 </ds:datastoreItem>
-</file>
-
-<file path=customXml/itemProps2.xml><?xml version="1.0" encoding="utf-8"?>
-<ds:datastoreItem xmlns:ds="http://schemas.openxmlformats.org/officeDocument/2006/customXml" ds:itemID="{18EA3197-3160-41FF-A546-9691DEFA66FF}">
-  <ds:schemaRefs>
-    <ds:schemaRef ds:uri="http://schemas.microsoft.com/sharepoint/v3/contenttype/forms"/>
-  </ds:schemaRefs>
-</ds:datastoreItem>
-</file>
-
-<file path=customXml/itemProps3.xml><?xml version="1.0" encoding="utf-8"?>
-<ds:datastoreItem xmlns:ds="http://schemas.openxmlformats.org/officeDocument/2006/customXml" ds:itemID="{E40D4A78-B0D9-42DA-BD30-B9E9CAE9FAD8}">
-  <ds:schemaRefs>
-    <ds:schemaRef ds:uri="http://schemas.microsoft.com/office/2006/metadata/properties"/>
-    <ds:schemaRef ds:uri="http://schemas.microsoft.com/office/infopath/2007/PartnerControls"/>
-  </ds:schemaRefs>
-</ds:datastoreItem>
 </file>
</xml_diff>

<commit_message>
doc visao negocio alteracao 2
</commit_message>
<xml_diff>
--- a/negocio/visao_negocio.docx
+++ b/negocio/visao_negocio.docx
@@ -38,6 +38,9 @@
         <w:instrText>TITLE</w:instrText>
       </w:r>
       <w:r>
+        <w:rPr>
+          <w:lang w:val="pt-BR"/>
+        </w:rPr>
         <w:fldChar w:fldCharType="separate"/>
       </w:r>
       <w:r>
@@ -47,6 +50,9 @@
         <w:t>Visão do Negócio</w:t>
       </w:r>
       <w:r>
+        <w:rPr>
+          <w:lang w:val="pt-BR"/>
+        </w:rPr>
         <w:fldChar w:fldCharType="end"/>
       </w:r>
     </w:p>
@@ -75,7 +81,7 @@
           <w:szCs w:val="28"/>
           <w:lang w:val="pt-BR"/>
         </w:rPr>
-        <w:t>Versão &lt;1.0&gt;</w:t>
+        <w:t>Versão 1.0</w:t>
       </w:r>
     </w:p>
     <w:p>
@@ -216,7 +222,7 @@
           <w:lang w:val="pt-BR"/>
         </w:rPr>
         <w:sectPr>
-          <w:headerReference w:type="default" r:id="rId10"/>
+          <w:headerReference w:type="default" r:id="rId11"/>
           <w:pgSz w:w="12240" w:h="15840"/>
           <w:pgMar w:top="1417" w:right="1440" w:bottom="1417" w:left="1440" w:header="720" w:footer="0" w:gutter="0"/>
           <w:cols w:space="720"/>
@@ -347,21 +353,17 @@
     <w:p>
       <w:pPr>
         <w:pStyle w:val="Heading"/>
-      </w:pPr>
-      <w:proofErr w:type="spellStart"/>
-      <w:r>
+        <w:rPr>
+          <w:lang w:val="pt-BR"/>
+        </w:rPr>
+      </w:pPr>
+      <w:r>
+        <w:rPr>
+          <w:lang w:val="pt-BR"/>
+        </w:rPr>
         <w:lastRenderedPageBreak/>
-        <w:t>Histórico</w:t>
-      </w:r>
-      <w:proofErr w:type="spellEnd"/>
-      <w:r>
-        <w:t xml:space="preserve"> da </w:t>
-      </w:r>
-      <w:proofErr w:type="spellStart"/>
-      <w:r>
-        <w:t>Revisão</w:t>
-      </w:r>
-      <w:proofErr w:type="spellEnd"/>
+        <w:t>Histórico da Revisão</w:t>
+      </w:r>
     </w:p>
     <w:tbl>
       <w:tblPr>
@@ -503,6 +505,7 @@
               <w:left w:val="single" w:sz="6" w:space="0" w:color="000000"/>
               <w:bottom w:val="single" w:sz="6" w:space="0" w:color="000000"/>
             </w:tcBorders>
+            <w:vAlign w:val="center"/>
           </w:tcPr>
           <w:p>
             <w:pPr>
@@ -515,35 +518,7 @@
               <w:rPr>
                 <w:lang w:val="pt-BR"/>
               </w:rPr>
-              <w:t>&lt;</w:t>
-            </w:r>
-            <w:proofErr w:type="spellStart"/>
-            <w:r>
-              <w:rPr>
-                <w:lang w:val="pt-BR"/>
-              </w:rPr>
-              <w:t>dd</w:t>
-            </w:r>
-            <w:proofErr w:type="spellEnd"/>
-            <w:r>
-              <w:rPr>
-                <w:lang w:val="pt-BR"/>
-              </w:rPr>
-              <w:t>/</w:t>
-            </w:r>
-            <w:proofErr w:type="spellStart"/>
-            <w:r>
-              <w:rPr>
-                <w:lang w:val="pt-BR"/>
-              </w:rPr>
-              <w:t>mmm</w:t>
-            </w:r>
-            <w:proofErr w:type="spellEnd"/>
-            <w:r>
-              <w:rPr>
-                <w:lang w:val="pt-BR"/>
-              </w:rPr>
-              <w:t>/aa&gt;</w:t>
+              <w:t>30/05/2021</w:t>
             </w:r>
           </w:p>
         </w:tc>
@@ -555,6 +530,7 @@
               <w:left w:val="single" w:sz="6" w:space="0" w:color="000000"/>
               <w:bottom w:val="single" w:sz="6" w:space="0" w:color="000000"/>
             </w:tcBorders>
+            <w:vAlign w:val="center"/>
           </w:tcPr>
           <w:p>
             <w:pPr>
@@ -567,21 +543,7 @@
               <w:rPr>
                 <w:lang w:val="pt-BR"/>
               </w:rPr>
-              <w:t>&lt;</w:t>
-            </w:r>
-            <w:proofErr w:type="spellStart"/>
-            <w:r>
-              <w:rPr>
-                <w:lang w:val="pt-BR"/>
-              </w:rPr>
-              <w:t>x.x</w:t>
-            </w:r>
-            <w:proofErr w:type="spellEnd"/>
-            <w:r>
-              <w:rPr>
-                <w:lang w:val="pt-BR"/>
-              </w:rPr>
-              <w:t>&gt;</w:t>
+              <w:t>1.0</w:t>
             </w:r>
           </w:p>
         </w:tc>
@@ -593,6 +555,7 @@
               <w:left w:val="single" w:sz="6" w:space="0" w:color="000000"/>
               <w:bottom w:val="single" w:sz="6" w:space="0" w:color="000000"/>
             </w:tcBorders>
+            <w:vAlign w:val="center"/>
           </w:tcPr>
           <w:p>
             <w:pPr>
@@ -605,7 +568,7 @@
               <w:rPr>
                 <w:lang w:val="pt-BR"/>
               </w:rPr>
-              <w:t>&lt;detalhes&gt;</w:t>
+              <w:t>Primeira Versão</w:t>
             </w:r>
           </w:p>
         </w:tc>
@@ -618,6 +581,7 @@
               <w:bottom w:val="single" w:sz="6" w:space="0" w:color="000000"/>
               <w:right w:val="single" w:sz="6" w:space="0" w:color="000000"/>
             </w:tcBorders>
+            <w:vAlign w:val="center"/>
           </w:tcPr>
           <w:p>
             <w:pPr>
@@ -630,7 +594,21 @@
               <w:rPr>
                 <w:lang w:val="pt-BR"/>
               </w:rPr>
-              <w:t>&lt;nome&gt;</w:t>
+              <w:t>Aline dos Santos</w:t>
+            </w:r>
+          </w:p>
+          <w:p>
+            <w:pPr>
+              <w:pStyle w:val="Tabletext"/>
+              <w:rPr>
+                <w:lang w:val="pt-BR"/>
+              </w:rPr>
+            </w:pPr>
+            <w:r>
+              <w:rPr>
+                <w:lang w:val="pt-BR"/>
+              </w:rPr>
+              <w:t>Patrick Tobias Valente</w:t>
             </w:r>
           </w:p>
         </w:tc>
@@ -880,30 +858,32 @@
         </w:rPr>
       </w:pPr>
       <w:r>
+        <w:rPr>
+          <w:lang w:val="pt-BR"/>
+        </w:rPr>
         <w:br w:type="page"/>
       </w:r>
     </w:p>
     <w:p>
       <w:pPr>
         <w:pStyle w:val="Heading"/>
-      </w:pPr>
-      <w:proofErr w:type="spellStart"/>
-      <w:r>
+        <w:rPr>
+          <w:lang w:val="pt-BR"/>
+        </w:rPr>
+      </w:pPr>
+      <w:r>
+        <w:rPr>
+          <w:lang w:val="pt-BR"/>
+        </w:rPr>
         <w:lastRenderedPageBreak/>
-        <w:t>Índice</w:t>
-      </w:r>
-      <w:proofErr w:type="spellEnd"/>
-      <w:r>
-        <w:t xml:space="preserve"> </w:t>
-      </w:r>
-      <w:proofErr w:type="spellStart"/>
-      <w:r>
-        <w:t>Analítico</w:t>
-      </w:r>
-      <w:proofErr w:type="spellEnd"/>
+        <w:t>Índice Analítico</w:t>
+      </w:r>
     </w:p>
     <w:sdt>
       <w:sdtPr>
+        <w:rPr>
+          <w:lang w:val="pt-BR"/>
+        </w:rPr>
         <w:id w:val="1700204978"/>
         <w:docPartObj>
           <w:docPartGallery w:val="Table of Contents"/>
@@ -915,26 +895,45 @@
         <w:p>
           <w:pPr>
             <w:pStyle w:val="Sumrio1"/>
+            <w:rPr>
+              <w:lang w:val="pt-BR"/>
+            </w:rPr>
           </w:pPr>
           <w:r>
+            <w:rPr>
+              <w:lang w:val="pt-BR"/>
+            </w:rPr>
             <w:fldChar w:fldCharType="begin"/>
           </w:r>
           <w:r>
+            <w:rPr>
+              <w:lang w:val="pt-BR"/>
+            </w:rPr>
             <w:instrText>TOC \o "1-3"</w:instrText>
           </w:r>
           <w:r>
+            <w:rPr>
+              <w:lang w:val="pt-BR"/>
+            </w:rPr>
             <w:fldChar w:fldCharType="separate"/>
           </w:r>
           <w:r>
+            <w:rPr>
+              <w:lang w:val="pt-BR"/>
+            </w:rPr>
             <w:t>1.  Introdução</w:t>
           </w:r>
           <w:r>
+            <w:rPr>
+              <w:lang w:val="pt-BR"/>
+            </w:rPr>
             <w:tab/>
           </w:r>
           <w:hyperlink w:anchor="__RefHeading___Toc18206461">
             <w:r>
               <w:rPr>
                 <w:rStyle w:val="IndexLink"/>
+                <w:lang w:val="pt-BR"/>
               </w:rPr>
               <w:t>4</w:t>
             </w:r>
@@ -943,17 +942,29 @@
         <w:p>
           <w:pPr>
             <w:pStyle w:val="Sumrio2"/>
+            <w:rPr>
+              <w:lang w:val="pt-BR"/>
+            </w:rPr>
           </w:pPr>
-          <w:r>
+          <w:proofErr w:type="gramStart"/>
+          <w:r>
+            <w:rPr>
+              <w:lang w:val="pt-BR"/>
+            </w:rPr>
             <w:t>1.1  Finalidade</w:t>
           </w:r>
-          <w:r>
+          <w:proofErr w:type="gramEnd"/>
+          <w:r>
+            <w:rPr>
+              <w:lang w:val="pt-BR"/>
+            </w:rPr>
             <w:tab/>
           </w:r>
           <w:hyperlink w:anchor="__RefHeading___Toc18206462">
             <w:r>
               <w:rPr>
                 <w:rStyle w:val="IndexLink"/>
+                <w:lang w:val="pt-BR"/>
               </w:rPr>
               <w:t>4</w:t>
             </w:r>
@@ -962,17 +973,29 @@
         <w:p>
           <w:pPr>
             <w:pStyle w:val="Sumrio2"/>
+            <w:rPr>
+              <w:lang w:val="pt-BR"/>
+            </w:rPr>
           </w:pPr>
-          <w:r>
+          <w:proofErr w:type="gramStart"/>
+          <w:r>
+            <w:rPr>
+              <w:lang w:val="pt-BR"/>
+            </w:rPr>
             <w:t>1.2  Escopo</w:t>
           </w:r>
-          <w:r>
+          <w:proofErr w:type="gramEnd"/>
+          <w:r>
+            <w:rPr>
+              <w:lang w:val="pt-BR"/>
+            </w:rPr>
             <w:tab/>
           </w:r>
           <w:hyperlink w:anchor="__RefHeading___Toc18206463">
             <w:r>
               <w:rPr>
                 <w:rStyle w:val="IndexLink"/>
+                <w:lang w:val="pt-BR"/>
               </w:rPr>
               <w:t>4</w:t>
             </w:r>
@@ -981,17 +1004,29 @@
         <w:p>
           <w:pPr>
             <w:pStyle w:val="Sumrio2"/>
+            <w:rPr>
+              <w:lang w:val="pt-BR"/>
+            </w:rPr>
           </w:pPr>
-          <w:r>
+          <w:proofErr w:type="gramStart"/>
+          <w:r>
+            <w:rPr>
+              <w:lang w:val="pt-BR"/>
+            </w:rPr>
             <w:t>1.3  Referências</w:t>
           </w:r>
-          <w:r>
+          <w:proofErr w:type="gramEnd"/>
+          <w:r>
+            <w:rPr>
+              <w:lang w:val="pt-BR"/>
+            </w:rPr>
             <w:tab/>
           </w:r>
           <w:hyperlink w:anchor="__RefHeading___Toc18206465">
             <w:r>
               <w:rPr>
                 <w:rStyle w:val="IndexLink"/>
+                <w:lang w:val="pt-BR"/>
               </w:rPr>
               <w:t>4</w:t>
             </w:r>
@@ -1000,17 +1035,35 @@
         <w:p>
           <w:pPr>
             <w:pStyle w:val="Sumrio2"/>
+            <w:rPr>
+              <w:lang w:val="pt-BR"/>
+            </w:rPr>
           </w:pPr>
-          <w:r>
-            <w:t>1.4  Visão Geral</w:t>
-          </w:r>
-          <w:r>
+          <w:proofErr w:type="gramStart"/>
+          <w:r>
+            <w:rPr>
+              <w:lang w:val="pt-BR"/>
+            </w:rPr>
+            <w:t>1.4  Visão</w:t>
+          </w:r>
+          <w:proofErr w:type="gramEnd"/>
+          <w:r>
+            <w:rPr>
+              <w:lang w:val="pt-BR"/>
+            </w:rPr>
+            <w:t xml:space="preserve"> Geral</w:t>
+          </w:r>
+          <w:r>
+            <w:rPr>
+              <w:lang w:val="pt-BR"/>
+            </w:rPr>
             <w:tab/>
           </w:r>
           <w:hyperlink w:anchor="__RefHeading___Toc18206466">
             <w:r>
               <w:rPr>
                 <w:rStyle w:val="IndexLink"/>
+                <w:lang w:val="pt-BR"/>
               </w:rPr>
               <w:t>4</w:t>
             </w:r>
@@ -1565,6 +1618,7 @@
           <w:r>
             <w:rPr>
               <w:rStyle w:val="IndexLink"/>
+              <w:lang w:val="pt-BR"/>
             </w:rPr>
             <w:fldChar w:fldCharType="end"/>
           </w:r>
@@ -1608,6 +1662,9 @@
         <w:instrText>TITLE</w:instrText>
       </w:r>
       <w:r>
+        <w:rPr>
+          <w:lang w:val="pt-BR"/>
+        </w:rPr>
         <w:fldChar w:fldCharType="separate"/>
       </w:r>
       <w:r>
@@ -1617,20 +1674,27 @@
         <w:t>Visão do Negócio</w:t>
       </w:r>
       <w:r>
+        <w:rPr>
+          <w:lang w:val="pt-BR"/>
+        </w:rPr>
         <w:fldChar w:fldCharType="end"/>
       </w:r>
     </w:p>
     <w:p>
       <w:pPr>
         <w:pStyle w:val="Ttulo1"/>
+        <w:rPr>
+          <w:lang w:val="pt-BR"/>
+        </w:rPr>
       </w:pPr>
       <w:bookmarkStart w:id="0" w:name="__RefHeading___Toc18206461"/>
       <w:bookmarkEnd w:id="0"/>
-      <w:proofErr w:type="spellStart"/>
-      <w:r>
+      <w:r>
+        <w:rPr>
+          <w:lang w:val="pt-BR"/>
+        </w:rPr>
         <w:t>Introdução</w:t>
       </w:r>
-      <w:proofErr w:type="spellEnd"/>
     </w:p>
     <w:p>
       <w:pPr>
@@ -1649,16 +1713,10 @@
     <w:p>
       <w:pPr>
         <w:pStyle w:val="Body"/>
-        <w:rPr>
-          <w:lang w:val="pt-BR"/>
-        </w:rPr>
       </w:pPr>
       <w:bookmarkStart w:id="1" w:name="__RefHeading___Toc18206463"/>
       <w:bookmarkEnd w:id="1"/>
       <w:r>
-        <w:rPr>
-          <w:lang w:val="pt-BR"/>
-        </w:rPr>
         <w:t>O presente documento tem como objetivo apresentar as informações necessárias para a compreensão do sistema “HOPE”, que é o objeto de desenvolvimento.</w:t>
       </w:r>
     </w:p>
@@ -1679,64 +1737,34 @@
     <w:p>
       <w:pPr>
         <w:pStyle w:val="Body"/>
-        <w:rPr>
-          <w:lang w:val="pt-BR"/>
-        </w:rPr>
       </w:pPr>
       <w:bookmarkStart w:id="2" w:name="__RefHeading___Toc18206465"/>
       <w:bookmarkEnd w:id="2"/>
       <w:r>
-        <w:rPr>
-          <w:lang w:val="pt-BR"/>
-        </w:rPr>
-        <w:t xml:space="preserve">O Documento Visão de Negócio, contém </w:t>
-      </w:r>
-      <w:r>
-        <w:rPr>
-          <w:lang w:val="pt-BR"/>
-        </w:rPr>
-        <w:t>uma exploração detalhada do negócio, das regras que se aplicam a ele ou à que ele estará submetido. O objeto de desenvolvimento é a Plataforma HOPE.</w:t>
+        <w:t>O Documento Visão de Negócio, contém uma exploração detalhada do negócio, das regras que se aplicam a ele ou à que ele estará submetido. O objeto de desenvolvimento é a Plataforma HOPE.</w:t>
       </w:r>
     </w:p>
     <w:p>
       <w:pPr>
         <w:pStyle w:val="Body"/>
-        <w:rPr>
-          <w:lang w:val="pt-BR"/>
-        </w:rPr>
-      </w:pPr>
-      <w:r>
-        <w:rPr>
-          <w:lang w:val="pt-BR"/>
-        </w:rPr>
+      </w:pPr>
+      <w:r>
         <w:t xml:space="preserve">A Plataforma HOPE permitirá que </w:t>
       </w:r>
       <w:proofErr w:type="spellStart"/>
       <w:r>
-        <w:rPr>
-          <w:lang w:val="pt-BR"/>
-        </w:rPr>
         <w:t>ONG’s</w:t>
       </w:r>
       <w:proofErr w:type="spellEnd"/>
       <w:r>
-        <w:rPr>
-          <w:lang w:val="pt-BR"/>
-        </w:rPr>
         <w:t xml:space="preserve"> cadastrem os seus animais em um sistema único de divulgação e promoção da adoção. A plataforma oferece à essas organizações uma solução gratuita de divulgação, através do seu canal especializado.</w:t>
       </w:r>
     </w:p>
     <w:p>
       <w:pPr>
         <w:pStyle w:val="Body"/>
-        <w:rPr>
-          <w:lang w:val="pt-BR"/>
-        </w:rPr>
-      </w:pPr>
-      <w:r>
-        <w:rPr>
-          <w:lang w:val="pt-BR"/>
-        </w:rPr>
+      </w:pPr>
+      <w:r>
         <w:t>A Plataforma HOPE não participa do processo de adoção, sendo responsável somente pela disponibilidade dos animais, bem como das informações relacionadas a eles e ao contato da organização que o disponibiliza, na plataforma.</w:t>
       </w:r>
     </w:p>
@@ -1752,6 +1780,22 @@
           <w:lang w:val="pt-BR"/>
         </w:rPr>
         <w:t>Referências</w:t>
+      </w:r>
+    </w:p>
+    <w:p>
+      <w:pPr>
+        <w:pStyle w:val="Body"/>
+      </w:pPr>
+      <w:r>
+        <w:t>Glossário</w:t>
+      </w:r>
+    </w:p>
+    <w:p>
+      <w:pPr>
+        <w:pStyle w:val="Body"/>
+      </w:pPr>
+      <w:r>
+        <w:t>Regras de Negócio</w:t>
       </w:r>
     </w:p>
     <w:p>
@@ -1862,31 +1906,19 @@
     <w:p>
       <w:pPr>
         <w:pStyle w:val="Ttulo1"/>
+        <w:rPr>
+          <w:lang w:val="pt-BR"/>
+        </w:rPr>
       </w:pPr>
       <w:bookmarkStart w:id="4" w:name="__RefHeading___Toc103_3690376769"/>
       <w:bookmarkEnd w:id="4"/>
-      <w:proofErr w:type="spellStart"/>
-      <w:r>
+      <w:r>
+        <w:rPr>
+          <w:lang w:val="pt-BR"/>
+        </w:rPr>
         <w:lastRenderedPageBreak/>
-        <w:t>Objetivos</w:t>
-      </w:r>
-      <w:proofErr w:type="spellEnd"/>
-      <w:r>
-        <w:t xml:space="preserve"> da </w:t>
-      </w:r>
-      <w:proofErr w:type="spellStart"/>
-      <w:r>
-        <w:t>Modelagem</w:t>
-      </w:r>
-      <w:proofErr w:type="spellEnd"/>
-      <w:r>
-        <w:t xml:space="preserve"> de </w:t>
-      </w:r>
-      <w:proofErr w:type="spellStart"/>
-      <w:r>
-        <w:t>Negócios</w:t>
-      </w:r>
-      <w:proofErr w:type="spellEnd"/>
+        <w:t>Objetivos da Modelagem de Negócios</w:t>
+      </w:r>
     </w:p>
     <w:p>
       <w:pPr>
@@ -1901,26 +1933,28 @@
         <w:rPr>
           <w:lang w:val="pt-BR"/>
         </w:rPr>
-        <w:t>&lt;</w:t>
-      </w:r>
-      <w:proofErr w:type="spellStart"/>
-      <w:r>
-        <w:rPr>
-          <w:lang w:val="pt-BR"/>
-        </w:rPr>
-        <w:t>umObjetivo</w:t>
-      </w:r>
-      <w:proofErr w:type="spellEnd"/>
-      <w:r>
-        <w:rPr>
-          <w:lang w:val="pt-BR"/>
-        </w:rPr>
-        <w:t>&gt;</w:t>
+        <w:t>Planejamento da Plataforma</w:t>
+      </w:r>
+    </w:p>
+    <w:p>
+      <w:pPr>
+        <w:rPr>
+          <w:lang w:val="pt-BR"/>
+        </w:rPr>
+      </w:pPr>
+      <w:r>
+        <w:rPr>
+          <w:lang w:val="pt-BR"/>
+        </w:rPr>
+        <w:t xml:space="preserve">O Planejamento da Plataforma HOPE, baseia-se na </w:t>
       </w:r>
     </w:p>
     <w:p>
       <w:pPr>
         <w:pStyle w:val="InfoBlue"/>
+        <w:rPr>
+          <w:lang w:val="pt-BR"/>
+        </w:rPr>
       </w:pPr>
       <w:r>
         <w:rPr>
@@ -1961,22 +1995,36 @@
     </w:p>
     <w:p>
       <w:pPr>
-        <w:rPr>
-          <w:lang w:val="pt-BR"/>
-        </w:rPr>
-      </w:pPr>
+        <w:widowControl/>
+        <w:autoSpaceDE/>
+        <w:spacing w:line="240" w:lineRule="auto"/>
+        <w:rPr>
+          <w:lang w:val="pt-BR"/>
+        </w:rPr>
+      </w:pPr>
+      <w:r>
+        <w:rPr>
+          <w:lang w:val="pt-BR"/>
+        </w:rPr>
+        <w:br w:type="page"/>
+      </w:r>
     </w:p>
     <w:p>
       <w:pPr>
         <w:pStyle w:val="Ttulo1"/>
+        <w:rPr>
+          <w:lang w:val="pt-BR"/>
+        </w:rPr>
       </w:pPr>
       <w:bookmarkStart w:id="7" w:name="__RefHeading___Toc18206467"/>
       <w:bookmarkEnd w:id="7"/>
-      <w:proofErr w:type="spellStart"/>
-      <w:r>
+      <w:r>
+        <w:rPr>
+          <w:lang w:val="pt-BR"/>
+        </w:rPr>
+        <w:lastRenderedPageBreak/>
         <w:t>Posicionamento</w:t>
       </w:r>
-      <w:proofErr w:type="spellEnd"/>
     </w:p>
     <w:p>
       <w:pPr>
@@ -2008,25 +2056,7 @@
         <w:rPr>
           <w:lang w:val="pt-BR"/>
         </w:rPr>
-        <w:t xml:space="preserve">A </w:t>
-      </w:r>
-      <w:r>
-        <w:rPr>
-          <w:lang w:val="pt-BR"/>
-        </w:rPr>
-        <w:t xml:space="preserve">HOPE é uma plataforma web de integração e divulgação de animais. </w:t>
-      </w:r>
-      <w:r>
-        <w:rPr>
-          <w:lang w:val="pt-BR"/>
-        </w:rPr>
-        <w:t>N</w:t>
-      </w:r>
-      <w:r>
-        <w:rPr>
-          <w:lang w:val="pt-BR"/>
-        </w:rPr>
-        <w:t xml:space="preserve">ela, </w:t>
+        <w:t xml:space="preserve">A HOPE é uma plataforma web de integração e divulgação de animais. Nela, </w:t>
       </w:r>
       <w:proofErr w:type="spellStart"/>
       <w:r>
@@ -2040,19 +2070,7 @@
         <w:rPr>
           <w:lang w:val="pt-BR"/>
         </w:rPr>
-        <w:t xml:space="preserve"> e associações que atuam no resgate de animais em situação de risco e na promoção de campanhas de adoção, podem listar </w:t>
-      </w:r>
-      <w:r>
-        <w:rPr>
-          <w:lang w:val="pt-BR"/>
-        </w:rPr>
-        <w:t>seus</w:t>
-      </w:r>
-      <w:r>
-        <w:rPr>
-          <w:lang w:val="pt-BR"/>
-        </w:rPr>
-        <w:t xml:space="preserve"> animais disponíveis para adoção. Assim, através do maior alcance obtido, aumentamos a possibilidade de adoção do animal. A plataforma HOPE é gratuita tanto para o usuário comum, aquele que busca por um animal, quanto para os parceiros cadastrados, aqueles que cadastrarão os animais na plataforma.</w:t>
+        <w:t xml:space="preserve"> e associações que atuam no resgate de animais em situação de risco e na promoção de campanhas de adoção podem listar seus animais disponíveis para adoção. Assim, através do maior alcance obtido, aumentamos a possibilidade de adoção do animal. A plataforma HOPE é gratuita tanto para o usuário comum, aquele que busca por um animal, quanto para os parceiros cadastrados, aqueles que cadastrarão os animais na plataforma.</w:t>
       </w:r>
     </w:p>
     <w:p>
@@ -2088,7 +2106,19 @@
         <w:rPr>
           <w:lang w:val="pt-BR"/>
         </w:rPr>
-        <w:t>Visibilidade dos Animais do Sistema</w:t>
+        <w:t xml:space="preserve">Visibilidade dos Animais </w:t>
+      </w:r>
+      <w:r>
+        <w:rPr>
+          <w:lang w:val="pt-BR"/>
+        </w:rPr>
+        <w:t>n</w:t>
+      </w:r>
+      <w:r>
+        <w:rPr>
+          <w:lang w:val="pt-BR"/>
+        </w:rPr>
+        <w:t>o Sistema</w:t>
       </w:r>
     </w:p>
     <w:p>
@@ -2105,6 +2135,12 @@
           <w:lang w:val="pt-BR"/>
         </w:rPr>
         <w:t>A HOPE se responsabiliza pela visibilidade rotativa dos animais no sistema, ou seja, a visualização padrão obtida pelo usuário não ordena os mesmos por datas de cadastro na plataforma, mas por critérios baseados em parceiros</w:t>
+      </w:r>
+      <w:r>
+        <w:rPr>
+          <w:lang w:val="pt-BR"/>
+        </w:rPr>
+        <w:t>.</w:t>
       </w:r>
     </w:p>
     <w:p>
@@ -2222,37 +2258,7 @@
         <w:rPr>
           <w:lang w:val="pt-BR"/>
         </w:rPr>
-        <w:t xml:space="preserve">A </w:t>
-      </w:r>
-      <w:r>
-        <w:rPr>
-          <w:lang w:val="pt-BR"/>
-        </w:rPr>
-        <w:t>HOPE é uma empresa sem fins lucrativos, os recursos necessários para a continuidade de suas atividades, são frutos de doações e anúncios na página. As atividades da plataforma também possuem papel no impacto social, através das ações incentivadas</w:t>
-      </w:r>
-      <w:r>
-        <w:rPr>
-          <w:lang w:val="pt-BR"/>
-        </w:rPr>
-        <w:t xml:space="preserve">, espera-se que a </w:t>
-      </w:r>
-      <w:r>
-        <w:rPr>
-          <w:lang w:val="pt-BR"/>
-        </w:rPr>
-        <w:t>HOPE – do inglês, Esperança –ajud</w:t>
-      </w:r>
-      <w:r>
-        <w:rPr>
-          <w:lang w:val="pt-BR"/>
-        </w:rPr>
-        <w:t>e</w:t>
-      </w:r>
-      <w:r>
-        <w:rPr>
-          <w:lang w:val="pt-BR"/>
-        </w:rPr>
-        <w:t xml:space="preserve"> milhares de cães e gatos a encontrarem um lar seguro e confortável para morar.</w:t>
+        <w:t>A HOPE é uma empresa sem fins lucrativos, os recursos necessários para a continuidade de suas atividades, são frutos de doações e anúncios na página. As atividades da plataforma também possuem papel no impacto social, através das ações incentivadas, espera-se que a HOPE – do inglês, Esperança –ajude milhares de cães e gatos a encontrarem um lar seguro e confortável para morar.</w:t>
       </w:r>
     </w:p>
     <w:p>
@@ -2267,6 +2273,9 @@
     <w:p>
       <w:pPr>
         <w:pStyle w:val="Ttulo2"/>
+        <w:rPr>
+          <w:lang w:val="pt-BR"/>
+        </w:rPr>
       </w:pPr>
       <w:r>
         <w:rPr>
@@ -2301,7 +2310,6 @@
     <w:p>
       <w:pPr>
         <w:spacing w:line="360" w:lineRule="auto"/>
-        <w:ind w:firstLine="720"/>
         <w:jc w:val="both"/>
         <w:rPr>
           <w:b/>
@@ -2333,7 +2341,6 @@
     <w:p>
       <w:pPr>
         <w:spacing w:line="360" w:lineRule="auto"/>
-        <w:ind w:left="720" w:firstLine="360"/>
         <w:jc w:val="both"/>
         <w:rPr>
           <w:lang w:val="pt-BR"/>
@@ -2379,7 +2386,6 @@
     <w:p>
       <w:pPr>
         <w:spacing w:line="360" w:lineRule="auto"/>
-        <w:ind w:firstLine="720"/>
         <w:jc w:val="both"/>
         <w:rPr>
           <w:lang w:val="pt-BR"/>
@@ -2409,7 +2415,6 @@
     <w:p>
       <w:pPr>
         <w:spacing w:line="360" w:lineRule="auto"/>
-        <w:ind w:firstLine="720"/>
         <w:jc w:val="both"/>
         <w:rPr>
           <w:b/>
@@ -2441,7 +2446,6 @@
     <w:p>
       <w:pPr>
         <w:spacing w:line="360" w:lineRule="auto"/>
-        <w:ind w:firstLine="720"/>
         <w:jc w:val="both"/>
         <w:rPr>
           <w:b/>
@@ -2473,7 +2477,6 @@
     <w:p>
       <w:pPr>
         <w:spacing w:line="360" w:lineRule="auto"/>
-        <w:ind w:left="720" w:firstLine="360"/>
         <w:jc w:val="both"/>
         <w:rPr>
           <w:lang w:val="pt-BR"/>
@@ -2483,8 +2486,132 @@
         <w:rPr>
           <w:lang w:val="pt-BR"/>
         </w:rPr>
-        <w:t>[Descrição do Processo]</w:t>
-      </w:r>
+        <w:t xml:space="preserve">A Plataforma aceitará o cadastro dos animais de uma organização desde que a mesma esteja previamente cadastrada </w:t>
+      </w:r>
+      <w:r>
+        <w:rPr>
+          <w:lang w:val="pt-BR"/>
+        </w:rPr>
+        <w:lastRenderedPageBreak/>
+        <w:t xml:space="preserve">no sistema. </w:t>
+      </w:r>
+      <w:r>
+        <w:rPr>
+          <w:lang w:val="pt-BR"/>
+        </w:rPr>
+        <w:t>Após a solicitação de cadastro pelo Usuário Parceiro Potencial na plataforma, o usuário passará por um processo de a</w:t>
+      </w:r>
+      <w:r>
+        <w:rPr>
+          <w:lang w:val="pt-BR"/>
+        </w:rPr>
+        <w:t>nálise</w:t>
+      </w:r>
+      <w:r>
+        <w:rPr>
+          <w:lang w:val="pt-BR"/>
+        </w:rPr>
+        <w:t xml:space="preserve">. </w:t>
+      </w:r>
+      <w:r>
+        <w:rPr>
+          <w:lang w:val="pt-BR"/>
+        </w:rPr>
+        <w:t xml:space="preserve">Todos os </w:t>
+      </w:r>
+      <w:r>
+        <w:rPr>
+          <w:lang w:val="pt-BR"/>
+        </w:rPr>
+        <w:t>Parceiros Potenciais</w:t>
+      </w:r>
+      <w:r>
+        <w:rPr>
+          <w:lang w:val="pt-BR"/>
+        </w:rPr>
+        <w:t xml:space="preserve"> passam por uma análise de aceitabilidade do sistema, descrita em RN004, antes de possuírem o cadastro.</w:t>
+      </w:r>
+      <w:r>
+        <w:rPr>
+          <w:lang w:val="pt-BR"/>
+        </w:rPr>
+        <w:t xml:space="preserve"> </w:t>
+      </w:r>
+      <w:r>
+        <w:rPr>
+          <w:lang w:val="pt-BR"/>
+        </w:rPr>
+        <w:t>Esse processo é feito p</w:t>
+      </w:r>
+      <w:r>
+        <w:rPr>
+          <w:lang w:val="pt-BR"/>
+        </w:rPr>
+        <w:t>elo Usuário Administrador do sistema.</w:t>
+      </w:r>
+    </w:p>
+    <w:p>
+      <w:pPr>
+        <w:spacing w:line="360" w:lineRule="auto"/>
+        <w:jc w:val="both"/>
+        <w:rPr>
+          <w:lang w:val="pt-BR"/>
+        </w:rPr>
+      </w:pPr>
+      <w:r>
+        <w:rPr>
+          <w:lang w:val="pt-BR"/>
+        </w:rPr>
+        <w:t>Após verificada a aptidão do</w:t>
+      </w:r>
+      <w:r>
+        <w:rPr>
+          <w:lang w:val="pt-BR"/>
+        </w:rPr>
+        <w:t xml:space="preserve"> Parceiro Potencia, este receberá no e-mail cadastrado seu </w:t>
+      </w:r>
+      <w:r>
+        <w:rPr>
+          <w:lang w:val="pt-BR"/>
+        </w:rPr>
+        <w:t>usuário</w:t>
+      </w:r>
+      <w:r>
+        <w:rPr>
+          <w:lang w:val="pt-BR"/>
+        </w:rPr>
+        <w:t xml:space="preserve"> e senha, necessários para </w:t>
+      </w:r>
+      <w:r>
+        <w:rPr>
+          <w:lang w:val="pt-BR"/>
+        </w:rPr>
+        <w:t>autenticação na plataforma. As regras de definição de usuário e senha para um usuário são descritas em RN003.</w:t>
+      </w:r>
+    </w:p>
+    <w:p>
+      <w:pPr>
+        <w:spacing w:line="360" w:lineRule="auto"/>
+        <w:jc w:val="both"/>
+        <w:rPr>
+          <w:lang w:val="pt-BR"/>
+        </w:rPr>
+      </w:pPr>
+      <w:r>
+        <w:rPr>
+          <w:lang w:val="pt-BR"/>
+        </w:rPr>
+        <w:t>Após confirmados usuário e senha, um Parceiro Potencial passa a ser referido como Parceiro do sistema. Esse parceiro pode solicitar alteração de algum dado no sistema a qualquer momento, a alteração também passará por uma análise do Usuário Administrador, descritas em RN004.</w:t>
+      </w:r>
+    </w:p>
+    <w:p>
+      <w:pPr>
+        <w:spacing w:line="360" w:lineRule="auto"/>
+        <w:jc w:val="both"/>
+        <w:rPr>
+          <w:lang w:val="pt-BR"/>
+        </w:rPr>
+      </w:pPr>
     </w:p>
     <w:p>
       <w:pPr>
@@ -2586,6 +2713,11 @@
     </w:p>
     <w:p>
       <w:pPr>
+        <w:pStyle w:val="Body"/>
+      </w:pPr>
+    </w:p>
+    <w:p>
+      <w:pPr>
         <w:pStyle w:val="Ttulo2"/>
         <w:rPr>
           <w:lang w:val="pt-BR"/>
@@ -2618,43 +2750,7 @@
           <w:color w:val="auto"/>
           <w:lang w:val="pt-BR"/>
         </w:rPr>
-        <w:t>S</w:t>
-      </w:r>
-      <w:r>
-        <w:rPr>
-          <w:i w:val="0"/>
-          <w:iCs w:val="0"/>
-          <w:color w:val="auto"/>
-          <w:lang w:val="pt-BR"/>
-        </w:rPr>
-        <w:t xml:space="preserve">olicita que seja desenvolvido </w:t>
-      </w:r>
-      <w:r>
-        <w:rPr>
-          <w:i w:val="0"/>
-          <w:iCs w:val="0"/>
-          <w:color w:val="auto"/>
-          <w:lang w:val="pt-BR"/>
-        </w:rPr>
-        <w:t>um ambiente de</w:t>
-      </w:r>
-      <w:r>
-        <w:rPr>
-          <w:i w:val="0"/>
-          <w:iCs w:val="0"/>
-          <w:color w:val="auto"/>
-          <w:lang w:val="pt-BR"/>
-        </w:rPr>
-        <w:t xml:space="preserve"> integração </w:t>
-      </w:r>
-      <w:r>
-        <w:rPr>
-          <w:i w:val="0"/>
-          <w:iCs w:val="0"/>
-          <w:color w:val="auto"/>
-          <w:lang w:val="pt-BR"/>
-        </w:rPr>
-        <w:t>e divulgação de uma lista de animais cadastrados.</w:t>
+        <w:t>Solicita que seja desenvolvido um ambiente de integração e divulgação de uma lista de animais cadastrados.</w:t>
       </w:r>
     </w:p>
     <w:p>
@@ -2664,16 +2760,9 @@
           <w:ilvl w:val="0"/>
           <w:numId w:val="7"/>
         </w:numPr>
-        <w:spacing w:line="360" w:lineRule="auto"/>
         <w:ind w:left="360"/>
-        <w:rPr>
-          <w:lang w:val="pt-BR"/>
-        </w:rPr>
-      </w:pPr>
-      <w:r>
-        <w:rPr>
-          <w:lang w:val="pt-BR"/>
-        </w:rPr>
+      </w:pPr>
+      <w:r>
         <w:t>Como surgiu a ideia do produto?</w:t>
       </w:r>
     </w:p>
@@ -2681,30 +2770,23 @@
       <w:pPr>
         <w:pStyle w:val="Body"/>
         <w:ind w:left="360"/>
-        <w:rPr>
-          <w:lang w:val="pt-BR"/>
-        </w:rPr>
-      </w:pPr>
-      <w:r>
-        <w:rPr>
-          <w:lang w:val="pt-BR"/>
-        </w:rPr>
+      </w:pPr>
+      <w:r>
         <w:t xml:space="preserve">Observamos que </w:t>
       </w:r>
       <w:proofErr w:type="spellStart"/>
       <w:r>
-        <w:rPr>
-          <w:lang w:val="pt-BR"/>
-        </w:rPr>
         <w:t>ONG’s</w:t>
       </w:r>
       <w:proofErr w:type="spellEnd"/>
       <w:r>
-        <w:rPr>
-          <w:lang w:val="pt-BR"/>
-        </w:rPr>
-        <w:t xml:space="preserve"> promoviam seus próprios eventos de promoção da adoção, dessa forma atingiam somente uma parcela do público desejado, que são os adotantes. Diversas organizações atingiam diversas parcelas, mas nunca uma totalidade. </w:t>
-      </w:r>
+        <w:t xml:space="preserve"> promoviam seus próprios eventos de promoção da adoção, dessa forma atingiam somente uma parcela do público desejado, que são os adotantes. Diversas organizações atingiam diversas parcelas, mas nunca uma totalidade.</w:t>
+      </w:r>
+    </w:p>
+    <w:p>
+      <w:pPr>
+        <w:pStyle w:val="Body"/>
+      </w:pPr>
     </w:p>
     <w:p>
       <w:pPr>
@@ -2713,16 +2795,9 @@
           <w:ilvl w:val="0"/>
           <w:numId w:val="7"/>
         </w:numPr>
-        <w:spacing w:line="360" w:lineRule="auto"/>
         <w:ind w:left="360"/>
-        <w:rPr>
-          <w:lang w:val="pt-BR"/>
-        </w:rPr>
-      </w:pPr>
-      <w:r>
-        <w:rPr>
-          <w:lang w:val="pt-BR"/>
-        </w:rPr>
+      </w:pPr>
+      <w:r>
         <w:t>Por que concentrar?</w:t>
       </w:r>
     </w:p>
@@ -2730,23 +2805,14 @@
       <w:pPr>
         <w:pStyle w:val="Body"/>
         <w:ind w:left="360"/>
-        <w:rPr>
-          <w:lang w:val="pt-BR"/>
-        </w:rPr>
-      </w:pPr>
-      <w:r>
-        <w:rPr>
-          <w:lang w:val="pt-BR"/>
-        </w:rPr>
+      </w:pPr>
+      <w:r>
         <w:t>Concentrando as buscas em um único local, aumentamos a parcela do público-alvo interessado na ação. Assim, aumentamos a chance de adoção de um animal cadastrado.</w:t>
       </w:r>
     </w:p>
     <w:p>
       <w:pPr>
         <w:pStyle w:val="Body"/>
-        <w:rPr>
-          <w:lang w:val="pt-BR"/>
-        </w:rPr>
       </w:pPr>
     </w:p>
     <w:p>
@@ -2756,16 +2822,9 @@
           <w:ilvl w:val="0"/>
           <w:numId w:val="7"/>
         </w:numPr>
-        <w:spacing w:line="360" w:lineRule="auto"/>
         <w:ind w:left="360"/>
-        <w:rPr>
-          <w:lang w:val="pt-BR"/>
-        </w:rPr>
-      </w:pPr>
-      <w:r>
-        <w:rPr>
-          <w:lang w:val="pt-BR"/>
-        </w:rPr>
+      </w:pPr>
+      <w:r>
         <w:t>Não existe um sistema existente? Se sim, por que não o utilizar?</w:t>
       </w:r>
     </w:p>
@@ -2773,23 +2832,14 @@
       <w:pPr>
         <w:pStyle w:val="Body"/>
         <w:ind w:left="360"/>
-        <w:rPr>
-          <w:lang w:val="pt-BR"/>
-        </w:rPr>
-      </w:pPr>
-      <w:r>
-        <w:rPr>
-          <w:lang w:val="pt-BR"/>
-        </w:rPr>
+      </w:pPr>
+      <w:r>
         <w:t>Sim, mas descartamos essa possibilidade. Gostaríamos de desenvolver o nosso próprio sistema, um que atenda, em específico, as cidades da Região do Alto Tietê.</w:t>
       </w:r>
     </w:p>
     <w:p>
       <w:pPr>
         <w:pStyle w:val="Body"/>
-        <w:rPr>
-          <w:lang w:val="pt-BR"/>
-        </w:rPr>
       </w:pPr>
     </w:p>
     <w:p>
@@ -2799,16 +2849,9 @@
           <w:ilvl w:val="0"/>
           <w:numId w:val="7"/>
         </w:numPr>
-        <w:spacing w:line="360" w:lineRule="auto"/>
         <w:ind w:left="360"/>
-        <w:rPr>
-          <w:lang w:val="pt-BR"/>
-        </w:rPr>
-      </w:pPr>
-      <w:r>
-        <w:rPr>
-          <w:lang w:val="pt-BR"/>
-        </w:rPr>
+      </w:pPr>
+      <w:r>
         <w:t>Por que o sistema não foi desenvolvido antes?</w:t>
       </w:r>
     </w:p>
@@ -2816,23 +2859,15 @@
       <w:pPr>
         <w:pStyle w:val="Body"/>
         <w:ind w:left="360"/>
-        <w:rPr>
-          <w:lang w:val="pt-BR"/>
-        </w:rPr>
-      </w:pPr>
-      <w:r>
-        <w:rPr>
-          <w:lang w:val="pt-BR"/>
-        </w:rPr>
+      </w:pPr>
+      <w:r>
+        <w:lastRenderedPageBreak/>
         <w:t>Avaliávamos a aceitabilidade da plataforma entre as organizações e associações da região.</w:t>
       </w:r>
     </w:p>
     <w:p>
       <w:pPr>
         <w:pStyle w:val="Body"/>
-        <w:rPr>
-          <w:lang w:val="pt-BR"/>
-        </w:rPr>
       </w:pPr>
     </w:p>
     <w:tbl>
@@ -2869,7 +2904,6 @@
               <w:rPr>
                 <w:lang w:val="pt-BR"/>
               </w:rPr>
-              <w:lastRenderedPageBreak/>
               <w:t>O problema de</w:t>
             </w:r>
           </w:p>
@@ -2887,14 +2921,8 @@
           <w:p>
             <w:pPr>
               <w:pStyle w:val="Body"/>
-              <w:rPr>
-                <w:lang w:val="pt-BR"/>
-              </w:rPr>
             </w:pPr>
             <w:r>
-              <w:rPr>
-                <w:lang w:val="pt-BR"/>
-              </w:rPr>
               <w:t xml:space="preserve">Não existir um local específico, que concentre e disponibilize informações sobre os animais disponíveis para adoção, na Região do Alto Tietê </w:t>
             </w:r>
           </w:p>
@@ -2941,14 +2969,8 @@
           <w:p>
             <w:pPr>
               <w:pStyle w:val="Body"/>
-              <w:rPr>
-                <w:lang w:val="pt-BR"/>
-              </w:rPr>
             </w:pPr>
             <w:r>
-              <w:rPr>
-                <w:lang w:val="pt-BR"/>
-              </w:rPr>
               <w:t>Não somente as organizações e associações, que sofrem pela redução e limitação do público-alvo que se consegue atingir</w:t>
             </w:r>
           </w:p>
@@ -2995,14 +3017,8 @@
           <w:p>
             <w:pPr>
               <w:pStyle w:val="Body"/>
-              <w:rPr>
-                <w:lang w:val="pt-BR"/>
-              </w:rPr>
             </w:pPr>
             <w:r>
-              <w:rPr>
-                <w:lang w:val="pt-BR"/>
-              </w:rPr>
               <w:t>Redução na possibilidade de adoção, visto que se reduz a visibilidade de um animal.</w:t>
             </w:r>
           </w:p>
@@ -3048,14 +3064,8 @@
           <w:p>
             <w:pPr>
               <w:pStyle w:val="Body"/>
-              <w:rPr>
-                <w:lang w:val="pt-BR"/>
-              </w:rPr>
             </w:pPr>
             <w:r>
-              <w:rPr>
-                <w:lang w:val="pt-BR"/>
-              </w:rPr>
               <w:t>Se concentrasse os animais em um único local, o qual o usuário candidato a adoção filtraria pela sua preferência.</w:t>
             </w:r>
           </w:p>
@@ -3065,49 +3075,16 @@
     <w:p>
       <w:pPr>
         <w:pStyle w:val="Body"/>
-        <w:rPr>
-          <w:lang w:val="pt-BR"/>
-        </w:rPr>
-      </w:pPr>
-    </w:p>
-    <w:p>
-      <w:pPr>
-        <w:pStyle w:val="InfoBlue"/>
-        <w:spacing w:line="360" w:lineRule="auto"/>
-        <w:ind w:left="0"/>
-        <w:jc w:val="both"/>
-        <w:rPr>
-          <w:lang w:val="pt-BR"/>
-        </w:rPr>
-      </w:pPr>
-      <w:r>
-        <w:rPr>
-          <w:lang w:val="pt-BR"/>
-        </w:rPr>
-        <w:br w:type="page"/>
-      </w:r>
+      </w:pPr>
+    </w:p>
+    <w:p>
+      <w:pPr>
+        <w:pStyle w:val="Body"/>
+      </w:pPr>
       <w:bookmarkStart w:id="12" w:name="__RefHeading___Toc18206470"/>
       <w:bookmarkEnd w:id="12"/>
       <w:r>
-        <w:rPr>
-          <w:lang w:val="pt-BR"/>
-        </w:rPr>
-        <w:lastRenderedPageBreak/>
         <w:t>Sentença de Posição do Produto</w:t>
-      </w:r>
-    </w:p>
-    <w:p>
-      <w:pPr>
-        <w:pStyle w:val="InfoBlue"/>
-        <w:rPr>
-          <w:lang w:val="pt-BR"/>
-        </w:rPr>
-      </w:pPr>
-      <w:r>
-        <w:rPr>
-          <w:lang w:val="pt-BR"/>
-        </w:rPr>
-        <w:t>[Forneça uma sentença geral resumindo, no nível mais alto, a posição exclusiva que o produto pretende ocupar no mercado. O formato a seguir pode ser usado.]</w:t>
       </w:r>
     </w:p>
     <w:p>
@@ -3168,16 +3145,19 @@
           </w:tcPr>
           <w:p>
             <w:pPr>
-              <w:pStyle w:val="InfoBlue"/>
-              <w:rPr>
-                <w:lang w:val="fr-FR"/>
-              </w:rPr>
+              <w:pStyle w:val="Body"/>
             </w:pPr>
             <w:r>
-              <w:rPr>
-                <w:lang w:val="pt-BR"/>
-              </w:rPr>
-              <w:t>[cliente-alvo]</w:t>
+              <w:t xml:space="preserve">Interessados na adoção </w:t>
+            </w:r>
+            <w:r>
+              <w:t>de</w:t>
+            </w:r>
+            <w:r>
+              <w:t xml:space="preserve"> animais domésticos</w:t>
+            </w:r>
+            <w:r>
+              <w:t>.</w:t>
             </w:r>
           </w:p>
         </w:tc>
@@ -3222,16 +3202,13 @@
           </w:tcPr>
           <w:p>
             <w:pPr>
-              <w:pStyle w:val="InfoBlue"/>
-              <w:rPr>
-                <w:lang w:val="pt-BR"/>
-              </w:rPr>
+              <w:pStyle w:val="Body"/>
             </w:pPr>
             <w:r>
-              <w:rPr>
-                <w:lang w:val="pt-BR"/>
-              </w:rPr>
-              <w:t>[indique a necessidade ou oportunidade]</w:t>
+              <w:t>Navegam pelas inúmeras plataformas das organizações existentes ou, quando necessário, deslocam-se às mesmas</w:t>
+            </w:r>
+            <w:r>
+              <w:t>.</w:t>
             </w:r>
           </w:p>
         </w:tc>
@@ -3276,16 +3253,21 @@
           </w:tcPr>
           <w:p>
             <w:pPr>
-              <w:pStyle w:val="InfoBlue"/>
-              <w:rPr>
-                <w:lang w:val="pt-BR"/>
-              </w:rPr>
+              <w:pStyle w:val="Body"/>
             </w:pPr>
             <w:r>
-              <w:rPr>
-                <w:lang w:val="pt-BR"/>
-              </w:rPr>
-              <w:t> é um(a) [categoria do produto]</w:t>
+              <w:t xml:space="preserve">A </w:t>
+            </w:r>
+            <w:r>
+              <w:t xml:space="preserve">HOPE é uma plataforma que reúne, em um só lugar, as informações sobre os animais que diversas </w:t>
+            </w:r>
+            <w:proofErr w:type="spellStart"/>
+            <w:r>
+              <w:t>ONG’s</w:t>
+            </w:r>
+            <w:proofErr w:type="spellEnd"/>
+            <w:r>
+              <w:t xml:space="preserve"> da região possuem e que estão disponíveis para a adoção.</w:t>
             </w:r>
           </w:p>
         </w:tc>
@@ -3330,16 +3312,36 @@
           </w:tcPr>
           <w:p>
             <w:pPr>
-              <w:pStyle w:val="InfoBlue"/>
-              <w:rPr>
-                <w:lang w:val="fr-FR"/>
-              </w:rPr>
+              <w:pStyle w:val="Body"/>
             </w:pPr>
             <w:r>
-              <w:rPr>
-                <w:lang w:val="pt-BR"/>
-              </w:rPr>
-              <w:t>[indique o principal benefício, ou seja, o motivo que leva a comprar]</w:t>
+              <w:t>C</w:t>
+            </w:r>
+            <w:r>
+              <w:t>oncentra</w:t>
+            </w:r>
+            <w:r>
+              <w:t>ndo as informações na plataforma, promove ao usuário interessado na adoção comodidade de busca e elevação no número e animais visualizados.</w:t>
+            </w:r>
+          </w:p>
+          <w:p>
+            <w:pPr>
+              <w:pStyle w:val="Body"/>
+            </w:pPr>
+            <w:r>
+              <w:t xml:space="preserve">À organização interessada em cadastrar seus animais, promove a </w:t>
+            </w:r>
+            <w:r>
+              <w:t>exposição</w:t>
+            </w:r>
+            <w:r>
+              <w:t xml:space="preserve"> dos animais </w:t>
+            </w:r>
+            <w:r>
+              <w:t>na plataforma</w:t>
+            </w:r>
+            <w:r>
+              <w:t>.</w:t>
             </w:r>
           </w:p>
         </w:tc>
@@ -3384,16 +3386,10 @@
           </w:tcPr>
           <w:p>
             <w:pPr>
-              <w:pStyle w:val="InfoBlue"/>
-              <w:rPr>
-                <w:lang w:val="fr-FR"/>
-              </w:rPr>
+              <w:pStyle w:val="Body"/>
             </w:pPr>
             <w:r>
-              <w:rPr>
-                <w:lang w:val="pt-BR"/>
-              </w:rPr>
-              <w:t>[principal alternativa da concorrência]</w:t>
+              <w:t>Uma plataforma de divulgação individual, de uma só organização</w:t>
             </w:r>
           </w:p>
         </w:tc>
@@ -3437,16 +3433,10 @@
           </w:tcPr>
           <w:p>
             <w:pPr>
-              <w:pStyle w:val="InfoBlue"/>
-              <w:rPr>
-                <w:lang w:val="pt-BR"/>
-              </w:rPr>
+              <w:pStyle w:val="Body"/>
             </w:pPr>
             <w:r>
-              <w:rPr>
-                <w:lang w:val="pt-BR"/>
-              </w:rPr>
-              <w:t>[indique a principal diferença]</w:t>
+              <w:t>Possibilita o aumento no número de visualização dos interessados sobre os animais disponíveis. Aumentando, assim, a chance de adoção.</w:t>
             </w:r>
           </w:p>
         </w:tc>
@@ -3462,20 +3452,6 @@
     </w:p>
     <w:p>
       <w:pPr>
-        <w:pStyle w:val="InfoBlue"/>
-        <w:rPr>
-          <w:lang w:val="pt-BR"/>
-        </w:rPr>
-      </w:pPr>
-      <w:r>
-        <w:rPr>
-          <w:lang w:val="pt-BR"/>
-        </w:rPr>
-        <w:t>[Uma sentença de posição do produto comunica o objetivo do aplicativo e a importância do projeto para todo o pessoal envolvido.]</w:t>
-      </w:r>
-    </w:p>
-    <w:p>
-      <w:pPr>
         <w:widowControl/>
         <w:autoSpaceDE/>
         <w:spacing w:line="240" w:lineRule="auto"/>
@@ -3496,23 +3472,88 @@
     <w:p>
       <w:pPr>
         <w:pStyle w:val="Ttulo1"/>
+        <w:rPr>
+          <w:lang w:val="pt-BR"/>
+        </w:rPr>
       </w:pPr>
       <w:bookmarkStart w:id="13" w:name="__RefHeading___Toc18206471"/>
       <w:bookmarkEnd w:id="13"/>
+      <w:r>
+        <w:rPr>
+          <w:lang w:val="pt-BR"/>
+        </w:rPr>
+        <w:lastRenderedPageBreak/>
+        <w:t>Descrições dos Envolvidos</w:t>
+      </w:r>
+    </w:p>
+    <w:p>
+      <w:pPr>
+        <w:pStyle w:val="Body"/>
+      </w:pPr>
+      <w:r>
+        <w:t>Estão envolvidos com a plataforma (</w:t>
+      </w:r>
       <w:proofErr w:type="spellStart"/>
       <w:r>
-        <w:lastRenderedPageBreak/>
-        <w:t>Descrições</w:t>
+        <w:t>Stakeholders</w:t>
       </w:r>
       <w:proofErr w:type="spellEnd"/>
       <w:r>
-        <w:t xml:space="preserve"> dos </w:t>
-      </w:r>
-      <w:proofErr w:type="spellStart"/>
-      <w:r>
-        <w:t>Envolvidos</w:t>
-      </w:r>
-      <w:proofErr w:type="spellEnd"/>
+        <w:t>):</w:t>
+      </w:r>
+    </w:p>
+    <w:p>
+      <w:pPr>
+        <w:pStyle w:val="Body"/>
+        <w:numPr>
+          <w:ilvl w:val="0"/>
+          <w:numId w:val="9"/>
+        </w:numPr>
+      </w:pPr>
+      <w:r>
+        <w:t>Usuário Administrador;</w:t>
+      </w:r>
+    </w:p>
+    <w:p>
+      <w:pPr>
+        <w:pStyle w:val="Body"/>
+        <w:numPr>
+          <w:ilvl w:val="0"/>
+          <w:numId w:val="9"/>
+        </w:numPr>
+      </w:pPr>
+      <w:r>
+        <w:t>Usuário Parceiro;</w:t>
+      </w:r>
+    </w:p>
+    <w:p>
+      <w:pPr>
+        <w:pStyle w:val="Body"/>
+        <w:numPr>
+          <w:ilvl w:val="0"/>
+          <w:numId w:val="9"/>
+        </w:numPr>
+      </w:pPr>
+      <w:r>
+        <w:t>Usuário Parceiro Potencial;</w:t>
+      </w:r>
+    </w:p>
+    <w:p>
+      <w:pPr>
+        <w:pStyle w:val="Body"/>
+        <w:numPr>
+          <w:ilvl w:val="0"/>
+          <w:numId w:val="9"/>
+        </w:numPr>
+      </w:pPr>
+      <w:r>
+        <w:t>Usuário Comum;</w:t>
+      </w:r>
+    </w:p>
+    <w:p>
+      <w:pPr>
+        <w:pStyle w:val="Body"/>
+      </w:pPr>
     </w:p>
     <w:p>
       <w:pPr>
@@ -3635,6 +3676,81 @@
     </w:p>
     <w:p>
       <w:pPr>
+        <w:pStyle w:val="Body"/>
+      </w:pPr>
+      <w:r>
+        <w:t>Inicialmente, supõe-se que todos os usuários tenham acesso à internet, independente do meio utilizado (desktop ou smartphone), para acessarem à plataforma. Os usuários e seus níveis de acesso são especificados como:</w:t>
+      </w:r>
+    </w:p>
+    <w:p>
+      <w:pPr>
+        <w:pStyle w:val="Body"/>
+        <w:numPr>
+          <w:ilvl w:val="0"/>
+          <w:numId w:val="10"/>
+        </w:numPr>
+      </w:pPr>
+      <w:r>
+        <w:t>Usuário Administrador</w:t>
+      </w:r>
+      <w:r>
+        <w:t xml:space="preserve">: </w:t>
+      </w:r>
+      <w:r>
+        <w:t>Gerenciamento de Usuários, de Animais e Visualização da Lista de Animais.</w:t>
+      </w:r>
+    </w:p>
+    <w:p>
+      <w:pPr>
+        <w:pStyle w:val="Body"/>
+        <w:numPr>
+          <w:ilvl w:val="0"/>
+          <w:numId w:val="10"/>
+        </w:numPr>
+      </w:pPr>
+      <w:r>
+        <w:t>Usuário Parceiro</w:t>
+      </w:r>
+      <w:r>
+        <w:t xml:space="preserve">: </w:t>
+      </w:r>
+      <w:r>
+        <w:t>Gerenciamento dos seus Animais e Visualização da Lista de Animais.</w:t>
+      </w:r>
+    </w:p>
+    <w:p>
+      <w:pPr>
+        <w:pStyle w:val="Body"/>
+        <w:numPr>
+          <w:ilvl w:val="0"/>
+          <w:numId w:val="10"/>
+        </w:numPr>
+      </w:pPr>
+      <w:r>
+        <w:t>Usuário Comum</w:t>
+      </w:r>
+      <w:r>
+        <w:t xml:space="preserve">: </w:t>
+      </w:r>
+      <w:r>
+        <w:t>Visualização da Lista de Animais.</w:t>
+      </w:r>
+    </w:p>
+    <w:p>
+      <w:pPr>
+        <w:pStyle w:val="Body"/>
+      </w:pPr>
+      <w:r>
+        <w:t>Em todos as categorias, os usuários acessarão o sistema com o seu usuário e senha (quando aplicável) e poderão fazê-lo em nas versões desktop e mobile. Somente um usuário pode ser autenticado por vez, para autenticação de outro usuário, um usuário previamente autenticado deverá finalizar sua sessão.</w:t>
+      </w:r>
+    </w:p>
+    <w:p>
+      <w:pPr>
+        <w:pStyle w:val="Body"/>
+      </w:pPr>
+    </w:p>
+    <w:p>
+      <w:pPr>
         <w:pStyle w:val="InfoBlue"/>
         <w:rPr>
           <w:lang w:val="pt-BR"/>
@@ -3734,6 +3850,7 @@
         <w:rPr>
           <w:lang w:val="pt-BR"/>
         </w:rPr>
+        <w:lastRenderedPageBreak/>
         <w:t>Que outros aplicativos estão em uso? É necessário que o seu aplicativo interaja com eles?</w:t>
       </w:r>
     </w:p>
@@ -3768,197 +3885,18 @@
         </w:rPr>
         <w:t>Perfis dos Envolvidos</w:t>
       </w:r>
+      <w:bookmarkStart w:id="18" w:name="__RefHeading___Toc18206480"/>
       <w:bookmarkEnd w:id="17"/>
-      <w:r>
-        <w:rPr>
-          <w:lang w:val="pt-BR"/>
-        </w:rPr>
-        <w:t xml:space="preserve">  </w:t>
-      </w:r>
+      <w:bookmarkEnd w:id="18"/>
     </w:p>
     <w:p>
       <w:pPr>
         <w:pStyle w:val="Body"/>
-        <w:rPr>
-          <w:lang w:val="pt-BR"/>
-        </w:rPr>
-      </w:pPr>
-      <w:bookmarkStart w:id="18" w:name="__RefHeading___Toc18206480"/>
-      <w:bookmarkEnd w:id="18"/>
-      <w:r>
-        <w:rPr>
-          <w:lang w:val="pt-BR"/>
-        </w:rPr>
-        <w:t>Estão envolvidos com a plataforma (</w:t>
-      </w:r>
-      <w:proofErr w:type="spellStart"/>
-      <w:r>
-        <w:rPr>
-          <w:lang w:val="pt-BR"/>
-        </w:rPr>
-        <w:t>Stakeholders</w:t>
-      </w:r>
-      <w:proofErr w:type="spellEnd"/>
-      <w:r>
-        <w:rPr>
-          <w:lang w:val="pt-BR"/>
-        </w:rPr>
-        <w:t>):</w:t>
-      </w:r>
-    </w:p>
-    <w:p>
-      <w:pPr>
-        <w:pStyle w:val="Body"/>
-        <w:numPr>
-          <w:ilvl w:val="0"/>
-          <w:numId w:val="9"/>
-        </w:numPr>
-        <w:spacing w:line="360" w:lineRule="auto"/>
-      </w:pPr>
-      <w:proofErr w:type="spellStart"/>
-      <w:r>
-        <w:t>Usuário</w:t>
-      </w:r>
-      <w:proofErr w:type="spellEnd"/>
-      <w:r>
-        <w:t xml:space="preserve"> </w:t>
-      </w:r>
-      <w:proofErr w:type="spellStart"/>
-      <w:proofErr w:type="gramStart"/>
-      <w:r>
-        <w:t>Administrador</w:t>
-      </w:r>
-      <w:proofErr w:type="spellEnd"/>
-      <w:r>
-        <w:t>;</w:t>
-      </w:r>
-      <w:proofErr w:type="gramEnd"/>
-    </w:p>
-    <w:p>
-      <w:pPr>
-        <w:pStyle w:val="Body"/>
-        <w:numPr>
-          <w:ilvl w:val="0"/>
-          <w:numId w:val="9"/>
-        </w:numPr>
-        <w:spacing w:line="360" w:lineRule="auto"/>
-      </w:pPr>
-      <w:proofErr w:type="spellStart"/>
-      <w:r>
-        <w:t>Usuário</w:t>
-      </w:r>
-      <w:proofErr w:type="spellEnd"/>
-      <w:r>
-        <w:t xml:space="preserve"> </w:t>
-      </w:r>
-      <w:proofErr w:type="spellStart"/>
-      <w:proofErr w:type="gramStart"/>
-      <w:r>
-        <w:t>Parceiro</w:t>
-      </w:r>
-      <w:proofErr w:type="spellEnd"/>
-      <w:r>
-        <w:t>;</w:t>
-      </w:r>
-      <w:proofErr w:type="gramEnd"/>
-    </w:p>
-    <w:p>
-      <w:pPr>
-        <w:pStyle w:val="Body"/>
-        <w:numPr>
-          <w:ilvl w:val="0"/>
-          <w:numId w:val="9"/>
-        </w:numPr>
-        <w:spacing w:line="360" w:lineRule="auto"/>
-      </w:pPr>
-      <w:proofErr w:type="spellStart"/>
-      <w:r>
-        <w:t>Usuário</w:t>
-      </w:r>
-      <w:proofErr w:type="spellEnd"/>
-      <w:r>
-        <w:t xml:space="preserve"> </w:t>
-      </w:r>
-      <w:proofErr w:type="spellStart"/>
-      <w:r>
-        <w:t>Parceiro</w:t>
-      </w:r>
-      <w:proofErr w:type="spellEnd"/>
-      <w:r>
-        <w:t xml:space="preserve"> </w:t>
-      </w:r>
-      <w:proofErr w:type="spellStart"/>
-      <w:proofErr w:type="gramStart"/>
-      <w:r>
-        <w:t>Potencial</w:t>
-      </w:r>
-      <w:proofErr w:type="spellEnd"/>
-      <w:r>
-        <w:t>;</w:t>
-      </w:r>
-      <w:proofErr w:type="gramEnd"/>
-    </w:p>
-    <w:p>
-      <w:pPr>
-        <w:pStyle w:val="Body"/>
-        <w:numPr>
-          <w:ilvl w:val="0"/>
-          <w:numId w:val="9"/>
-        </w:numPr>
-        <w:spacing w:line="360" w:lineRule="auto"/>
-      </w:pPr>
-      <w:proofErr w:type="spellStart"/>
-      <w:r>
-        <w:t>Usuário</w:t>
-      </w:r>
-      <w:proofErr w:type="spellEnd"/>
-      <w:r>
-        <w:t xml:space="preserve"> </w:t>
-      </w:r>
-      <w:proofErr w:type="spellStart"/>
-      <w:proofErr w:type="gramStart"/>
-      <w:r>
-        <w:t>Comum</w:t>
-      </w:r>
-      <w:proofErr w:type="spellEnd"/>
-      <w:r>
-        <w:t>;</w:t>
-      </w:r>
-      <w:proofErr w:type="gramEnd"/>
-    </w:p>
-    <w:p>
-      <w:pPr>
-        <w:pStyle w:val="Body"/>
-        <w:rPr>
-          <w:lang w:val="pt-BR"/>
-        </w:rPr>
-      </w:pPr>
-      <w:r>
-        <w:rPr>
-          <w:lang w:val="pt-BR"/>
-        </w:rPr>
-        <w:t>Representado, respectivamente, através das seguintes ilustrações Personas</w:t>
-      </w:r>
-      <w:r>
-        <w:rPr>
-          <w:lang w:val="pt-BR"/>
-        </w:rPr>
-        <w:t>:</w:t>
-      </w:r>
-    </w:p>
-    <w:p>
-      <w:pPr>
-        <w:pStyle w:val="Body"/>
-        <w:rPr>
-          <w:lang w:val="pt-BR"/>
-        </w:rPr>
       </w:pPr>
       <w:r>
         <w:rPr>
           <w:noProof/>
-          <w:lang w:val="pt-BR"/>
-        </w:rPr>
-        <w:lastRenderedPageBreak/>
+        </w:rPr>
         <w:drawing>
           <wp:inline distT="0" distB="0" distL="0" distR="0" wp14:anchorId="7CAEFC23" wp14:editId="600BCDC3">
             <wp:extent cx="4973595" cy="3359833"/>
@@ -3975,7 +3913,7 @@
                     <pic:cNvPicPr/>
                   </pic:nvPicPr>
                   <pic:blipFill>
-                    <a:blip r:embed="rId11" cstate="print">
+                    <a:blip r:embed="rId12" cstate="print">
                       <a:extLst>
                         <a:ext uri="{28A0092B-C50C-407E-A947-70E740481C1C}">
                           <a14:useLocalDpi xmlns:a14="http://schemas.microsoft.com/office/drawing/2010/main" val="0"/>
@@ -4005,23 +3943,17 @@
     <w:p>
       <w:pPr>
         <w:pStyle w:val="Body"/>
-        <w:rPr>
-          <w:lang w:val="pt-BR"/>
-        </w:rPr>
       </w:pPr>
     </w:p>
     <w:p>
       <w:pPr>
         <w:pStyle w:val="Body"/>
-        <w:rPr>
-          <w:lang w:val="pt-BR"/>
-        </w:rPr>
       </w:pPr>
       <w:r>
         <w:rPr>
           <w:noProof/>
-          <w:lang w:val="pt-BR"/>
-        </w:rPr>
+        </w:rPr>
+        <w:lastRenderedPageBreak/>
         <w:drawing>
           <wp:inline distT="0" distB="0" distL="0" distR="0" wp14:anchorId="3FE1A634" wp14:editId="4EB1F61A">
             <wp:extent cx="4973320" cy="3359647"/>
@@ -4038,7 +3970,7 @@
                     <pic:cNvPicPr/>
                   </pic:nvPicPr>
                   <pic:blipFill>
-                    <a:blip r:embed="rId12" cstate="print">
+                    <a:blip r:embed="rId13" cstate="print">
                       <a:extLst>
                         <a:ext uri="{28A0092B-C50C-407E-A947-70E740481C1C}">
                           <a14:useLocalDpi xmlns:a14="http://schemas.microsoft.com/office/drawing/2010/main" val="0"/>
@@ -4068,24 +4000,16 @@
     <w:p>
       <w:pPr>
         <w:pStyle w:val="Body"/>
-        <w:rPr>
-          <w:lang w:val="pt-BR"/>
-        </w:rPr>
       </w:pPr>
     </w:p>
     <w:p>
       <w:pPr>
         <w:pStyle w:val="Body"/>
-        <w:rPr>
-          <w:lang w:val="pt-BR"/>
-        </w:rPr>
       </w:pPr>
       <w:r>
         <w:rPr>
           <w:noProof/>
-          <w:lang w:val="pt-BR"/>
-        </w:rPr>
-        <w:lastRenderedPageBreak/>
+        </w:rPr>
         <w:drawing>
           <wp:inline distT="0" distB="0" distL="0" distR="0" wp14:anchorId="1C3B1BCA" wp14:editId="22A5CDC8">
             <wp:extent cx="4973320" cy="3359648"/>
@@ -4102,7 +4026,7 @@
                     <pic:cNvPicPr/>
                   </pic:nvPicPr>
                   <pic:blipFill>
-                    <a:blip r:embed="rId13" cstate="print">
+                    <a:blip r:embed="rId14" cstate="print">
                       <a:extLst>
                         <a:ext uri="{28A0092B-C50C-407E-A947-70E740481C1C}">
                           <a14:useLocalDpi xmlns:a14="http://schemas.microsoft.com/office/drawing/2010/main" val="0"/>
@@ -4132,23 +4056,17 @@
     <w:p>
       <w:pPr>
         <w:pStyle w:val="Body"/>
-        <w:rPr>
-          <w:lang w:val="pt-BR"/>
-        </w:rPr>
       </w:pPr>
     </w:p>
     <w:p>
       <w:pPr>
         <w:pStyle w:val="Body"/>
-        <w:rPr>
-          <w:lang w:val="pt-BR"/>
-        </w:rPr>
       </w:pPr>
       <w:r>
         <w:rPr>
           <w:noProof/>
-          <w:lang w:val="pt-BR"/>
-        </w:rPr>
+        </w:rPr>
+        <w:lastRenderedPageBreak/>
         <w:drawing>
           <wp:inline distT="0" distB="0" distL="0" distR="0" wp14:anchorId="4DD42A60" wp14:editId="5F6A91F8">
             <wp:extent cx="4973320" cy="3359648"/>
@@ -4165,7 +4083,7 @@
                     <pic:cNvPicPr/>
                   </pic:nvPicPr>
                   <pic:blipFill>
-                    <a:blip r:embed="rId14" cstate="print">
+                    <a:blip r:embed="rId15" cstate="print">
                       <a:extLst>
                         <a:ext uri="{28A0092B-C50C-407E-A947-70E740481C1C}">
                           <a14:useLocalDpi xmlns:a14="http://schemas.microsoft.com/office/drawing/2010/main" val="0"/>
@@ -4194,50 +4112,54 @@
     </w:p>
     <w:p>
       <w:pPr>
-        <w:pStyle w:val="InfoBlue"/>
-        <w:rPr>
-          <w:lang w:val="pt-BR"/>
-        </w:rPr>
-      </w:pPr>
-    </w:p>
-    <w:p>
-      <w:pPr>
         <w:pStyle w:val="Body"/>
-        <w:rPr>
-          <w:lang w:val="pt-BR"/>
-        </w:rPr>
-      </w:pPr>
+      </w:pPr>
+    </w:p>
+    <w:p>
+      <w:pPr>
+        <w:pStyle w:val="Ttulo2"/>
+        <w:rPr>
+          <w:lang w:val="pt-BR"/>
+        </w:rPr>
+      </w:pPr>
+      <w:r>
+        <w:rPr>
+          <w:lang w:val="pt-BR"/>
+        </w:rPr>
+        <w:t>Necessidades dos Principais Envolvidos</w:t>
+      </w:r>
     </w:p>
     <w:p>
       <w:pPr>
         <w:pStyle w:val="Body"/>
-        <w:rPr>
-          <w:lang w:val="pt-BR"/>
-        </w:rPr>
-      </w:pPr>
+      </w:pPr>
+      <w:r>
+        <w:t>Usuário Parceiro: Representantes de organizações sem fins lucrativos, os Usuários Parceiros procuram alternativas de baixo custo que promovam o aumento da visibilidade e que promovam a divulgação dos animais abrigados.</w:t>
+      </w:r>
     </w:p>
     <w:p>
       <w:pPr>
         <w:pStyle w:val="Body"/>
-        <w:rPr>
-          <w:lang w:val="pt-BR"/>
-        </w:rPr>
-      </w:pPr>
-    </w:p>
-    <w:p>
-      <w:pPr>
-        <w:pStyle w:val="Ttulo2"/>
-        <w:rPr>
-          <w:lang w:val="pt-BR"/>
-        </w:rPr>
-      </w:pPr>
-      <w:r>
-        <w:rPr>
-          <w:lang w:val="pt-BR"/>
-        </w:rPr>
-        <w:lastRenderedPageBreak/>
-        <w:t>Necessidades dos Principais Envolvidos</w:t>
-      </w:r>
+      </w:pPr>
+      <w:r>
+        <w:t xml:space="preserve">Motivos: Se não houver adoções, não será possível continuar os resgates dos animais, pois o abrigo estará sempre em sua capacidade limite. Adoções permitem que espaços sejam liberados na organização e que novos animais possam ser abrigados. A renda </w:t>
+      </w:r>
+      <w:r>
+        <w:t>necessária que permite as atividades da organização é fruto de doações.</w:t>
+      </w:r>
+    </w:p>
+    <w:p>
+      <w:pPr>
+        <w:pStyle w:val="Body"/>
+      </w:pPr>
+      <w:r>
+        <w:t>Como é resolvido: Atualmente, somente Eventos no local são promovidos, a divulgação é feita através de nossas páginas na rede.</w:t>
+      </w:r>
+    </w:p>
+    <w:p>
+      <w:pPr>
+        <w:pStyle w:val="Body"/>
+      </w:pPr>
     </w:p>
     <w:p>
       <w:pPr>
@@ -4396,15 +4318,19 @@
         <w:rPr>
           <w:lang w:val="pt-BR"/>
         </w:rPr>
-        <w:t xml:space="preserve"> para capturar as Necessidades, isto pode ser um extrato ou relatório dessa ferramenta.]</w:t>
-      </w:r>
-    </w:p>
-    <w:p>
-      <w:pPr>
-        <w:pStyle w:val="Corpodetexto"/>
-        <w:rPr>
-          <w:lang w:val="pt-BR"/>
-        </w:rPr>
+        <w:t xml:space="preserve"> para capturar as Necessidades, isto pode </w:t>
+      </w:r>
+      <w:r>
+        <w:rPr>
+          <w:lang w:val="pt-BR"/>
+        </w:rPr>
+        <w:lastRenderedPageBreak/>
+        <w:t>ser um extrato ou relatório dessa ferramenta.]</w:t>
+      </w:r>
+    </w:p>
+    <w:p>
+      <w:pPr>
+        <w:pStyle w:val="Body"/>
       </w:pPr>
     </w:p>
     <w:tbl>
@@ -4593,12 +4519,6 @@
                 <w:lang w:val="pt-BR"/>
               </w:rPr>
             </w:pPr>
-            <w:r>
-              <w:rPr>
-                <w:lang w:val="pt-BR"/>
-              </w:rPr>
-              <w:t>Mensagens de difusão</w:t>
-            </w:r>
           </w:p>
         </w:tc>
         <w:tc>
@@ -4687,10 +4607,7 @@
     </w:tbl>
     <w:p>
       <w:pPr>
-        <w:pStyle w:val="Corpodetexto"/>
-        <w:rPr>
-          <w:lang w:val="pt-BR"/>
-        </w:rPr>
+        <w:pStyle w:val="Body"/>
       </w:pPr>
     </w:p>
     <w:p>
@@ -4711,6 +4628,25 @@
     </w:p>
     <w:p>
       <w:pPr>
+        <w:pStyle w:val="Body"/>
+      </w:pPr>
+      <w:r>
+        <w:t>No momento, não foram encontradas plataformas que atendam à proposta. Há no mercado institutos que possuem seu próprio sistema disponibilização e veículo de distribuição, em geral, organizações de grande porte.</w:t>
+      </w:r>
+    </w:p>
+    <w:p>
+      <w:pPr>
+        <w:pStyle w:val="Body"/>
+      </w:pPr>
+      <w:r>
+        <w:t>Essas alternativas além de gerarem custos para a própria organização, retomam ao problema inicial</w:t>
+      </w:r>
+      <w:r>
+        <w:t>, o qual somente uma parcela do público-alvo estará sendo atingida.</w:t>
+      </w:r>
+    </w:p>
+    <w:p>
+      <w:pPr>
         <w:pStyle w:val="InfoBlue"/>
         <w:rPr>
           <w:lang w:val="pt-BR"/>
@@ -4725,20 +4661,12 @@
     </w:p>
     <w:p>
       <w:pPr>
-        <w:pStyle w:val="Ttulo1"/>
-        <w:numPr>
-          <w:ilvl w:val="0"/>
-          <w:numId w:val="0"/>
-        </w:numPr>
-        <w:ind w:left="720"/>
-        <w:rPr>
-          <w:lang w:val="pt-BR"/>
-        </w:rPr>
+        <w:pStyle w:val="Body"/>
       </w:pPr>
     </w:p>
     <w:sectPr>
-      <w:headerReference w:type="default" r:id="rId15"/>
-      <w:footerReference w:type="default" r:id="rId16"/>
+      <w:headerReference w:type="default" r:id="rId16"/>
+      <w:footerReference w:type="default" r:id="rId17"/>
       <w:pgSz w:w="12240" w:h="15840"/>
       <w:pgMar w:top="1417" w:right="1440" w:bottom="1417" w:left="1440" w:header="720" w:footer="720" w:gutter="0"/>
       <w:cols w:space="720"/>
@@ -5039,51 +4967,7 @@
               <w:b/>
               <w:bCs/>
             </w:rPr>
-            <w:fldChar w:fldCharType="begin"/>
-          </w:r>
-          <w:r>
-            <w:rPr>
-              <w:b/>
-              <w:bCs/>
-            </w:rPr>
-            <w:instrText>SUBJECT</w:instrText>
-          </w:r>
-          <w:r>
-            <w:rPr>
-              <w:b/>
-              <w:bCs/>
-            </w:rPr>
-            <w:fldChar w:fldCharType="separate"/>
-          </w:r>
-          <w:r>
-            <w:rPr>
-              <w:b/>
-              <w:bCs/>
-            </w:rPr>
-            <w:t xml:space="preserve">&lt;Nome do </w:t>
-          </w:r>
-          <w:proofErr w:type="spellStart"/>
-          <w:r>
-            <w:rPr>
-              <w:b/>
-              <w:bCs/>
-            </w:rPr>
-            <w:t>Projeto</w:t>
-          </w:r>
-          <w:proofErr w:type="spellEnd"/>
-          <w:r>
-            <w:rPr>
-              <w:b/>
-              <w:bCs/>
-            </w:rPr>
-            <w:t>&gt;</w:t>
-          </w:r>
-          <w:r>
-            <w:rPr>
-              <w:b/>
-              <w:bCs/>
-            </w:rPr>
-            <w:fldChar w:fldCharType="end"/>
+            <w:t>HOPE</w:t>
           </w:r>
         </w:p>
       </w:tc>
@@ -5106,16 +4990,17 @@
             <w:ind w:right="68"/>
           </w:pPr>
           <w:r>
-            <w:t xml:space="preserve">  </w:t>
-          </w:r>
-          <w:proofErr w:type="spellStart"/>
-          <w:r>
-            <w:rPr>
-              <w:lang w:val="pt-BR"/>
-            </w:rPr>
-            <w:t>Version</w:t>
-          </w:r>
-          <w:proofErr w:type="spellEnd"/>
+            <w:rPr>
+              <w:lang w:val="pt-BR"/>
+            </w:rPr>
+            <w:t>Vers</w:t>
+          </w:r>
+          <w:r>
+            <w:rPr>
+              <w:lang w:val="pt-BR"/>
+            </w:rPr>
+            <w:t>ão</w:t>
+          </w:r>
           <w:r>
             <w:rPr>
               <w:lang w:val="pt-BR"/>
@@ -5123,7 +5008,13 @@
             <w:t>:</w:t>
           </w:r>
           <w:r>
-            <w:t xml:space="preserve">           &lt;1.0&gt;</w:t>
+            <w:rPr>
+              <w:lang w:val="pt-BR"/>
+            </w:rPr>
+            <w:t xml:space="preserve">                                      </w:t>
+          </w:r>
+          <w:r>
+            <w:t>1.0</w:t>
           </w:r>
         </w:p>
       </w:tc>
@@ -5178,64 +5069,46 @@
         </w:tcPr>
         <w:p>
           <w:r>
-            <w:t xml:space="preserve">  </w:t>
-          </w:r>
-          <w:r>
-            <w:rPr>
-              <w:lang w:val="pt-BR"/>
-            </w:rPr>
-            <w:t>Date:</w:t>
-          </w:r>
-          <w:r>
-            <w:t xml:space="preserve">  </w:t>
-          </w:r>
-          <w:r>
-            <w:rPr>
-              <w:lang w:val="pt-BR"/>
-            </w:rPr>
-            <w:t>&lt;</w:t>
-          </w:r>
-          <w:proofErr w:type="spellStart"/>
-          <w:r>
-            <w:rPr>
-              <w:lang w:val="pt-BR"/>
-            </w:rPr>
-            <w:t>dd</w:t>
-          </w:r>
-          <w:proofErr w:type="spellEnd"/>
-          <w:r>
-            <w:rPr>
-              <w:lang w:val="pt-BR"/>
-            </w:rPr>
-            <w:t>/</w:t>
-          </w:r>
-          <w:proofErr w:type="spellStart"/>
-          <w:r>
-            <w:rPr>
-              <w:lang w:val="pt-BR"/>
-            </w:rPr>
-            <w:t>mmm</w:t>
-          </w:r>
-          <w:proofErr w:type="spellEnd"/>
-          <w:r>
-            <w:rPr>
-              <w:lang w:val="pt-BR"/>
-            </w:rPr>
-            <w:t>/</w:t>
-          </w:r>
-          <w:proofErr w:type="spellStart"/>
-          <w:r>
-            <w:rPr>
-              <w:lang w:val="pt-BR"/>
-            </w:rPr>
-            <w:t>yy</w:t>
-          </w:r>
-          <w:proofErr w:type="spellEnd"/>
-          <w:r>
-            <w:rPr>
-              <w:lang w:val="pt-BR"/>
-            </w:rPr>
-            <w:t>&gt;</w:t>
+            <w:rPr>
+              <w:lang w:val="pt-BR"/>
+            </w:rPr>
+            <w:t>Dat</w:t>
+          </w:r>
+          <w:r>
+            <w:rPr>
+              <w:lang w:val="pt-BR"/>
+            </w:rPr>
+            <w:t>a</w:t>
+          </w:r>
+          <w:r>
+            <w:rPr>
+              <w:lang w:val="pt-BR"/>
+            </w:rPr>
+            <w:t>:</w:t>
+          </w:r>
+          <w:r>
+            <w:t xml:space="preserve"> </w:t>
+          </w:r>
+          <w:r>
+            <w:t xml:space="preserve">                            </w:t>
+          </w:r>
+          <w:r>
+            <w:rPr>
+              <w:lang w:val="pt-BR"/>
+            </w:rPr>
+            <w:t>30</w:t>
+          </w:r>
+          <w:r>
+            <w:rPr>
+              <w:lang w:val="pt-BR"/>
+            </w:rPr>
+            <w:t>/05/</w:t>
+          </w:r>
+          <w:r>
+            <w:rPr>
+              <w:lang w:val="pt-BR"/>
+            </w:rPr>
+            <w:t>2021</w:t>
           </w:r>
         </w:p>
       </w:tc>
@@ -5857,6 +5730,119 @@
     </w:lvl>
   </w:abstractNum>
   <w:abstractNum w:abstractNumId="5" w15:restartNumberingAfterBreak="0">
+    <w:nsid w:val="5EF40AD0"/>
+    <w:multiLevelType w:val="hybridMultilevel"/>
+    <w:tmpl w:val="E85EE004"/>
+    <w:lvl w:ilvl="0" w:tplc="04160001">
+      <w:start w:val="1"/>
+      <w:numFmt w:val="bullet"/>
+      <w:lvlText w:val=""/>
+      <w:lvlJc w:val="left"/>
+      <w:pPr>
+        <w:ind w:left="360" w:hanging="360"/>
+      </w:pPr>
+      <w:rPr>
+        <w:rFonts w:ascii="Symbol" w:hAnsi="Symbol" w:hint="default"/>
+      </w:rPr>
+    </w:lvl>
+    <w:lvl w:ilvl="1" w:tplc="04160003" w:tentative="1">
+      <w:start w:val="1"/>
+      <w:numFmt w:val="bullet"/>
+      <w:lvlText w:val="o"/>
+      <w:lvlJc w:val="left"/>
+      <w:pPr>
+        <w:ind w:left="1080" w:hanging="360"/>
+      </w:pPr>
+      <w:rPr>
+        <w:rFonts w:ascii="Courier New" w:hAnsi="Courier New" w:cs="Courier New" w:hint="default"/>
+      </w:rPr>
+    </w:lvl>
+    <w:lvl w:ilvl="2" w:tplc="04160005" w:tentative="1">
+      <w:start w:val="1"/>
+      <w:numFmt w:val="bullet"/>
+      <w:lvlText w:val=""/>
+      <w:lvlJc w:val="left"/>
+      <w:pPr>
+        <w:ind w:left="1800" w:hanging="360"/>
+      </w:pPr>
+      <w:rPr>
+        <w:rFonts w:ascii="Wingdings" w:hAnsi="Wingdings" w:hint="default"/>
+      </w:rPr>
+    </w:lvl>
+    <w:lvl w:ilvl="3" w:tplc="04160001" w:tentative="1">
+      <w:start w:val="1"/>
+      <w:numFmt w:val="bullet"/>
+      <w:lvlText w:val=""/>
+      <w:lvlJc w:val="left"/>
+      <w:pPr>
+        <w:ind w:left="2520" w:hanging="360"/>
+      </w:pPr>
+      <w:rPr>
+        <w:rFonts w:ascii="Symbol" w:hAnsi="Symbol" w:hint="default"/>
+      </w:rPr>
+    </w:lvl>
+    <w:lvl w:ilvl="4" w:tplc="04160003" w:tentative="1">
+      <w:start w:val="1"/>
+      <w:numFmt w:val="bullet"/>
+      <w:lvlText w:val="o"/>
+      <w:lvlJc w:val="left"/>
+      <w:pPr>
+        <w:ind w:left="3240" w:hanging="360"/>
+      </w:pPr>
+      <w:rPr>
+        <w:rFonts w:ascii="Courier New" w:hAnsi="Courier New" w:cs="Courier New" w:hint="default"/>
+      </w:rPr>
+    </w:lvl>
+    <w:lvl w:ilvl="5" w:tplc="04160005" w:tentative="1">
+      <w:start w:val="1"/>
+      <w:numFmt w:val="bullet"/>
+      <w:lvlText w:val=""/>
+      <w:lvlJc w:val="left"/>
+      <w:pPr>
+        <w:ind w:left="3960" w:hanging="360"/>
+      </w:pPr>
+      <w:rPr>
+        <w:rFonts w:ascii="Wingdings" w:hAnsi="Wingdings" w:hint="default"/>
+      </w:rPr>
+    </w:lvl>
+    <w:lvl w:ilvl="6" w:tplc="04160001" w:tentative="1">
+      <w:start w:val="1"/>
+      <w:numFmt w:val="bullet"/>
+      <w:lvlText w:val=""/>
+      <w:lvlJc w:val="left"/>
+      <w:pPr>
+        <w:ind w:left="4680" w:hanging="360"/>
+      </w:pPr>
+      <w:rPr>
+        <w:rFonts w:ascii="Symbol" w:hAnsi="Symbol" w:hint="default"/>
+      </w:rPr>
+    </w:lvl>
+    <w:lvl w:ilvl="7" w:tplc="04160003" w:tentative="1">
+      <w:start w:val="1"/>
+      <w:numFmt w:val="bullet"/>
+      <w:lvlText w:val="o"/>
+      <w:lvlJc w:val="left"/>
+      <w:pPr>
+        <w:ind w:left="5400" w:hanging="360"/>
+      </w:pPr>
+      <w:rPr>
+        <w:rFonts w:ascii="Courier New" w:hAnsi="Courier New" w:cs="Courier New" w:hint="default"/>
+      </w:rPr>
+    </w:lvl>
+    <w:lvl w:ilvl="8" w:tplc="04160005" w:tentative="1">
+      <w:start w:val="1"/>
+      <w:numFmt w:val="bullet"/>
+      <w:lvlText w:val=""/>
+      <w:lvlJc w:val="left"/>
+      <w:pPr>
+        <w:ind w:left="6120" w:hanging="360"/>
+      </w:pPr>
+      <w:rPr>
+        <w:rFonts w:ascii="Wingdings" w:hAnsi="Wingdings" w:hint="default"/>
+      </w:rPr>
+    </w:lvl>
+  </w:abstractNum>
+  <w:abstractNum w:abstractNumId="6" w15:restartNumberingAfterBreak="0">
     <w:nsid w:val="656055C8"/>
     <w:multiLevelType w:val="multilevel"/>
     <w:tmpl w:val="44A04118"/>
@@ -5996,7 +5982,7 @@
       </w:rPr>
     </w:lvl>
   </w:abstractNum>
-  <w:abstractNum w:abstractNumId="6" w15:restartNumberingAfterBreak="0">
+  <w:abstractNum w:abstractNumId="7" w15:restartNumberingAfterBreak="0">
     <w:nsid w:val="6AA50252"/>
     <w:multiLevelType w:val="multilevel"/>
     <w:tmpl w:val="6478D26C"/>
@@ -6136,7 +6122,7 @@
       </w:rPr>
     </w:lvl>
   </w:abstractNum>
-  <w:abstractNum w:abstractNumId="7" w15:restartNumberingAfterBreak="0">
+  <w:abstractNum w:abstractNumId="8" w15:restartNumberingAfterBreak="0">
     <w:nsid w:val="6BED3A04"/>
     <w:multiLevelType w:val="multilevel"/>
     <w:tmpl w:val="F54E4A3E"/>
@@ -6250,7 +6236,120 @@
       </w:pPr>
     </w:lvl>
   </w:abstractNum>
-  <w:abstractNum w:abstractNumId="8" w15:restartNumberingAfterBreak="0">
+  <w:abstractNum w:abstractNumId="9" w15:restartNumberingAfterBreak="0">
+    <w:nsid w:val="78970591"/>
+    <w:multiLevelType w:val="hybridMultilevel"/>
+    <w:tmpl w:val="63B0DC64"/>
+    <w:lvl w:ilvl="0" w:tplc="04160001">
+      <w:start w:val="1"/>
+      <w:numFmt w:val="bullet"/>
+      <w:lvlText w:val=""/>
+      <w:lvlJc w:val="left"/>
+      <w:pPr>
+        <w:ind w:left="518" w:hanging="360"/>
+      </w:pPr>
+      <w:rPr>
+        <w:rFonts w:ascii="Symbol" w:hAnsi="Symbol" w:hint="default"/>
+      </w:rPr>
+    </w:lvl>
+    <w:lvl w:ilvl="1" w:tplc="04160003" w:tentative="1">
+      <w:start w:val="1"/>
+      <w:numFmt w:val="bullet"/>
+      <w:lvlText w:val="o"/>
+      <w:lvlJc w:val="left"/>
+      <w:pPr>
+        <w:ind w:left="1238" w:hanging="360"/>
+      </w:pPr>
+      <w:rPr>
+        <w:rFonts w:ascii="Courier New" w:hAnsi="Courier New" w:cs="Courier New" w:hint="default"/>
+      </w:rPr>
+    </w:lvl>
+    <w:lvl w:ilvl="2" w:tplc="04160005" w:tentative="1">
+      <w:start w:val="1"/>
+      <w:numFmt w:val="bullet"/>
+      <w:lvlText w:val=""/>
+      <w:lvlJc w:val="left"/>
+      <w:pPr>
+        <w:ind w:left="1958" w:hanging="360"/>
+      </w:pPr>
+      <w:rPr>
+        <w:rFonts w:ascii="Wingdings" w:hAnsi="Wingdings" w:hint="default"/>
+      </w:rPr>
+    </w:lvl>
+    <w:lvl w:ilvl="3" w:tplc="04160001" w:tentative="1">
+      <w:start w:val="1"/>
+      <w:numFmt w:val="bullet"/>
+      <w:lvlText w:val=""/>
+      <w:lvlJc w:val="left"/>
+      <w:pPr>
+        <w:ind w:left="2678" w:hanging="360"/>
+      </w:pPr>
+      <w:rPr>
+        <w:rFonts w:ascii="Symbol" w:hAnsi="Symbol" w:hint="default"/>
+      </w:rPr>
+    </w:lvl>
+    <w:lvl w:ilvl="4" w:tplc="04160003" w:tentative="1">
+      <w:start w:val="1"/>
+      <w:numFmt w:val="bullet"/>
+      <w:lvlText w:val="o"/>
+      <w:lvlJc w:val="left"/>
+      <w:pPr>
+        <w:ind w:left="3398" w:hanging="360"/>
+      </w:pPr>
+      <w:rPr>
+        <w:rFonts w:ascii="Courier New" w:hAnsi="Courier New" w:cs="Courier New" w:hint="default"/>
+      </w:rPr>
+    </w:lvl>
+    <w:lvl w:ilvl="5" w:tplc="04160005" w:tentative="1">
+      <w:start w:val="1"/>
+      <w:numFmt w:val="bullet"/>
+      <w:lvlText w:val=""/>
+      <w:lvlJc w:val="left"/>
+      <w:pPr>
+        <w:ind w:left="4118" w:hanging="360"/>
+      </w:pPr>
+      <w:rPr>
+        <w:rFonts w:ascii="Wingdings" w:hAnsi="Wingdings" w:hint="default"/>
+      </w:rPr>
+    </w:lvl>
+    <w:lvl w:ilvl="6" w:tplc="04160001" w:tentative="1">
+      <w:start w:val="1"/>
+      <w:numFmt w:val="bullet"/>
+      <w:lvlText w:val=""/>
+      <w:lvlJc w:val="left"/>
+      <w:pPr>
+        <w:ind w:left="4838" w:hanging="360"/>
+      </w:pPr>
+      <w:rPr>
+        <w:rFonts w:ascii="Symbol" w:hAnsi="Symbol" w:hint="default"/>
+      </w:rPr>
+    </w:lvl>
+    <w:lvl w:ilvl="7" w:tplc="04160003" w:tentative="1">
+      <w:start w:val="1"/>
+      <w:numFmt w:val="bullet"/>
+      <w:lvlText w:val="o"/>
+      <w:lvlJc w:val="left"/>
+      <w:pPr>
+        <w:ind w:left="5558" w:hanging="360"/>
+      </w:pPr>
+      <w:rPr>
+        <w:rFonts w:ascii="Courier New" w:hAnsi="Courier New" w:cs="Courier New" w:hint="default"/>
+      </w:rPr>
+    </w:lvl>
+    <w:lvl w:ilvl="8" w:tplc="04160005" w:tentative="1">
+      <w:start w:val="1"/>
+      <w:numFmt w:val="bullet"/>
+      <w:lvlText w:val=""/>
+      <w:lvlJc w:val="left"/>
+      <w:pPr>
+        <w:ind w:left="6278" w:hanging="360"/>
+      </w:pPr>
+      <w:rPr>
+        <w:rFonts w:ascii="Wingdings" w:hAnsi="Wingdings" w:hint="default"/>
+      </w:rPr>
+    </w:lvl>
+  </w:abstractNum>
+  <w:abstractNum w:abstractNumId="10" w15:restartNumberingAfterBreak="0">
     <w:nsid w:val="7BEA20F1"/>
     <w:multiLevelType w:val="multilevel"/>
     <w:tmpl w:val="FAB476C4"/>
@@ -6368,19 +6467,19 @@
     <w:abstractNumId w:val="2"/>
   </w:num>
   <w:num w:numId="2">
-    <w:abstractNumId w:val="5"/>
+    <w:abstractNumId w:val="6"/>
   </w:num>
   <w:num w:numId="3">
     <w:abstractNumId w:val="3"/>
   </w:num>
   <w:num w:numId="4">
-    <w:abstractNumId w:val="6"/>
+    <w:abstractNumId w:val="7"/>
   </w:num>
   <w:num w:numId="5">
-    <w:abstractNumId w:val="8"/>
+    <w:abstractNumId w:val="10"/>
   </w:num>
   <w:num w:numId="6">
-    <w:abstractNumId w:val="7"/>
+    <w:abstractNumId w:val="8"/>
   </w:num>
   <w:num w:numId="7">
     <w:abstractNumId w:val="4"/>
@@ -6390,6 +6489,12 @@
   </w:num>
   <w:num w:numId="9">
     <w:abstractNumId w:val="1"/>
+  </w:num>
+  <w:num w:numId="10">
+    <w:abstractNumId w:val="5"/>
+  </w:num>
+  <w:num w:numId="11">
+    <w:abstractNumId w:val="9"/>
   </w:num>
 </w:numbering>
 </file>
@@ -8615,12 +8720,17 @@
   <w:style w:type="paragraph" w:customStyle="1" w:styleId="Body">
     <w:name w:val="Body"/>
     <w:basedOn w:val="Normal"/>
-    <w:qFormat/>
+    <w:autoRedefine/>
+    <w:qFormat/>
+    <w:rsid w:val="006406C2"/>
     <w:pPr>
       <w:widowControl/>
-      <w:spacing w:before="120" w:line="240" w:lineRule="auto"/>
+      <w:spacing w:before="120" w:line="360" w:lineRule="auto"/>
       <w:jc w:val="both"/>
     </w:pPr>
+    <w:rPr>
+      <w:lang w:val="pt-BR"/>
+    </w:rPr>
   </w:style>
   <w:style w:type="paragraph" w:customStyle="1" w:styleId="Bullet">
     <w:name w:val="Bullet"/>
@@ -9107,15 +9217,6 @@
 </file>
 
 <file path=customXml/item2.xml><?xml version="1.0" encoding="utf-8"?>
-<?mso-contentType ?>
-<FormTemplates xmlns="http://schemas.microsoft.com/sharepoint/v3/contenttype/forms">
-  <Display>DocumentLibraryForm</Display>
-  <Edit>DocumentLibraryForm</Edit>
-  <New>DocumentLibraryForm</New>
-</FormTemplates>
-</file>
-
-<file path=customXml/item3.xml><?xml version="1.0" encoding="utf-8"?>
 <ct:contentTypeSchema xmlns:ct="http://schemas.microsoft.com/office/2006/metadata/contentType" xmlns:ma="http://schemas.microsoft.com/office/2006/metadata/properties/metaAttributes" ct:_="" ma:_="" ma:contentTypeName="Documento" ma:contentTypeID="0x010100D567BC88D0EA554B9D35A3EA1F300FCA" ma:contentTypeVersion="8" ma:contentTypeDescription="Crie um novo documento." ma:contentTypeScope="" ma:versionID="d3de04709272ec63fe52e2d40b6a3b2a">
   <xsd:schema xmlns:xsd="http://www.w3.org/2001/XMLSchema" xmlns:xs="http://www.w3.org/2001/XMLSchema" xmlns:p="http://schemas.microsoft.com/office/2006/metadata/properties" xmlns:ns2="ba930f98-1c64-4d7c-9dbd-b037ef7f7a24" xmlns:ns3="e62f5f66-b479-429d-bedb-4697dba5feb2" targetNamespace="http://schemas.microsoft.com/office/2006/metadata/properties" ma:root="true" ma:fieldsID="3f729a8a70cb468f7525bfd373c7cc83" ns2:_="" ns3:_="">
     <xsd:import namespace="ba930f98-1c64-4d7c-9dbd-b037ef7f7a24"/>
@@ -9306,6 +9407,19 @@
 </ct:contentTypeSchema>
 </file>
 
+<file path=customXml/item3.xml><?xml version="1.0" encoding="utf-8"?>
+<?mso-contentType ?>
+<FormTemplates xmlns="http://schemas.microsoft.com/sharepoint/v3/contenttype/forms">
+  <Display>DocumentLibraryForm</Display>
+  <Edit>DocumentLibraryForm</Edit>
+  <New>DocumentLibraryForm</New>
+</FormTemplates>
+</file>
+
+<file path=customXml/item4.xml><?xml version="1.0" encoding="utf-8"?>
+<b:Sources xmlns:b="http://schemas.openxmlformats.org/officeDocument/2006/bibliography" xmlns="http://schemas.openxmlformats.org/officeDocument/2006/bibliography" SelectedStyle="/APASixthEditionOfficeOnline.xsl" StyleName="APA" Version="6"/>
+</file>
+
 <file path=customXml/itemProps1.xml><?xml version="1.0" encoding="utf-8"?>
 <ds:datastoreItem xmlns:ds="http://schemas.openxmlformats.org/officeDocument/2006/customXml" ds:itemID="{E40D4A78-B0D9-42DA-BD30-B9E9CAE9FAD8}">
   <ds:schemaRefs>
@@ -9316,14 +9430,6 @@
 </file>
 
 <file path=customXml/itemProps2.xml><?xml version="1.0" encoding="utf-8"?>
-<ds:datastoreItem xmlns:ds="http://schemas.openxmlformats.org/officeDocument/2006/customXml" ds:itemID="{18EA3197-3160-41FF-A546-9691DEFA66FF}">
-  <ds:schemaRefs>
-    <ds:schemaRef ds:uri="http://schemas.microsoft.com/sharepoint/v3/contenttype/forms"/>
-  </ds:schemaRefs>
-</ds:datastoreItem>
-</file>
-
-<file path=customXml/itemProps3.xml><?xml version="1.0" encoding="utf-8"?>
 <ds:datastoreItem xmlns:ds="http://schemas.openxmlformats.org/officeDocument/2006/customXml" ds:itemID="{1D528C16-EDBC-404E-AA4C-B163F3046699}">
   <ds:schemaRefs>
     <ds:schemaRef ds:uri="http://schemas.microsoft.com/office/2006/metadata/contentType"/>
@@ -9340,4 +9446,20 @@
     <ds:schemaRef ds:uri="http://schemas.microsoft.com/internal/obd"/>
   </ds:schemaRefs>
 </ds:datastoreItem>
+</file>
+
+<file path=customXml/itemProps3.xml><?xml version="1.0" encoding="utf-8"?>
+<ds:datastoreItem xmlns:ds="http://schemas.openxmlformats.org/officeDocument/2006/customXml" ds:itemID="{18EA3197-3160-41FF-A546-9691DEFA66FF}">
+  <ds:schemaRefs>
+    <ds:schemaRef ds:uri="http://schemas.microsoft.com/sharepoint/v3/contenttype/forms"/>
+  </ds:schemaRefs>
+</ds:datastoreItem>
+</file>
+
+<file path=customXml/itemProps4.xml><?xml version="1.0" encoding="utf-8"?>
+<ds:datastoreItem xmlns:ds="http://schemas.openxmlformats.org/officeDocument/2006/customXml" ds:itemID="{00D5D4D5-51DF-1440-A5E6-DBA9FC8B6EE4}">
+  <ds:schemaRefs>
+    <ds:schemaRef ds:uri="http://schemas.openxmlformats.org/officeDocument/2006/bibliography"/>
+  </ds:schemaRefs>
+</ds:datastoreItem>
 </file>
</xml_diff>

<commit_message>
+ visaogeral/planejamento da plataforma
</commit_message>
<xml_diff>
--- a/negocio/visao_negocio.docx
+++ b/negocio/visao_negocio.docx
@@ -125,8 +125,6 @@
         </w:rPr>
         <w:t xml:space="preserve"> </w:t>
       </w:r>
-      <w:bookmarkStart w:id="0" w:name="_GoBack"/>
-      <w:bookmarkEnd w:id="0"/>
     </w:p>
     <w:p>
       <w:pPr>
@@ -2172,28 +2170,52 @@
           <w:lang w:val="pt-BR"/>
         </w:rPr>
       </w:pPr>
-      <w:bookmarkStart w:id="1" w:name="_Toc73300135"/>
+      <w:bookmarkStart w:id="0" w:name="_Toc73300135"/>
       <w:r>
         <w:rPr>
           <w:lang w:val="pt-BR"/>
         </w:rPr>
         <w:t>Introdução</w:t>
       </w:r>
+      <w:bookmarkEnd w:id="0"/>
+    </w:p>
+    <w:p>
+      <w:pPr>
+        <w:pStyle w:val="Ttulo2"/>
+        <w:rPr>
+          <w:lang w:val="pt-BR"/>
+        </w:rPr>
+      </w:pPr>
+      <w:bookmarkStart w:id="1" w:name="_Toc73300136"/>
+      <w:r>
+        <w:rPr>
+          <w:lang w:val="pt-BR"/>
+        </w:rPr>
+        <w:t>Finalidade</w:t>
+      </w:r>
       <w:bookmarkEnd w:id="1"/>
     </w:p>
     <w:p>
       <w:pPr>
+        <w:pStyle w:val="Body"/>
+      </w:pPr>
+      <w:r>
+        <w:t>O presente documento tem como objetivo apresentar as informações necessárias para a compreensão do sistema “HOPE”, que é o objeto de desenvolvimento.</w:t>
+      </w:r>
+    </w:p>
+    <w:p>
+      <w:pPr>
         <w:pStyle w:val="Ttulo2"/>
         <w:rPr>
           <w:lang w:val="pt-BR"/>
         </w:rPr>
       </w:pPr>
-      <w:bookmarkStart w:id="2" w:name="_Toc73300136"/>
-      <w:r>
-        <w:rPr>
-          <w:lang w:val="pt-BR"/>
-        </w:rPr>
-        <w:t>Finalidade</w:t>
+      <w:bookmarkStart w:id="2" w:name="_Toc73300137"/>
+      <w:r>
+        <w:rPr>
+          <w:lang w:val="pt-BR"/>
+        </w:rPr>
+        <w:t>Escopo</w:t>
       </w:r>
       <w:bookmarkEnd w:id="2"/>
     </w:p>
@@ -2202,7 +2224,31 @@
         <w:pStyle w:val="Body"/>
       </w:pPr>
       <w:r>
-        <w:t>O presente documento tem como objetivo apresentar as informações necessárias para a compreensão do sistema “HOPE”, que é o objeto de desenvolvimento.</w:t>
+        <w:t>O Documento Visão de Negócio, contém uma exploração detalhada do negócio, das regras que se aplicam a ele ou à que ele estará submetido. O objeto de desenvolvimento é a Plataforma HOPE.</w:t>
+      </w:r>
+    </w:p>
+    <w:p>
+      <w:pPr>
+        <w:pStyle w:val="Body"/>
+      </w:pPr>
+      <w:r>
+        <w:t xml:space="preserve">A Plataforma HOPE permitirá que </w:t>
+      </w:r>
+      <w:proofErr w:type="spellStart"/>
+      <w:r>
+        <w:t>ONG’s</w:t>
+      </w:r>
+      <w:proofErr w:type="spellEnd"/>
+      <w:r>
+        <w:t xml:space="preserve"> cadastrem os seus animais em um sistema único de divulgação e promoção da adoção. A plataforma oferece à essas organizações uma solução gratuita de divulgação, através do seu canal especializado.</w:t>
+      </w:r>
+    </w:p>
+    <w:p>
+      <w:pPr>
+        <w:pStyle w:val="Body"/>
+      </w:pPr>
+      <w:r>
+        <w:t>A Plataforma HOPE não participa do processo de adoção, sendo responsável somente pela disponibilidade dos animais, bem como das informações relacionadas a eles e ao contato da organização que o disponibiliza, na plataforma.</w:t>
       </w:r>
     </w:p>
     <w:p>
@@ -2212,62 +2258,14 @@
           <w:lang w:val="pt-BR"/>
         </w:rPr>
       </w:pPr>
-      <w:bookmarkStart w:id="3" w:name="_Toc73300137"/>
-      <w:r>
-        <w:rPr>
-          <w:lang w:val="pt-BR"/>
-        </w:rPr>
-        <w:t>Escopo</w:t>
+      <w:bookmarkStart w:id="3" w:name="_Toc73300138"/>
+      <w:r>
+        <w:rPr>
+          <w:lang w:val="pt-BR"/>
+        </w:rPr>
+        <w:t>Referências</w:t>
       </w:r>
       <w:bookmarkEnd w:id="3"/>
-    </w:p>
-    <w:p>
-      <w:pPr>
-        <w:pStyle w:val="Body"/>
-      </w:pPr>
-      <w:r>
-        <w:t>O Documento Visão de Negócio, contém uma exploração detalhada do negócio, das regras que se aplicam a ele ou à que ele estará submetido. O objeto de desenvolvimento é a Plataforma HOPE.</w:t>
-      </w:r>
-    </w:p>
-    <w:p>
-      <w:pPr>
-        <w:pStyle w:val="Body"/>
-      </w:pPr>
-      <w:r>
-        <w:t xml:space="preserve">A Plataforma HOPE permitirá que </w:t>
-      </w:r>
-      <w:proofErr w:type="spellStart"/>
-      <w:r>
-        <w:t>ONG’s</w:t>
-      </w:r>
-      <w:proofErr w:type="spellEnd"/>
-      <w:r>
-        <w:t xml:space="preserve"> cadastrem os seus animais em um sistema único de divulgação e promoção da adoção. A plataforma oferece à essas organizações uma solução gratuita de divulgação, através do seu canal especializado.</w:t>
-      </w:r>
-    </w:p>
-    <w:p>
-      <w:pPr>
-        <w:pStyle w:val="Body"/>
-      </w:pPr>
-      <w:r>
-        <w:t>A Plataforma HOPE não participa do processo de adoção, sendo responsável somente pela disponibilidade dos animais, bem como das informações relacionadas a eles e ao contato da organização que o disponibiliza, na plataforma.</w:t>
-      </w:r>
-    </w:p>
-    <w:p>
-      <w:pPr>
-        <w:pStyle w:val="Ttulo2"/>
-        <w:rPr>
-          <w:lang w:val="pt-BR"/>
-        </w:rPr>
-      </w:pPr>
-      <w:bookmarkStart w:id="4" w:name="_Toc73300138"/>
-      <w:r>
-        <w:rPr>
-          <w:lang w:val="pt-BR"/>
-        </w:rPr>
-        <w:t>Referências</w:t>
-      </w:r>
-      <w:bookmarkEnd w:id="4"/>
     </w:p>
     <w:p>
       <w:pPr>
@@ -2334,14 +2332,14 @@
           <w:lang w:val="pt-BR"/>
         </w:rPr>
       </w:pPr>
-      <w:bookmarkStart w:id="5" w:name="_Toc73300139"/>
+      <w:bookmarkStart w:id="4" w:name="_Toc73300139"/>
       <w:r>
         <w:rPr>
           <w:lang w:val="pt-BR"/>
         </w:rPr>
         <w:t>Visão Geral</w:t>
       </w:r>
-      <w:bookmarkEnd w:id="5"/>
+      <w:bookmarkEnd w:id="4"/>
     </w:p>
     <w:p>
       <w:pPr>
@@ -2367,42 +2365,6 @@
         </w:rPr>
         <w:t xml:space="preserve">O presente documento apresenta a motivação para o planejar da plataforma oferecida pela HOPE descrevendo os principais processos de negócio que são resultados das análises dos problemas e oportunidades identificados pela equipe da HOPE junto aos usuários.  </w:t>
       </w:r>
-    </w:p>
-    <w:p>
-      <w:pPr>
-        <w:pStyle w:val="InfoBlue"/>
-        <w:rPr>
-          <w:lang w:val="pt-BR"/>
-        </w:rPr>
-      </w:pPr>
-      <w:r>
-        <w:rPr>
-          <w:lang w:val="pt-BR"/>
-        </w:rPr>
-        <w:t xml:space="preserve">[Esta subseção descreve o que o restante da </w:t>
-      </w:r>
-      <w:r>
-        <w:rPr>
-          <w:b/>
-          <w:bCs/>
-          <w:lang w:val="pt-BR"/>
-        </w:rPr>
-        <w:t xml:space="preserve">Visão do Negócio </w:t>
-      </w:r>
-      <w:r>
-        <w:rPr>
-          <w:lang w:val="pt-BR"/>
-        </w:rPr>
-        <w:t xml:space="preserve">contém e explica como o documento está </w:t>
-      </w:r>
-      <w:proofErr w:type="gramStart"/>
-      <w:r>
-        <w:rPr>
-          <w:lang w:val="pt-BR"/>
-        </w:rPr>
-        <w:t>organizado.]</w:t>
-      </w:r>
-      <w:proofErr w:type="gramEnd"/>
     </w:p>
     <w:p>
       <w:pPr>
@@ -2416,6 +2378,8 @@
           <w:lang w:val="pt-BR"/>
         </w:rPr>
       </w:pPr>
+      <w:bookmarkStart w:id="5" w:name="_GoBack"/>
+      <w:bookmarkEnd w:id="5"/>
       <w:r>
         <w:rPr>
           <w:lang w:val="pt-BR"/>
@@ -5379,7 +5343,7 @@
               <w:rStyle w:val="Nmerodepgina"/>
               <w:noProof/>
             </w:rPr>
-            <w:t>12</w:t>
+            <w:t>6</w:t>
           </w:r>
           <w:r>
             <w:rPr>
@@ -9772,21 +9736,6 @@
 </file>
 
 <file path=customXml/item1.xml><?xml version="1.0" encoding="utf-8"?>
-<p:properties xmlns:p="http://schemas.microsoft.com/office/2006/metadata/properties" xmlns:xsi="http://www.w3.org/2001/XMLSchema-instance" xmlns:pc="http://schemas.microsoft.com/office/infopath/2007/PartnerControls">
-  <documentManagement/>
-</p:properties>
-</file>
-
-<file path=customXml/item2.xml><?xml version="1.0" encoding="utf-8"?>
-<?mso-contentType ?>
-<FormTemplates xmlns="http://schemas.microsoft.com/sharepoint/v3/contenttype/forms">
-  <Display>DocumentLibraryForm</Display>
-  <Edit>DocumentLibraryForm</Edit>
-  <New>DocumentLibraryForm</New>
-</FormTemplates>
-</file>
-
-<file path=customXml/item3.xml><?xml version="1.0" encoding="utf-8"?>
 <ct:contentTypeSchema xmlns:ct="http://schemas.microsoft.com/office/2006/metadata/contentType" xmlns:ma="http://schemas.microsoft.com/office/2006/metadata/properties/metaAttributes" ct:_="" ma:_="" ma:contentTypeName="Documento" ma:contentTypeID="0x010100D567BC88D0EA554B9D35A3EA1F300FCA" ma:contentTypeVersion="8" ma:contentTypeDescription="Crie um novo documento." ma:contentTypeScope="" ma:versionID="d3de04709272ec63fe52e2d40b6a3b2a">
   <xsd:schema xmlns:xsd="http://www.w3.org/2001/XMLSchema" xmlns:xs="http://www.w3.org/2001/XMLSchema" xmlns:p="http://schemas.microsoft.com/office/2006/metadata/properties" xmlns:ns2="ba930f98-1c64-4d7c-9dbd-b037ef7f7a24" xmlns:ns3="e62f5f66-b479-429d-bedb-4697dba5feb2" targetNamespace="http://schemas.microsoft.com/office/2006/metadata/properties" ma:root="true" ma:fieldsID="3f729a8a70cb468f7525bfd373c7cc83" ns2:_="" ns3:_="">
     <xsd:import namespace="ba930f98-1c64-4d7c-9dbd-b037ef7f7a24"/>
@@ -9977,28 +9926,26 @@
 </ct:contentTypeSchema>
 </file>
 
+<file path=customXml/item2.xml><?xml version="1.0" encoding="utf-8"?>
+<?mso-contentType ?>
+<FormTemplates xmlns="http://schemas.microsoft.com/sharepoint/v3/contenttype/forms">
+  <Display>DocumentLibraryForm</Display>
+  <Edit>DocumentLibraryForm</Edit>
+  <New>DocumentLibraryForm</New>
+</FormTemplates>
+</file>
+
+<file path=customXml/item3.xml><?xml version="1.0" encoding="utf-8"?>
+<p:properties xmlns:p="http://schemas.microsoft.com/office/2006/metadata/properties" xmlns:xsi="http://www.w3.org/2001/XMLSchema-instance" xmlns:pc="http://schemas.microsoft.com/office/infopath/2007/PartnerControls">
+  <documentManagement/>
+</p:properties>
+</file>
+
 <file path=customXml/item4.xml><?xml version="1.0" encoding="utf-8"?>
 <b:Sources xmlns:b="http://schemas.openxmlformats.org/officeDocument/2006/bibliography" xmlns="http://schemas.openxmlformats.org/officeDocument/2006/bibliography" SelectedStyle="/APASixthEditionOfficeOnline.xsl" StyleName="APA" Version="6"/>
 </file>
 
 <file path=customXml/itemProps1.xml><?xml version="1.0" encoding="utf-8"?>
-<ds:datastoreItem xmlns:ds="http://schemas.openxmlformats.org/officeDocument/2006/customXml" ds:itemID="{E40D4A78-B0D9-42DA-BD30-B9E9CAE9FAD8}">
-  <ds:schemaRefs>
-    <ds:schemaRef ds:uri="http://schemas.microsoft.com/office/2006/metadata/properties"/>
-    <ds:schemaRef ds:uri="http://schemas.microsoft.com/office/infopath/2007/PartnerControls"/>
-  </ds:schemaRefs>
-</ds:datastoreItem>
-</file>
-
-<file path=customXml/itemProps2.xml><?xml version="1.0" encoding="utf-8"?>
-<ds:datastoreItem xmlns:ds="http://schemas.openxmlformats.org/officeDocument/2006/customXml" ds:itemID="{18EA3197-3160-41FF-A546-9691DEFA66FF}">
-  <ds:schemaRefs>
-    <ds:schemaRef ds:uri="http://schemas.microsoft.com/sharepoint/v3/contenttype/forms"/>
-  </ds:schemaRefs>
-</ds:datastoreItem>
-</file>
-
-<file path=customXml/itemProps3.xml><?xml version="1.0" encoding="utf-8"?>
 <ds:datastoreItem xmlns:ds="http://schemas.openxmlformats.org/officeDocument/2006/customXml" ds:itemID="{1D528C16-EDBC-404E-AA4C-B163F3046699}">
   <ds:schemaRefs>
     <ds:schemaRef ds:uri="http://schemas.microsoft.com/office/2006/metadata/contentType"/>
@@ -10017,8 +9964,25 @@
 </ds:datastoreItem>
 </file>
 
+<file path=customXml/itemProps2.xml><?xml version="1.0" encoding="utf-8"?>
+<ds:datastoreItem xmlns:ds="http://schemas.openxmlformats.org/officeDocument/2006/customXml" ds:itemID="{18EA3197-3160-41FF-A546-9691DEFA66FF}">
+  <ds:schemaRefs>
+    <ds:schemaRef ds:uri="http://schemas.microsoft.com/sharepoint/v3/contenttype/forms"/>
+  </ds:schemaRefs>
+</ds:datastoreItem>
+</file>
+
+<file path=customXml/itemProps3.xml><?xml version="1.0" encoding="utf-8"?>
+<ds:datastoreItem xmlns:ds="http://schemas.openxmlformats.org/officeDocument/2006/customXml" ds:itemID="{E40D4A78-B0D9-42DA-BD30-B9E9CAE9FAD8}">
+  <ds:schemaRefs>
+    <ds:schemaRef ds:uri="http://schemas.microsoft.com/office/2006/metadata/properties"/>
+    <ds:schemaRef ds:uri="http://schemas.microsoft.com/office/infopath/2007/PartnerControls"/>
+  </ds:schemaRefs>
+</ds:datastoreItem>
+</file>
+
 <file path=customXml/itemProps4.xml><?xml version="1.0" encoding="utf-8"?>
-<ds:datastoreItem xmlns:ds="http://schemas.openxmlformats.org/officeDocument/2006/customXml" ds:itemID="{563C74E8-36ED-466C-A7F0-4E1BB5C6F22F}">
+<ds:datastoreItem xmlns:ds="http://schemas.openxmlformats.org/officeDocument/2006/customXml" ds:itemID="{13879B84-1231-400C-A09C-FE095CC43C81}">
   <ds:schemaRefs>
     <ds:schemaRef ds:uri="http://schemas.openxmlformats.org/officeDocument/2006/bibliography"/>
   </ds:schemaRefs>

</xml_diff>

<commit_message>
ajuste em referencia de regras
</commit_message>
<xml_diff>
--- a/negocio/visao_negocio.docx
+++ b/negocio/visao_negocio.docx
@@ -2857,30 +2857,20 @@
         </w:rPr>
       </w:pPr>
       <w:r>
-        <w:t>(</w:t>
-      </w:r>
-      <w:r>
         <w:rPr>
           <w:b/>
           <w:bCs/>
         </w:rPr>
         <w:t xml:space="preserve">Regra Associada: </w:t>
       </w:r>
-      <w:commentRangeStart w:id="10"/>
-      <w:r>
-        <w:t xml:space="preserve">RN0001 </w:t>
-      </w:r>
-      <w:commentRangeEnd w:id="10"/>
-      <w:r>
-        <w:rPr>
-          <w:rStyle w:val="Refdecomentrio"/>
-          <w:rFonts w:ascii="Times New Roman;Georgia" w:hAnsi="Times New Roman;Georgia"/>
-          <w:lang w:val="en-US"/>
-        </w:rPr>
-        <w:commentReference w:id="10"/>
-      </w:r>
-      <w:r>
-        <w:t>– Visualização Padrão)</w:t>
+      <w:r>
+        <w:t>RN000</w:t>
+      </w:r>
+      <w:r>
+        <w:t>20</w:t>
+      </w:r>
+      <w:r>
+        <w:t xml:space="preserve"> – Visualização Padrão</w:t>
       </w:r>
     </w:p>
     <w:p>
@@ -2961,30 +2951,47 @@
         <w:pStyle w:val="Body"/>
       </w:pPr>
       <w:r>
-        <w:t>(</w:t>
-      </w:r>
-      <w:r>
         <w:rPr>
           <w:b/>
           <w:bCs/>
         </w:rPr>
         <w:t xml:space="preserve">Regra Associada: </w:t>
       </w:r>
-      <w:commentRangeStart w:id="11"/>
-      <w:r>
-        <w:t xml:space="preserve">RN0002 </w:t>
-      </w:r>
-      <w:commentRangeEnd w:id="11"/>
+      <w:r>
+        <w:t>RN000</w:t>
+      </w:r>
+      <w:r>
+        <w:t>1</w:t>
+      </w:r>
+      <w:r>
+        <w:t xml:space="preserve"> – </w:t>
+      </w:r>
+      <w:r>
+        <w:t>Classificação dos Usuários</w:t>
+      </w:r>
+    </w:p>
+    <w:p>
+      <w:pPr>
+        <w:pStyle w:val="Body"/>
+      </w:pPr>
       <w:r>
         <w:rPr>
-          <w:rStyle w:val="Refdecomentrio"/>
-          <w:rFonts w:ascii="Times New Roman;Georgia" w:hAnsi="Times New Roman;Georgia"/>
-          <w:lang w:val="en-US"/>
+          <w:b/>
+          <w:bCs/>
         </w:rPr>
-        <w:commentReference w:id="11"/>
-      </w:r>
-      <w:r>
-        <w:t>– Parceiros Aptos para Cadastro)</w:t>
+        <w:t xml:space="preserve">Regra Associada: </w:t>
+      </w:r>
+      <w:r>
+        <w:t>RN000</w:t>
+      </w:r>
+      <w:r>
+        <w:t>3</w:t>
+      </w:r>
+      <w:r>
+        <w:t xml:space="preserve"> – </w:t>
+      </w:r>
+      <w:r>
+        <w:t>Solicitação de Acesso como Usuário Parceiro</w:t>
       </w:r>
     </w:p>
     <w:p>
@@ -2996,30 +3003,23 @@
         </w:rPr>
       </w:pPr>
       <w:r>
-        <w:t>(</w:t>
-      </w:r>
-      <w:r>
         <w:rPr>
           <w:b/>
           <w:bCs/>
         </w:rPr>
         <w:t xml:space="preserve">Regra Associada: </w:t>
       </w:r>
-      <w:commentRangeStart w:id="12"/>
-      <w:r>
-        <w:t xml:space="preserve">RN0003 </w:t>
-      </w:r>
-      <w:commentRangeEnd w:id="12"/>
-      <w:r>
-        <w:rPr>
-          <w:rStyle w:val="Refdecomentrio"/>
-          <w:rFonts w:ascii="Times New Roman;Georgia" w:hAnsi="Times New Roman;Georgia"/>
-          <w:lang w:val="en-US"/>
-        </w:rPr>
-        <w:commentReference w:id="12"/>
-      </w:r>
-      <w:r>
-        <w:t>– Cadastro de Parceiro na Plataforma)</w:t>
+      <w:r>
+        <w:t>RN000</w:t>
+      </w:r>
+      <w:r>
+        <w:t>5</w:t>
+      </w:r>
+      <w:r>
+        <w:t xml:space="preserve"> – </w:t>
+      </w:r>
+      <w:r>
+        <w:t>Análise de Aprovação de um Parceiro</w:t>
       </w:r>
     </w:p>
     <w:p>
@@ -3031,30 +3031,54 @@
         </w:rPr>
       </w:pPr>
       <w:r>
-        <w:t>(</w:t>
-      </w:r>
-      <w:r>
         <w:rPr>
           <w:b/>
           <w:bCs/>
         </w:rPr>
         <w:t xml:space="preserve">Regra Associada: </w:t>
       </w:r>
-      <w:commentRangeStart w:id="13"/>
-      <w:r>
-        <w:t xml:space="preserve">RN0004 </w:t>
-      </w:r>
-      <w:commentRangeEnd w:id="13"/>
-      <w:r>
+      <w:r>
+        <w:t>RN000</w:t>
+      </w:r>
+      <w:r>
+        <w:t>6</w:t>
+      </w:r>
+      <w:r>
+        <w:t xml:space="preserve"> – </w:t>
+      </w:r>
+      <w:r>
+        <w:t>Parceiros Aptos para Cadastro</w:t>
+      </w:r>
+    </w:p>
+    <w:p>
+      <w:pPr>
+        <w:pStyle w:val="Body"/>
         <w:rPr>
-          <w:rStyle w:val="Refdecomentrio"/>
-          <w:rFonts w:ascii="Times New Roman;Georgia" w:hAnsi="Times New Roman;Georgia"/>
-          <w:lang w:val="en-US"/>
+          <w:b/>
+          <w:bCs/>
         </w:rPr>
-        <w:commentReference w:id="13"/>
-      </w:r>
-      <w:r>
-        <w:t>– Alteração de Parceiro na Plataforma)</w:t>
+      </w:pPr>
+      <w:r>
+        <w:t>(</w:t>
+      </w:r>
+      <w:r>
+        <w:rPr>
+          <w:b/>
+          <w:bCs/>
+        </w:rPr>
+        <w:t xml:space="preserve">Regra Associada: </w:t>
+      </w:r>
+      <w:r>
+        <w:t>RN000</w:t>
+      </w:r>
+      <w:r>
+        <w:t>11</w:t>
+      </w:r>
+      <w:r>
+        <w:t xml:space="preserve"> – </w:t>
+      </w:r>
+      <w:r>
+        <w:t>Modificar Parceiro Cadastrado</w:t>
       </w:r>
     </w:p>
     <w:p>
@@ -3091,29 +3115,13 @@
         <w:t>Parceiros Potenciais</w:t>
       </w:r>
       <w:r>
-        <w:t xml:space="preserve"> passam por uma análise de aceitabilidade do sistema, descrita em </w:t>
-      </w:r>
-      <w:commentRangeStart w:id="14"/>
-      <w:r>
-        <w:t>RN004</w:t>
-      </w:r>
-      <w:commentRangeEnd w:id="14"/>
-      <w:r>
-        <w:rPr>
-          <w:rStyle w:val="Refdecomentrio"/>
-          <w:sz w:val="24"/>
-          <w:szCs w:val="20"/>
-        </w:rPr>
-        <w:commentReference w:id="14"/>
-      </w:r>
-      <w:r>
-        <w:t>, antes de possuírem o cadastro.</w:t>
-      </w:r>
-      <w:r>
-        <w:t xml:space="preserve"> </w:t>
-      </w:r>
-      <w:r>
-        <w:t>Esse processo é feito p</w:t>
+        <w:t xml:space="preserve"> passam por uma análise de aceitabilidade do sistema antes de possuírem o cadastro</w:t>
+      </w:r>
+      <w:r>
+        <w:t>; o cadastro é</w:t>
+      </w:r>
+      <w:r>
+        <w:t xml:space="preserve"> feito p</w:t>
       </w:r>
       <w:r>
         <w:t>elo Usuário Administrador do sistema.</w:t>
@@ -3124,7 +3132,10 @@
         <w:pStyle w:val="Body"/>
       </w:pPr>
       <w:r>
-        <w:t>Após verificada a aptidão do</w:t>
+        <w:t>V</w:t>
+      </w:r>
+      <w:r>
+        <w:t>erificada a aptidão do</w:t>
       </w:r>
       <w:r>
         <w:t xml:space="preserve"> Parceiro Potencia</w:t>
@@ -3142,42 +3153,19 @@
         <w:t xml:space="preserve"> e senha, necessários para </w:t>
       </w:r>
       <w:r>
-        <w:t xml:space="preserve">autenticação na plataforma. As regras de definição de usuário e senha para um usuário são descritas em </w:t>
-      </w:r>
-      <w:commentRangeStart w:id="15"/>
-      <w:r>
-        <w:t>RN003</w:t>
-      </w:r>
-      <w:commentRangeEnd w:id="15"/>
-      <w:r>
-        <w:rPr>
-          <w:rStyle w:val="Refdecomentrio"/>
-          <w:sz w:val="24"/>
-          <w:szCs w:val="20"/>
-        </w:rPr>
-        <w:commentReference w:id="15"/>
-      </w:r>
-      <w:r>
-        <w:t>.</w:t>
-      </w:r>
-      <w:r>
-        <w:t xml:space="preserve"> C</w:t>
-      </w:r>
-      <w:r>
-        <w:t xml:space="preserve">onfirmados usuário e senha, um Parceiro Potencial passa a ser referido como Parceiro do sistema. Esse parceiro pode solicitar alteração de algum dado no sistema a qualquer momento, a alteração também passará por uma análise do Usuário Administrador, descritas em </w:t>
-      </w:r>
-      <w:commentRangeStart w:id="16"/>
-      <w:r>
-        <w:t>RN004</w:t>
-      </w:r>
-      <w:commentRangeEnd w:id="16"/>
-      <w:r>
-        <w:rPr>
-          <w:rStyle w:val="Refdecomentrio"/>
-          <w:sz w:val="24"/>
-          <w:szCs w:val="20"/>
-        </w:rPr>
-        <w:commentReference w:id="16"/>
+        <w:t xml:space="preserve">autenticação na plataforma. </w:t>
+      </w:r>
+      <w:r>
+        <w:t>C</w:t>
+      </w:r>
+      <w:r>
+        <w:t xml:space="preserve">onfirmados usuário e senha, um Parceiro Potencial passa a ser referido como Parceiro do sistema. Esse parceiro pode solicitar alteração de algum dado no sistema a qualquer momento, a alteração passará </w:t>
+      </w:r>
+      <w:r>
+        <w:t xml:space="preserve">pelo </w:t>
+      </w:r>
+      <w:r>
+        <w:t>Usuário Administrador</w:t>
       </w:r>
       <w:r>
         <w:t>.</w:t>
@@ -3190,7 +3178,7 @@
           <w:lang w:val="pt-BR"/>
         </w:rPr>
       </w:pPr>
-      <w:bookmarkStart w:id="17" w:name="_Toc74499845"/>
+      <w:bookmarkStart w:id="10" w:name="_Toc74499845"/>
       <w:r>
         <w:rPr>
           <w:lang w:val="pt-BR"/>
@@ -3198,7 +3186,7 @@
         <w:lastRenderedPageBreak/>
         <w:t>Oportunidade de Negócios</w:t>
       </w:r>
-      <w:bookmarkEnd w:id="17"/>
+      <w:bookmarkEnd w:id="10"/>
     </w:p>
     <w:p>
       <w:pPr>
@@ -3256,14 +3244,14 @@
           <w:lang w:val="pt-BR"/>
         </w:rPr>
       </w:pPr>
-      <w:bookmarkStart w:id="18" w:name="_Toc74499846"/>
+      <w:bookmarkStart w:id="11" w:name="_Toc74499846"/>
       <w:r>
         <w:rPr>
           <w:lang w:val="pt-BR"/>
         </w:rPr>
         <w:t>Descrição do Problema</w:t>
       </w:r>
-      <w:bookmarkEnd w:id="18"/>
+      <w:bookmarkEnd w:id="11"/>
     </w:p>
     <w:p>
       <w:pPr>
@@ -3951,7 +3939,7 @@
           <w:lang w:val="pt-BR"/>
         </w:rPr>
       </w:pPr>
-      <w:bookmarkStart w:id="19" w:name="_Toc74499847"/>
+      <w:bookmarkStart w:id="12" w:name="_Toc74499847"/>
       <w:r>
         <w:rPr>
           <w:lang w:val="pt-BR"/>
@@ -3973,7 +3961,7 @@
         <w:lastRenderedPageBreak/>
         <w:t>Descrições dos Envolvidos</w:t>
       </w:r>
-      <w:bookmarkEnd w:id="19"/>
+      <w:bookmarkEnd w:id="12"/>
     </w:p>
     <w:p>
       <w:pPr>
@@ -4038,22 +4026,19 @@
           <w:lang w:val="pt-BR"/>
         </w:rPr>
       </w:pPr>
-      <w:bookmarkStart w:id="20" w:name="_Toc74499848"/>
+      <w:bookmarkStart w:id="13" w:name="_Toc74499848"/>
       <w:r>
         <w:rPr>
           <w:lang w:val="pt-BR"/>
         </w:rPr>
         <w:t>Ambiente do Usuário</w:t>
       </w:r>
-      <w:bookmarkEnd w:id="20"/>
+      <w:bookmarkEnd w:id="13"/>
     </w:p>
     <w:p>
       <w:pPr>
         <w:pStyle w:val="Body"/>
       </w:pPr>
-      <w:r>
-        <w:t>(</w:t>
-      </w:r>
       <w:r>
         <w:rPr>
           <w:b/>
@@ -4061,27 +4046,17 @@
         </w:rPr>
         <w:t xml:space="preserve">Regra Associada: </w:t>
       </w:r>
-      <w:commentRangeStart w:id="21"/>
-      <w:r>
-        <w:t xml:space="preserve">RN0002 </w:t>
-      </w:r>
-      <w:commentRangeEnd w:id="21"/>
-      <w:r>
-        <w:rPr>
-          <w:rStyle w:val="Refdecomentrio"/>
-          <w:rFonts w:ascii="Times New Roman;Georgia" w:hAnsi="Times New Roman;Georgia"/>
-          <w:lang w:val="en-US"/>
-        </w:rPr>
-        <w:commentReference w:id="21"/>
-      </w:r>
-      <w:r>
-        <w:t xml:space="preserve">– </w:t>
-      </w:r>
-      <w:r>
-        <w:t>Permissões de Usuários</w:t>
-      </w:r>
-      <w:r>
-        <w:t>)</w:t>
+      <w:r>
+        <w:t xml:space="preserve">RN0002 – </w:t>
+      </w:r>
+      <w:r>
+        <w:t>Permiss</w:t>
+      </w:r>
+      <w:r>
+        <w:t>ão</w:t>
+      </w:r>
+      <w:r>
+        <w:t xml:space="preserve"> de Usuários</w:t>
       </w:r>
     </w:p>
     <w:p>
@@ -4089,26 +4064,7 @@
         <w:pStyle w:val="Body"/>
       </w:pPr>
       <w:r>
-        <w:t>Inicialmente, supõe-se que todos os usuários tenham acesso à internet, independente do meio utilizado para acessarem à plataforma. Os usuários e s</w:t>
-      </w:r>
-      <w:r>
-        <w:t xml:space="preserve">uas permissões estão definidos na Regra de Negócio </w:t>
-      </w:r>
-      <w:commentRangeStart w:id="22"/>
-      <w:r>
-        <w:t>RN0002</w:t>
-      </w:r>
-      <w:commentRangeEnd w:id="22"/>
-      <w:r>
-        <w:rPr>
-          <w:rStyle w:val="Refdecomentrio"/>
-          <w:rFonts w:ascii="Times New Roman;Georgia" w:hAnsi="Times New Roman;Georgia"/>
-          <w:lang w:val="en-US"/>
-        </w:rPr>
-        <w:commentReference w:id="22"/>
-      </w:r>
-      <w:r>
-        <w:t>.</w:t>
+        <w:t>Inicialmente, supõe-se que todos os usuários tenham acesso à internet, independente do meio utilizado para acessarem à plataforma.</w:t>
       </w:r>
     </w:p>
     <w:p>
@@ -4139,16 +4095,16 @@
           <w:lang w:val="pt-BR"/>
         </w:rPr>
       </w:pPr>
-      <w:bookmarkStart w:id="23" w:name="__RefHeading___Toc18206476"/>
-      <w:bookmarkStart w:id="24" w:name="_Toc74499849"/>
+      <w:bookmarkStart w:id="14" w:name="__RefHeading___Toc18206476"/>
+      <w:bookmarkStart w:id="15" w:name="_Toc74499849"/>
       <w:r>
         <w:rPr>
           <w:lang w:val="pt-BR"/>
         </w:rPr>
         <w:t>Perfis dos Envolvidos</w:t>
       </w:r>
-      <w:bookmarkEnd w:id="23"/>
-      <w:bookmarkEnd w:id="24"/>
+      <w:bookmarkEnd w:id="14"/>
+      <w:bookmarkEnd w:id="15"/>
     </w:p>
     <w:p>
       <w:pPr>
@@ -4175,7 +4131,7 @@
                     <pic:cNvPicPr/>
                   </pic:nvPicPr>
                   <pic:blipFill>
-                    <a:blip r:embed="rId16" cstate="print">
+                    <a:blip r:embed="rId12" cstate="print">
                       <a:extLst>
                         <a:ext uri="{28A0092B-C50C-407E-A947-70E740481C1C}">
                           <a14:useLocalDpi xmlns:a14="http://schemas.microsoft.com/office/drawing/2010/main" val="0"/>
@@ -4228,7 +4184,7 @@
                     <pic:cNvPicPr/>
                   </pic:nvPicPr>
                   <pic:blipFill>
-                    <a:blip r:embed="rId17" cstate="print">
+                    <a:blip r:embed="rId13" cstate="print">
                       <a:extLst>
                         <a:ext uri="{28A0092B-C50C-407E-A947-70E740481C1C}">
                           <a14:useLocalDpi xmlns:a14="http://schemas.microsoft.com/office/drawing/2010/main" val="0"/>
@@ -4280,7 +4236,7 @@
                     <pic:cNvPicPr/>
                   </pic:nvPicPr>
                   <pic:blipFill>
-                    <a:blip r:embed="rId18" cstate="print">
+                    <a:blip r:embed="rId14" cstate="print">
                       <a:extLst>
                         <a:ext uri="{28A0092B-C50C-407E-A947-70E740481C1C}">
                           <a14:useLocalDpi xmlns:a14="http://schemas.microsoft.com/office/drawing/2010/main" val="0"/>
@@ -4333,7 +4289,7 @@
                     <pic:cNvPicPr/>
                   </pic:nvPicPr>
                   <pic:blipFill>
-                    <a:blip r:embed="rId19" cstate="print">
+                    <a:blip r:embed="rId15" cstate="print">
                       <a:extLst>
                         <a:ext uri="{28A0092B-C50C-407E-A947-70E740481C1C}">
                           <a14:useLocalDpi xmlns:a14="http://schemas.microsoft.com/office/drawing/2010/main" val="0"/>
@@ -4367,14 +4323,14 @@
           <w:lang w:val="pt-BR"/>
         </w:rPr>
       </w:pPr>
-      <w:bookmarkStart w:id="25" w:name="_Toc74499850"/>
+      <w:bookmarkStart w:id="16" w:name="_Toc74499850"/>
       <w:r>
         <w:rPr>
           <w:lang w:val="pt-BR"/>
         </w:rPr>
         <w:t>Necessidades dos Principais Envolvidos</w:t>
       </w:r>
-      <w:bookmarkEnd w:id="25"/>
+      <w:bookmarkEnd w:id="16"/>
     </w:p>
     <w:p>
       <w:pPr>
@@ -4447,7 +4403,7 @@
           <w:lang w:val="pt-BR"/>
         </w:rPr>
       </w:pPr>
-      <w:bookmarkStart w:id="26" w:name="_Toc74499851"/>
+      <w:bookmarkStart w:id="17" w:name="_Toc74499851"/>
       <w:r>
         <w:rPr>
           <w:lang w:val="pt-BR"/>
@@ -4455,7 +4411,7 @@
         <w:lastRenderedPageBreak/>
         <w:t>Alternativas e Concorrência</w:t>
       </w:r>
-      <w:bookmarkEnd w:id="26"/>
+      <w:bookmarkEnd w:id="17"/>
     </w:p>
     <w:p>
       <w:pPr>
@@ -4482,8 +4438,8 @@
       </w:pPr>
     </w:p>
     <w:sectPr>
-      <w:headerReference w:type="default" r:id="rId20"/>
-      <w:footerReference w:type="default" r:id="rId21"/>
+      <w:headerReference w:type="default" r:id="rId16"/>
+      <w:footerReference w:type="default" r:id="rId17"/>
       <w:pgSz w:w="12240" w:h="15840"/>
       <w:pgMar w:top="1417" w:right="1440" w:bottom="1417" w:left="1440" w:header="720" w:footer="720" w:gutter="0"/>
       <w:cols w:space="720"/>
@@ -4492,252 +4448,6 @@
     </w:sectPr>
   </w:body>
 </w:document>
-</file>
-
-<file path=word/comments.xml><?xml version="1.0" encoding="utf-8"?>
-<w:comments xmlns:wpc="http://schemas.microsoft.com/office/word/2010/wordprocessingCanvas" xmlns:cx="http://schemas.microsoft.com/office/drawing/2014/chartex" xmlns:cx1="http://schemas.microsoft.com/office/drawing/2015/9/8/chartex" xmlns:cx2="http://schemas.microsoft.com/office/drawing/2015/10/21/chartex" xmlns:cx3="http://schemas.microsoft.com/office/drawing/2016/5/9/chartex" xmlns:cx4="http://schemas.microsoft.com/office/drawing/2016/5/10/chartex" xmlns:cx5="http://schemas.microsoft.com/office/drawing/2016/5/11/chartex" xmlns:cx6="http://schemas.microsoft.com/office/drawing/2016/5/12/chartex" xmlns:cx7="http://schemas.microsoft.com/office/drawing/2016/5/13/chartex" xmlns:cx8="http://schemas.microsoft.com/office/drawing/2016/5/14/chartex" xmlns:mc="http://schemas.openxmlformats.org/markup-compatibility/2006" xmlns:aink="http://schemas.microsoft.com/office/drawing/2016/ink" xmlns:am3d="http://schemas.microsoft.com/office/drawing/2017/model3d" xmlns:o="urn:schemas-microsoft-com:office:office" xmlns:r="http://schemas.openxmlformats.org/officeDocument/2006/relationships" xmlns:m="http://schemas.openxmlformats.org/officeDocument/2006/math" xmlns:v="urn:schemas-microsoft-com:vml" xmlns:wp14="http://schemas.microsoft.com/office/word/2010/wordprocessingDrawing" xmlns:wp="http://schemas.openxmlformats.org/drawingml/2006/wordprocessingDrawing" xmlns:w10="urn:schemas-microsoft-com:office:word" xmlns:w="http://schemas.openxmlformats.org/wordprocessingml/2006/main" xmlns:w14="http://schemas.microsoft.com/office/word/2010/wordml" xmlns:w15="http://schemas.microsoft.com/office/word/2012/wordml" xmlns:w16cex="http://schemas.microsoft.com/office/word/2018/wordml/cex" xmlns:w16cid="http://schemas.microsoft.com/office/word/2016/wordml/cid" xmlns:w16="http://schemas.microsoft.com/office/word/2018/wordml" xmlns:w16se="http://schemas.microsoft.com/office/word/2015/wordml/symex" xmlns:wpg="http://schemas.microsoft.com/office/word/2010/wordprocessingGroup" xmlns:wpi="http://schemas.microsoft.com/office/word/2010/wordprocessingInk" xmlns:wne="http://schemas.microsoft.com/office/word/2006/wordml" xmlns:wps="http://schemas.microsoft.com/office/word/2010/wordprocessingShape" mc:Ignorable="w14 w15 w16se w16cid w16 w16cex wp14">
-  <w:comment w:id="10" w:author="licenca1158" w:date="2021-06-13T17:26:00Z" w:initials="l">
-    <w:p>
-      <w:pPr>
-        <w:pStyle w:val="Textodecomentrio"/>
-        <w:rPr>
-          <w:lang w:val="pt-BR"/>
-        </w:rPr>
-      </w:pPr>
-      <w:r>
-        <w:rPr>
-          <w:rStyle w:val="Refdecomentrio"/>
-        </w:rPr>
-        <w:annotationRef/>
-      </w:r>
-      <w:r>
-        <w:rPr>
-          <w:rStyle w:val="Refdecomentrio"/>
-          <w:lang w:val="pt-BR"/>
-        </w:rPr>
-        <w:t>Acertar Identificação da Regra</w:t>
-      </w:r>
-    </w:p>
-  </w:comment>
-  <w:comment w:id="11" w:author="licenca1158" w:date="2021-06-13T17:34:00Z" w:initials="l">
-    <w:p>
-      <w:pPr>
-        <w:pStyle w:val="Textodecomentrio"/>
-        <w:rPr>
-          <w:lang w:val="pt-BR"/>
-        </w:rPr>
-      </w:pPr>
-      <w:r>
-        <w:rPr>
-          <w:rStyle w:val="Refdecomentrio"/>
-        </w:rPr>
-        <w:annotationRef/>
-      </w:r>
-      <w:r>
-        <w:rPr>
-          <w:lang w:val="pt-BR"/>
-        </w:rPr>
-        <w:t>Acertar Identificação da Regra</w:t>
-      </w:r>
-    </w:p>
-  </w:comment>
-  <w:comment w:id="12" w:author="licenca1158" w:date="2021-06-13T17:34:00Z" w:initials="l">
-    <w:p>
-      <w:pPr>
-        <w:pStyle w:val="Textodecomentrio"/>
-        <w:rPr>
-          <w:lang w:val="pt-BR"/>
-        </w:rPr>
-      </w:pPr>
-      <w:r>
-        <w:rPr>
-          <w:rStyle w:val="Refdecomentrio"/>
-        </w:rPr>
-        <w:annotationRef/>
-      </w:r>
-      <w:r>
-        <w:rPr>
-          <w:lang w:val="pt-BR"/>
-        </w:rPr>
-        <w:t>Acertar Identificação da Regra</w:t>
-      </w:r>
-    </w:p>
-  </w:comment>
-  <w:comment w:id="13" w:author="licenca1158" w:date="2021-06-13T17:34:00Z" w:initials="l">
-    <w:p>
-      <w:pPr>
-        <w:pStyle w:val="Textodecomentrio"/>
-        <w:rPr>
-          <w:lang w:val="pt-BR"/>
-        </w:rPr>
-      </w:pPr>
-      <w:r>
-        <w:rPr>
-          <w:rStyle w:val="Refdecomentrio"/>
-        </w:rPr>
-        <w:annotationRef/>
-      </w:r>
-      <w:r>
-        <w:rPr>
-          <w:lang w:val="pt-BR"/>
-        </w:rPr>
-        <w:t>Acertar Identificação da Regra</w:t>
-      </w:r>
-    </w:p>
-  </w:comment>
-  <w:comment w:id="14" w:author="licenca1158" w:date="2021-06-13T17:36:00Z" w:initials="l">
-    <w:p>
-      <w:pPr>
-        <w:pStyle w:val="Textodecomentrio"/>
-        <w:rPr>
-          <w:lang w:val="pt-BR"/>
-        </w:rPr>
-      </w:pPr>
-      <w:r>
-        <w:rPr>
-          <w:rStyle w:val="Refdecomentrio"/>
-        </w:rPr>
-        <w:annotationRef/>
-      </w:r>
-      <w:r>
-        <w:rPr>
-          <w:lang w:val="pt-BR"/>
-        </w:rPr>
-        <w:t>Acertar Identificação da Regra</w:t>
-      </w:r>
-    </w:p>
-  </w:comment>
-  <w:comment w:id="15" w:author="licenca1158" w:date="2021-06-13T17:36:00Z" w:initials="l">
-    <w:p>
-      <w:pPr>
-        <w:pStyle w:val="Textodecomentrio"/>
-        <w:rPr>
-          <w:lang w:val="pt-BR"/>
-        </w:rPr>
-      </w:pPr>
-      <w:r>
-        <w:rPr>
-          <w:rStyle w:val="Refdecomentrio"/>
-        </w:rPr>
-        <w:annotationRef/>
-      </w:r>
-      <w:r>
-        <w:rPr>
-          <w:lang w:val="pt-BR"/>
-        </w:rPr>
-        <w:t>Acertar Identificação da Regra</w:t>
-      </w:r>
-    </w:p>
-  </w:comment>
-  <w:comment w:id="16" w:author="licenca1158" w:date="2021-06-13T17:37:00Z" w:initials="l">
-    <w:p>
-      <w:pPr>
-        <w:pStyle w:val="Textodecomentrio"/>
-        <w:rPr>
-          <w:lang w:val="pt-BR"/>
-        </w:rPr>
-      </w:pPr>
-      <w:r>
-        <w:rPr>
-          <w:rStyle w:val="Refdecomentrio"/>
-        </w:rPr>
-        <w:annotationRef/>
-      </w:r>
-      <w:r>
-        <w:rPr>
-          <w:lang w:val="pt-BR"/>
-        </w:rPr>
-        <w:t>Acertar Identificação da Regra</w:t>
-      </w:r>
-    </w:p>
-  </w:comment>
-  <w:comment w:id="21" w:author="licenca1158" w:date="2021-06-13T17:34:00Z" w:initials="l">
-    <w:p>
-      <w:pPr>
-        <w:pStyle w:val="Textodecomentrio"/>
-        <w:rPr>
-          <w:lang w:val="pt-BR"/>
-        </w:rPr>
-      </w:pPr>
-      <w:r>
-        <w:rPr>
-          <w:rStyle w:val="Refdecomentrio"/>
-        </w:rPr>
-        <w:annotationRef/>
-      </w:r>
-      <w:r>
-        <w:rPr>
-          <w:lang w:val="pt-BR"/>
-        </w:rPr>
-        <w:t>Acertar Identificação da Regra</w:t>
-      </w:r>
-    </w:p>
-  </w:comment>
-  <w:comment w:id="22" w:author="licenca1158" w:date="2021-06-13T17:57:00Z" w:initials="l">
-    <w:p>
-      <w:pPr>
-        <w:pStyle w:val="Textodecomentrio"/>
-        <w:rPr>
-          <w:lang w:val="pt-BR"/>
-        </w:rPr>
-      </w:pPr>
-      <w:r>
-        <w:rPr>
-          <w:rStyle w:val="Refdecomentrio"/>
-        </w:rPr>
-        <w:annotationRef/>
-      </w:r>
-      <w:r>
-        <w:rPr>
-          <w:lang w:val="pt-BR"/>
-        </w:rPr>
-        <w:t>Acertar Identificação da Regra</w:t>
-      </w:r>
-    </w:p>
-  </w:comment>
-</w:comments>
-</file>
-
-<file path=word/commentsExtended.xml><?xml version="1.0" encoding="utf-8"?>
-<w15:commentsEx xmlns:wpc="http://schemas.microsoft.com/office/word/2010/wordprocessingCanvas" xmlns:cx="http://schemas.microsoft.com/office/drawing/2014/chartex" xmlns:cx1="http://schemas.microsoft.com/office/drawing/2015/9/8/chartex" xmlns:cx2="http://schemas.microsoft.com/office/drawing/2015/10/21/chartex" xmlns:cx3="http://schemas.microsoft.com/office/drawing/2016/5/9/chartex" xmlns:cx4="http://schemas.microsoft.com/office/drawing/2016/5/10/chartex" xmlns:cx5="http://schemas.microsoft.com/office/drawing/2016/5/11/chartex" xmlns:cx6="http://schemas.microsoft.com/office/drawing/2016/5/12/chartex" xmlns:cx7="http://schemas.microsoft.com/office/drawing/2016/5/13/chartex" xmlns:cx8="http://schemas.microsoft.com/office/drawing/2016/5/14/chartex" xmlns:mc="http://schemas.openxmlformats.org/markup-compatibility/2006" xmlns:aink="http://schemas.microsoft.com/office/drawing/2016/ink" xmlns:am3d="http://schemas.microsoft.com/office/drawing/2017/model3d" xmlns:o="urn:schemas-microsoft-com:office:office" xmlns:r="http://schemas.openxmlformats.org/officeDocument/2006/relationships" xmlns:m="http://schemas.openxmlformats.org/officeDocument/2006/math" xmlns:v="urn:schemas-microsoft-com:vml" xmlns:wp14="http://schemas.microsoft.com/office/word/2010/wordprocessingDrawing" xmlns:wp="http://schemas.openxmlformats.org/drawingml/2006/wordprocessingDrawing" xmlns:w10="urn:schemas-microsoft-com:office:word" xmlns:w="http://schemas.openxmlformats.org/wordprocessingml/2006/main" xmlns:w14="http://schemas.microsoft.com/office/word/2010/wordml" xmlns:w15="http://schemas.microsoft.com/office/word/2012/wordml" xmlns:w16cex="http://schemas.microsoft.com/office/word/2018/wordml/cex" xmlns:w16cid="http://schemas.microsoft.com/office/word/2016/wordml/cid" xmlns:w16="http://schemas.microsoft.com/office/word/2018/wordml" xmlns:w16se="http://schemas.microsoft.com/office/word/2015/wordml/symex" xmlns:wpg="http://schemas.microsoft.com/office/word/2010/wordprocessingGroup" xmlns:wpi="http://schemas.microsoft.com/office/word/2010/wordprocessingInk" xmlns:wne="http://schemas.microsoft.com/office/word/2006/wordml" xmlns:wps="http://schemas.microsoft.com/office/word/2010/wordprocessingShape" mc:Ignorable="w14 w15 w16se w16cid w16 w16cex wp14">
-  <w15:commentEx w15:paraId="1BF32024" w15:done="0"/>
-  <w15:commentEx w15:paraId="08DE2A75" w15:done="0"/>
-  <w15:commentEx w15:paraId="452F2C94" w15:done="0"/>
-  <w15:commentEx w15:paraId="39F9FA91" w15:done="0"/>
-  <w15:commentEx w15:paraId="2B924DF4" w15:done="0"/>
-  <w15:commentEx w15:paraId="5BFC79AA" w15:done="0"/>
-  <w15:commentEx w15:paraId="6B4AE784" w15:done="0"/>
-  <w15:commentEx w15:paraId="5682E24A" w15:done="0"/>
-  <w15:commentEx w15:paraId="27853443" w15:done="0"/>
-</w15:commentsEx>
-</file>
-
-<file path=word/commentsExtensible.xml><?xml version="1.0" encoding="utf-8"?>
-<w16cex:commentsExtensible xmlns:wpc="http://schemas.microsoft.com/office/word/2010/wordprocessingCanvas" xmlns:cx="http://schemas.microsoft.com/office/drawing/2014/chartex" xmlns:cx1="http://schemas.microsoft.com/office/drawing/2015/9/8/chartex" xmlns:cx2="http://schemas.microsoft.com/office/drawing/2015/10/21/chartex" xmlns:cx3="http://schemas.microsoft.com/office/drawing/2016/5/9/chartex" xmlns:cx4="http://schemas.microsoft.com/office/drawing/2016/5/10/chartex" xmlns:cx5="http://schemas.microsoft.com/office/drawing/2016/5/11/chartex" xmlns:cx6="http://schemas.microsoft.com/office/drawing/2016/5/12/chartex" xmlns:cx7="http://schemas.microsoft.com/office/drawing/2016/5/13/chartex" xmlns:cx8="http://schemas.microsoft.com/office/drawing/2016/5/14/chartex" xmlns:mc="http://schemas.openxmlformats.org/markup-compatibility/2006" xmlns:aink="http://schemas.microsoft.com/office/drawing/2016/ink" xmlns:am3d="http://schemas.microsoft.com/office/drawing/2017/model3d" xmlns:o="urn:schemas-microsoft-com:office:office" xmlns:r="http://schemas.openxmlformats.org/officeDocument/2006/relationships" xmlns:m="http://schemas.openxmlformats.org/officeDocument/2006/math" xmlns:v="urn:schemas-microsoft-com:vml" xmlns:wp14="http://schemas.microsoft.com/office/word/2010/wordprocessingDrawing" xmlns:wp="http://schemas.openxmlformats.org/drawingml/2006/wordprocessingDrawing" xmlns:w10="urn:schemas-microsoft-com:office:word" xmlns:w="http://schemas.openxmlformats.org/wordprocessingml/2006/main" xmlns:w14="http://schemas.microsoft.com/office/word/2010/wordml" xmlns:w15="http://schemas.microsoft.com/office/word/2012/wordml" xmlns:w16cex="http://schemas.microsoft.com/office/word/2018/wordml/cex" xmlns:w16cid="http://schemas.microsoft.com/office/word/2016/wordml/cid" xmlns:w16="http://schemas.microsoft.com/office/word/2018/wordml" xmlns:w16se="http://schemas.microsoft.com/office/word/2015/wordml/symex" xmlns:wpg="http://schemas.microsoft.com/office/word/2010/wordprocessingGroup" xmlns:wpi="http://schemas.microsoft.com/office/word/2010/wordprocessingInk" xmlns:wne="http://schemas.microsoft.com/office/word/2006/wordml" xmlns:wps="http://schemas.microsoft.com/office/word/2010/wordprocessingShape" mc:Ignorable="w14 w15 w16se w16cid w16 w16cex wp14">
-  <w16cex:commentExtensible w16cex:durableId="2470BE36" w16cex:dateUtc="2021-06-13T20:26:00Z"/>
-  <w16cex:commentExtensible w16cex:durableId="2470C016" w16cex:dateUtc="2021-06-13T20:34:00Z"/>
-  <w16cex:commentExtensible w16cex:durableId="2470C023" w16cex:dateUtc="2021-06-13T20:34:00Z"/>
-  <w16cex:commentExtensible w16cex:durableId="2470C029" w16cex:dateUtc="2021-06-13T20:34:00Z"/>
-  <w16cex:commentExtensible w16cex:durableId="2470C092" w16cex:dateUtc="2021-06-13T20:36:00Z"/>
-  <w16cex:commentExtensible w16cex:durableId="2470C0B2" w16cex:dateUtc="2021-06-13T20:36:00Z"/>
-  <w16cex:commentExtensible w16cex:durableId="2470C0F0" w16cex:dateUtc="2021-06-13T20:37:00Z"/>
-  <w16cex:commentExtensible w16cex:durableId="2470C532" w16cex:dateUtc="2021-06-13T20:34:00Z"/>
-  <w16cex:commentExtensible w16cex:durableId="2470C575" w16cex:dateUtc="2021-06-13T20:57:00Z"/>
-</w16cex:commentsExtensible>
-</file>
-
-<file path=word/commentsIds.xml><?xml version="1.0" encoding="utf-8"?>
-<w16cid:commentsIds xmlns:wpc="http://schemas.microsoft.com/office/word/2010/wordprocessingCanvas" xmlns:cx="http://schemas.microsoft.com/office/drawing/2014/chartex" xmlns:cx1="http://schemas.microsoft.com/office/drawing/2015/9/8/chartex" xmlns:cx2="http://schemas.microsoft.com/office/drawing/2015/10/21/chartex" xmlns:cx3="http://schemas.microsoft.com/office/drawing/2016/5/9/chartex" xmlns:cx4="http://schemas.microsoft.com/office/drawing/2016/5/10/chartex" xmlns:cx5="http://schemas.microsoft.com/office/drawing/2016/5/11/chartex" xmlns:cx6="http://schemas.microsoft.com/office/drawing/2016/5/12/chartex" xmlns:cx7="http://schemas.microsoft.com/office/drawing/2016/5/13/chartex" xmlns:cx8="http://schemas.microsoft.com/office/drawing/2016/5/14/chartex" xmlns:mc="http://schemas.openxmlformats.org/markup-compatibility/2006" xmlns:aink="http://schemas.microsoft.com/office/drawing/2016/ink" xmlns:am3d="http://schemas.microsoft.com/office/drawing/2017/model3d" xmlns:o="urn:schemas-microsoft-com:office:office" xmlns:r="http://schemas.openxmlformats.org/officeDocument/2006/relationships" xmlns:m="http://schemas.openxmlformats.org/officeDocument/2006/math" xmlns:v="urn:schemas-microsoft-com:vml" xmlns:wp14="http://schemas.microsoft.com/office/word/2010/wordprocessingDrawing" xmlns:wp="http://schemas.openxmlformats.org/drawingml/2006/wordprocessingDrawing" xmlns:w10="urn:schemas-microsoft-com:office:word" xmlns:w="http://schemas.openxmlformats.org/wordprocessingml/2006/main" xmlns:w14="http://schemas.microsoft.com/office/word/2010/wordml" xmlns:w15="http://schemas.microsoft.com/office/word/2012/wordml" xmlns:w16cex="http://schemas.microsoft.com/office/word/2018/wordml/cex" xmlns:w16cid="http://schemas.microsoft.com/office/word/2016/wordml/cid" xmlns:w16="http://schemas.microsoft.com/office/word/2018/wordml" xmlns:w16se="http://schemas.microsoft.com/office/word/2015/wordml/symex" xmlns:wpg="http://schemas.microsoft.com/office/word/2010/wordprocessingGroup" xmlns:wpi="http://schemas.microsoft.com/office/word/2010/wordprocessingInk" xmlns:wne="http://schemas.microsoft.com/office/word/2006/wordml" xmlns:wps="http://schemas.microsoft.com/office/word/2010/wordprocessingShape" mc:Ignorable="w14 w15 w16se w16cid w16 w16cex wp14">
-  <w16cid:commentId w16cid:paraId="1BF32024" w16cid:durableId="2470BE36"/>
-  <w16cid:commentId w16cid:paraId="08DE2A75" w16cid:durableId="2470C016"/>
-  <w16cid:commentId w16cid:paraId="452F2C94" w16cid:durableId="2470C023"/>
-  <w16cid:commentId w16cid:paraId="39F9FA91" w16cid:durableId="2470C029"/>
-  <w16cid:commentId w16cid:paraId="2B924DF4" w16cid:durableId="2470C092"/>
-  <w16cid:commentId w16cid:paraId="5BFC79AA" w16cid:durableId="2470C0B2"/>
-  <w16cid:commentId w16cid:paraId="6B4AE784" w16cid:durableId="2470C0F0"/>
-  <w16cid:commentId w16cid:paraId="5682E24A" w16cid:durableId="2470C532"/>
-  <w16cid:commentId w16cid:paraId="27853443" w16cid:durableId="2470C575"/>
-</w16cid:commentsIds>
 </file>
 
 <file path=word/endnotes.xml><?xml version="1.0" encoding="utf-8"?>
@@ -6706,14 +6416,6 @@
     <w:abstractNumId w:val="7"/>
   </w:num>
 </w:numbering>
-</file>
-
-<file path=word/people.xml><?xml version="1.0" encoding="utf-8"?>
-<w15:people xmlns:wpc="http://schemas.microsoft.com/office/word/2010/wordprocessingCanvas" xmlns:cx="http://schemas.microsoft.com/office/drawing/2014/chartex" xmlns:cx1="http://schemas.microsoft.com/office/drawing/2015/9/8/chartex" xmlns:cx2="http://schemas.microsoft.com/office/drawing/2015/10/21/chartex" xmlns:cx3="http://schemas.microsoft.com/office/drawing/2016/5/9/chartex" xmlns:cx4="http://schemas.microsoft.com/office/drawing/2016/5/10/chartex" xmlns:cx5="http://schemas.microsoft.com/office/drawing/2016/5/11/chartex" xmlns:cx6="http://schemas.microsoft.com/office/drawing/2016/5/12/chartex" xmlns:cx7="http://schemas.microsoft.com/office/drawing/2016/5/13/chartex" xmlns:cx8="http://schemas.microsoft.com/office/drawing/2016/5/14/chartex" xmlns:mc="http://schemas.openxmlformats.org/markup-compatibility/2006" xmlns:aink="http://schemas.microsoft.com/office/drawing/2016/ink" xmlns:am3d="http://schemas.microsoft.com/office/drawing/2017/model3d" xmlns:o="urn:schemas-microsoft-com:office:office" xmlns:r="http://schemas.openxmlformats.org/officeDocument/2006/relationships" xmlns:m="http://schemas.openxmlformats.org/officeDocument/2006/math" xmlns:v="urn:schemas-microsoft-com:vml" xmlns:wp14="http://schemas.microsoft.com/office/word/2010/wordprocessingDrawing" xmlns:wp="http://schemas.openxmlformats.org/drawingml/2006/wordprocessingDrawing" xmlns:w10="urn:schemas-microsoft-com:office:word" xmlns:w="http://schemas.openxmlformats.org/wordprocessingml/2006/main" xmlns:w14="http://schemas.microsoft.com/office/word/2010/wordml" xmlns:w15="http://schemas.microsoft.com/office/word/2012/wordml" xmlns:w16cex="http://schemas.microsoft.com/office/word/2018/wordml/cex" xmlns:w16cid="http://schemas.microsoft.com/office/word/2016/wordml/cid" xmlns:w16="http://schemas.microsoft.com/office/word/2018/wordml" xmlns:w16se="http://schemas.microsoft.com/office/word/2015/wordml/symex" xmlns:wpg="http://schemas.microsoft.com/office/word/2010/wordprocessingGroup" xmlns:wpi="http://schemas.microsoft.com/office/word/2010/wordprocessingInk" xmlns:wne="http://schemas.microsoft.com/office/word/2006/wordml" xmlns:wps="http://schemas.microsoft.com/office/word/2010/wordprocessingShape" mc:Ignorable="w14 w15 w16se w16cid w16 w16cex wp14">
-  <w15:person w15:author="licenca1158">
-    <w15:presenceInfo w15:providerId="AD" w15:userId="S::licenca1158@365office.site::a9769d7d-6547-4366-a69a-7c7a2291fe11"/>
-  </w15:person>
-</w15:people>
 </file>
 
 <file path=word/styles.xml><?xml version="1.0" encoding="utf-8"?>
@@ -9527,10 +9229,21 @@
 </file>
 
 <file path=customXml/item1.xml><?xml version="1.0" encoding="utf-8"?>
-<b:Sources xmlns:b="http://schemas.openxmlformats.org/officeDocument/2006/bibliography" xmlns="http://schemas.openxmlformats.org/officeDocument/2006/bibliography" SelectedStyle="/APASixthEditionOfficeOnline.xsl" StyleName="APA" Version="6"/>
+<p:properties xmlns:p="http://schemas.microsoft.com/office/2006/metadata/properties" xmlns:xsi="http://www.w3.org/2001/XMLSchema-instance" xmlns:pc="http://schemas.microsoft.com/office/infopath/2007/PartnerControls">
+  <documentManagement/>
+</p:properties>
 </file>
 
 <file path=customXml/item2.xml><?xml version="1.0" encoding="utf-8"?>
+<?mso-contentType ?>
+<FormTemplates xmlns="http://schemas.microsoft.com/sharepoint/v3/contenttype/forms">
+  <Display>DocumentLibraryForm</Display>
+  <Edit>DocumentLibraryForm</Edit>
+  <New>DocumentLibraryForm</New>
+</FormTemplates>
+</file>
+
+<file path=customXml/item3.xml><?xml version="1.0" encoding="utf-8"?>
 <ct:contentTypeSchema xmlns:ct="http://schemas.microsoft.com/office/2006/metadata/contentType" xmlns:ma="http://schemas.microsoft.com/office/2006/metadata/properties/metaAttributes" ct:_="" ma:_="" ma:contentTypeName="Documento" ma:contentTypeID="0x010100D567BC88D0EA554B9D35A3EA1F300FCA" ma:contentTypeVersion="8" ma:contentTypeDescription="Crie um novo documento." ma:contentTypeScope="" ma:versionID="d3de04709272ec63fe52e2d40b6a3b2a">
   <xsd:schema xmlns:xsd="http://www.w3.org/2001/XMLSchema" xmlns:xs="http://www.w3.org/2001/XMLSchema" xmlns:p="http://schemas.microsoft.com/office/2006/metadata/properties" xmlns:ns2="ba930f98-1c64-4d7c-9dbd-b037ef7f7a24" xmlns:ns3="e62f5f66-b479-429d-bedb-4697dba5feb2" targetNamespace="http://schemas.microsoft.com/office/2006/metadata/properties" ma:root="true" ma:fieldsID="3f729a8a70cb468f7525bfd373c7cc83" ns2:_="" ns3:_="">
     <xsd:import namespace="ba930f98-1c64-4d7c-9dbd-b037ef7f7a24"/>
@@ -9721,30 +9434,28 @@
 </ct:contentTypeSchema>
 </file>
 
-<file path=customXml/item3.xml><?xml version="1.0" encoding="utf-8"?>
-<?mso-contentType ?>
-<FormTemplates xmlns="http://schemas.microsoft.com/sharepoint/v3/contenttype/forms">
-  <Display>DocumentLibraryForm</Display>
-  <Edit>DocumentLibraryForm</Edit>
-  <New>DocumentLibraryForm</New>
-</FormTemplates>
-</file>
-
 <file path=customXml/item4.xml><?xml version="1.0" encoding="utf-8"?>
-<p:properties xmlns:p="http://schemas.microsoft.com/office/2006/metadata/properties" xmlns:xsi="http://www.w3.org/2001/XMLSchema-instance" xmlns:pc="http://schemas.microsoft.com/office/infopath/2007/PartnerControls">
-  <documentManagement/>
-</p:properties>
+<b:Sources xmlns:b="http://schemas.openxmlformats.org/officeDocument/2006/bibliography" xmlns="http://schemas.openxmlformats.org/officeDocument/2006/bibliography" SelectedStyle="/APASixthEditionOfficeOnline.xsl" StyleName="APA" Version="6"/>
 </file>
 
 <file path=customXml/itemProps1.xml><?xml version="1.0" encoding="utf-8"?>
-<ds:datastoreItem xmlns:ds="http://schemas.openxmlformats.org/officeDocument/2006/customXml" ds:itemID="{13879B84-1231-400C-A09C-FE095CC43C81}">
+<ds:datastoreItem xmlns:ds="http://schemas.openxmlformats.org/officeDocument/2006/customXml" ds:itemID="{E40D4A78-B0D9-42DA-BD30-B9E9CAE9FAD8}">
   <ds:schemaRefs>
-    <ds:schemaRef ds:uri="http://schemas.openxmlformats.org/officeDocument/2006/bibliography"/>
+    <ds:schemaRef ds:uri="http://schemas.microsoft.com/office/2006/metadata/properties"/>
+    <ds:schemaRef ds:uri="http://schemas.microsoft.com/office/infopath/2007/PartnerControls"/>
   </ds:schemaRefs>
 </ds:datastoreItem>
 </file>
 
 <file path=customXml/itemProps2.xml><?xml version="1.0" encoding="utf-8"?>
+<ds:datastoreItem xmlns:ds="http://schemas.openxmlformats.org/officeDocument/2006/customXml" ds:itemID="{18EA3197-3160-41FF-A546-9691DEFA66FF}">
+  <ds:schemaRefs>
+    <ds:schemaRef ds:uri="http://schemas.microsoft.com/sharepoint/v3/contenttype/forms"/>
+  </ds:schemaRefs>
+</ds:datastoreItem>
+</file>
+
+<file path=customXml/itemProps3.xml><?xml version="1.0" encoding="utf-8"?>
 <ds:datastoreItem xmlns:ds="http://schemas.openxmlformats.org/officeDocument/2006/customXml" ds:itemID="{1D528C16-EDBC-404E-AA4C-B163F3046699}">
   <ds:schemaRefs>
     <ds:schemaRef ds:uri="http://schemas.microsoft.com/office/2006/metadata/contentType"/>
@@ -9763,19 +9474,10 @@
 </ds:datastoreItem>
 </file>
 
-<file path=customXml/itemProps3.xml><?xml version="1.0" encoding="utf-8"?>
-<ds:datastoreItem xmlns:ds="http://schemas.openxmlformats.org/officeDocument/2006/customXml" ds:itemID="{18EA3197-3160-41FF-A546-9691DEFA66FF}">
+<file path=customXml/itemProps4.xml><?xml version="1.0" encoding="utf-8"?>
+<ds:datastoreItem xmlns:ds="http://schemas.openxmlformats.org/officeDocument/2006/customXml" ds:itemID="{13879B84-1231-400C-A09C-FE095CC43C81}">
   <ds:schemaRefs>
-    <ds:schemaRef ds:uri="http://schemas.microsoft.com/sharepoint/v3/contenttype/forms"/>
-  </ds:schemaRefs>
-</ds:datastoreItem>
-</file>
-
-<file path=customXml/itemProps4.xml><?xml version="1.0" encoding="utf-8"?>
-<ds:datastoreItem xmlns:ds="http://schemas.openxmlformats.org/officeDocument/2006/customXml" ds:itemID="{E40D4A78-B0D9-42DA-BD30-B9E9CAE9FAD8}">
-  <ds:schemaRefs>
-    <ds:schemaRef ds:uri="http://schemas.microsoft.com/office/2006/metadata/properties"/>
-    <ds:schemaRef ds:uri="http://schemas.microsoft.com/office/infopath/2007/PartnerControls"/>
+    <ds:schemaRef ds:uri="http://schemas.openxmlformats.org/officeDocument/2006/bibliography"/>
   </ds:schemaRefs>
 </ds:datastoreItem>
 </file>
</xml_diff>